<commit_message>
switch LWP-13014 to KB0016555
</commit_message>
<xml_diff>
--- a/doc/sqa/sqap/PLN-5552_RAVEN_Software_Quality_Assurance_Plan_combined.docx
+++ b/doc/sqa/sqap/PLN-5552_RAVEN_Software_Quality_Assurance_Plan_combined.docx
@@ -1,6 +1,6 @@
 
 <file path=word/document.xml><?xml version="1.0" encoding="utf-8"?>
-<w:document xmlns:wpc="http://schemas.microsoft.com/office/word/2010/wordprocessingCanvas" xmlns:cx="http://schemas.microsoft.com/office/drawing/2014/chartex" xmlns:cx1="http://schemas.microsoft.com/office/drawing/2015/9/8/chartex" xmlns:cx2="http://schemas.microsoft.com/office/drawing/2015/10/21/chartex" xmlns:cx3="http://schemas.microsoft.com/office/drawing/2016/5/9/chartex" xmlns:cx4="http://schemas.microsoft.com/office/drawing/2016/5/10/chartex" xmlns:cx5="http://schemas.microsoft.com/office/drawing/2016/5/11/chartex" xmlns:cx6="http://schemas.microsoft.com/office/drawing/2016/5/12/chartex" xmlns:cx7="http://schemas.microsoft.com/office/drawing/2016/5/13/chartex" xmlns:cx8="http://schemas.microsoft.com/office/drawing/2016/5/14/chartex" xmlns:mc="http://schemas.openxmlformats.org/markup-compatibility/2006" xmlns:aink="http://schemas.microsoft.com/office/drawing/2016/ink" xmlns:am3d="http://schemas.microsoft.com/office/drawing/2017/model3d" xmlns:o="urn:schemas-microsoft-com:office:office" xmlns:r="http://schemas.openxmlformats.org/officeDocument/2006/relationships" xmlns:m="http://schemas.openxmlformats.org/officeDocument/2006/math" xmlns:v="urn:schemas-microsoft-com:vml" xmlns:wp14="http://schemas.microsoft.com/office/word/2010/wordprocessingDrawing" xmlns:wp="http://schemas.openxmlformats.org/drawingml/2006/wordprocessingDrawing" xmlns:w10="urn:schemas-microsoft-com:office:word" xmlns:w="http://schemas.openxmlformats.org/wordprocessingml/2006/main" xmlns:w14="http://schemas.microsoft.com/office/word/2010/wordml" xmlns:w15="http://schemas.microsoft.com/office/word/2012/wordml" xmlns:w16cid="http://schemas.microsoft.com/office/word/2016/wordml/cid" xmlns:w16se="http://schemas.microsoft.com/office/word/2015/wordml/symex" xmlns:wpg="http://schemas.microsoft.com/office/word/2010/wordprocessingGroup" xmlns:wpi="http://schemas.microsoft.com/office/word/2010/wordprocessingInk" xmlns:wne="http://schemas.microsoft.com/office/word/2006/wordml" xmlns:wps="http://schemas.microsoft.com/office/word/2010/wordprocessingShape" mc:Ignorable="w14 w15 w16se w16cid wp14">
+<w:document xmlns:wpc="http://schemas.microsoft.com/office/word/2010/wordprocessingCanvas" xmlns:cx="http://schemas.microsoft.com/office/drawing/2014/chartex" xmlns:cx1="http://schemas.microsoft.com/office/drawing/2015/9/8/chartex" xmlns:cx2="http://schemas.microsoft.com/office/drawing/2015/10/21/chartex" xmlns:cx3="http://schemas.microsoft.com/office/drawing/2016/5/9/chartex" xmlns:cx4="http://schemas.microsoft.com/office/drawing/2016/5/10/chartex" xmlns:cx5="http://schemas.microsoft.com/office/drawing/2016/5/11/chartex" xmlns:cx6="http://schemas.microsoft.com/office/drawing/2016/5/12/chartex" xmlns:cx7="http://schemas.microsoft.com/office/drawing/2016/5/13/chartex" xmlns:cx8="http://schemas.microsoft.com/office/drawing/2016/5/14/chartex" xmlns:mc="http://schemas.openxmlformats.org/markup-compatibility/2006" xmlns:aink="http://schemas.microsoft.com/office/drawing/2016/ink" xmlns:am3d="http://schemas.microsoft.com/office/drawing/2017/model3d" xmlns:o="urn:schemas-microsoft-com:office:office" xmlns:oel="http://schemas.microsoft.com/office/2019/extlst" xmlns:r="http://schemas.openxmlformats.org/officeDocument/2006/relationships" xmlns:m="http://schemas.openxmlformats.org/officeDocument/2006/math" xmlns:v="urn:schemas-microsoft-com:vml" xmlns:wp14="http://schemas.microsoft.com/office/word/2010/wordprocessingDrawing" xmlns:wp="http://schemas.openxmlformats.org/drawingml/2006/wordprocessingDrawing" xmlns:w10="urn:schemas-microsoft-com:office:word" xmlns:w="http://schemas.openxmlformats.org/wordprocessingml/2006/main" xmlns:w14="http://schemas.microsoft.com/office/word/2010/wordml" xmlns:w15="http://schemas.microsoft.com/office/word/2012/wordml" xmlns:w16cex="http://schemas.microsoft.com/office/word/2018/wordml/cex" xmlns:w16cid="http://schemas.microsoft.com/office/word/2016/wordml/cid" xmlns:w16="http://schemas.microsoft.com/office/word/2018/wordml" xmlns:w16sdtdh="http://schemas.microsoft.com/office/word/2020/wordml/sdtdatahash" xmlns:w16se="http://schemas.microsoft.com/office/word/2015/wordml/symex" xmlns:wpg="http://schemas.microsoft.com/office/word/2010/wordprocessingGroup" xmlns:wpi="http://schemas.microsoft.com/office/word/2010/wordprocessingInk" xmlns:wne="http://schemas.microsoft.com/office/word/2006/wordml" xmlns:wps="http://schemas.microsoft.com/office/word/2010/wordprocessingShape" mc:Ignorable="w14 w15 w16se w16cid w16 w16cex w16sdtdh wp14">
   <w:body>
     <w:tbl>
       <w:tblPr>
@@ -9194,6 +9194,18 @@
     </w:p>
     <w:p>
       <w:pPr>
+        <w:pStyle w:val="H1bodytext"/>
+        <w:numPr>
+          <w:ilvl w:val="0"/>
+          <w:numId w:val="22"/>
+        </w:numPr>
+      </w:pPr>
+      <w:r>
+        <w:t>KB0016555, “How to Determine Quality Level”</w:t>
+      </w:r>
+    </w:p>
+    <w:p>
+      <w:pPr>
         <w:pStyle w:val="H3bodytext"/>
         <w:keepNext/>
         <w:numPr>
@@ -15116,66 +15128,55 @@
         <w:t xml:space="preserve"> for protected plug-ins). Any new modifications/addition of the software is released in the development/master branch after following the procedures reported in previous sections. Each modification/addition/addressed defect is recorded in the GitHub/GitLab issue system and tracked for the life cycle of the software. A new stable release (frozen version of the software)</w:t>
       </w:r>
       <w:r>
+        <w:t xml:space="preserve"> of the RAVEN software</w:t>
+      </w:r>
+      <w:r>
+        <w:t xml:space="preserve"> is released at least once a year </w:t>
+      </w:r>
+      <w:r>
+        <w:t xml:space="preserve">or more often </w:t>
+      </w:r>
+      <w:r>
+        <w:t>(</w:t>
+      </w:r>
+      <w:r>
+        <w:t>when enough new capabilities are available</w:t>
+      </w:r>
+      <w:r>
+        <w:t>)</w:t>
+      </w:r>
+      <w:r>
+        <w:t>.</w:t>
+      </w:r>
+      <w:r>
         <w:t xml:space="preserve"> </w:t>
       </w:r>
-      <w:r>
-        <w:t xml:space="preserve">of the RAVEN </w:t>
-      </w:r>
-      <w:r>
-        <w:t>software</w:t>
-      </w:r>
-      <w:r>
-        <w:t xml:space="preserve"> is released at least once a year </w:t>
-      </w:r>
-      <w:r>
-        <w:t xml:space="preserve">or more often </w:t>
-      </w:r>
-      <w:r>
-        <w:t>(</w:t>
-      </w:r>
-      <w:r>
-        <w:t>when enough new capabilities are available</w:t>
-      </w:r>
-      <w:r>
-        <w:t>)</w:t>
-      </w:r>
-      <w:r>
-        <w:t>.</w:t>
-      </w:r>
-      <w:r>
-        <w:t xml:space="preserve"> </w:t>
-      </w:r>
     </w:p>
     <w:p>
       <w:pPr>
         <w:pStyle w:val="H2bodytext"/>
       </w:pPr>
       <w:r>
-        <w:t xml:space="preserve">If a RAVEN-supported plug-in follows a different release strategy, a deviation document (appendix) needs to be released </w:t>
-      </w:r>
-      <w:bookmarkStart w:id="78" w:name="_GoBack"/>
-      <w:bookmarkEnd w:id="78"/>
-      <w:r>
-        <w:t>as supportive documentation for the plug-in.</w:t>
+        <w:t>If a RAVEN-supported plug-in follows a different release strategy, a deviation document (appendix) needs to be released as supportive documentation for the plug-in.</w:t>
       </w:r>
     </w:p>
     <w:p>
       <w:pPr>
         <w:pStyle w:val="Heading1"/>
       </w:pPr>
-      <w:bookmarkStart w:id="79" w:name="_Toc536544572"/>
-      <w:bookmarkStart w:id="80" w:name="_Toc526071966"/>
-      <w:bookmarkStart w:id="81" w:name="_Ref531690670"/>
+      <w:bookmarkStart w:id="78" w:name="_Toc536544572"/>
+      <w:bookmarkStart w:id="79" w:name="_Toc526071966"/>
+      <w:bookmarkStart w:id="80" w:name="_Ref531690670"/>
       <w:r>
         <w:lastRenderedPageBreak/>
         <w:t>SUBCONTRACTOR.VENDOR</w:t>
       </w:r>
+      <w:bookmarkEnd w:id="78"/>
+      <w:r>
+        <w:t xml:space="preserve"> </w:t>
+      </w:r>
       <w:bookmarkEnd w:id="79"/>
-      <w:r>
-        <w:t xml:space="preserve"> </w:t>
-      </w:r>
       <w:bookmarkEnd w:id="80"/>
-      <w:bookmarkEnd w:id="81"/>
     </w:p>
     <w:p>
       <w:pPr>
@@ -15190,21 +15191,21 @@
       <w:pPr>
         <w:pStyle w:val="Heading1"/>
       </w:pPr>
-      <w:bookmarkStart w:id="82" w:name="_Toc530392073"/>
-      <w:bookmarkStart w:id="83" w:name="_Toc365305483"/>
-      <w:bookmarkStart w:id="84" w:name="_Toc377364750"/>
-      <w:bookmarkStart w:id="85" w:name="_Ref524958246"/>
-      <w:bookmarkStart w:id="86" w:name="_Ref531690890"/>
-      <w:bookmarkStart w:id="87" w:name="_Toc536544573"/>
+      <w:bookmarkStart w:id="81" w:name="_Toc530392073"/>
+      <w:bookmarkStart w:id="82" w:name="_Toc365305483"/>
+      <w:bookmarkStart w:id="83" w:name="_Toc377364750"/>
+      <w:bookmarkStart w:id="84" w:name="_Ref524958246"/>
+      <w:bookmarkStart w:id="85" w:name="_Ref531690890"/>
+      <w:bookmarkStart w:id="86" w:name="_Toc536544573"/>
+      <w:bookmarkEnd w:id="81"/>
+      <w:r>
+        <w:t>DOCUMENTATION</w:t>
+      </w:r>
       <w:bookmarkEnd w:id="82"/>
-      <w:r>
-        <w:t>DOCUMENTATION</w:t>
-      </w:r>
       <w:bookmarkEnd w:id="83"/>
       <w:bookmarkEnd w:id="84"/>
       <w:bookmarkEnd w:id="85"/>
       <w:bookmarkEnd w:id="86"/>
-      <w:bookmarkEnd w:id="87"/>
     </w:p>
     <w:p>
       <w:pPr>
@@ -15229,14 +15230,14 @@
           <w:numId w:val="20"/>
         </w:numPr>
       </w:pPr>
-      <w:bookmarkStart w:id="88" w:name="_Toc377364751"/>
-      <w:bookmarkStart w:id="89" w:name="_Toc536544574"/>
-      <w:bookmarkStart w:id="90" w:name="_Toc365305489"/>
+      <w:bookmarkStart w:id="87" w:name="_Toc377364751"/>
+      <w:bookmarkStart w:id="88" w:name="_Toc536544574"/>
+      <w:bookmarkStart w:id="89" w:name="_Toc365305489"/>
       <w:r>
         <w:t>Minimum Documentation Requirements</w:t>
       </w:r>
+      <w:bookmarkEnd w:id="87"/>
       <w:bookmarkEnd w:id="88"/>
-      <w:bookmarkEnd w:id="89"/>
     </w:p>
     <w:p>
       <w:pPr>
@@ -15686,67 +15687,68 @@
       <w:pPr>
         <w:pStyle w:val="H2bodytext"/>
       </w:pPr>
-      <w:bookmarkStart w:id="91" w:name="_Toc524955504"/>
-      <w:bookmarkStart w:id="92" w:name="_Toc524959529"/>
-      <w:bookmarkStart w:id="93" w:name="_Toc524959637"/>
-      <w:bookmarkStart w:id="94" w:name="_Toc524959731"/>
-      <w:bookmarkStart w:id="95" w:name="_Toc528047463"/>
-      <w:bookmarkStart w:id="96" w:name="_Toc530392076"/>
-      <w:bookmarkStart w:id="97" w:name="_Toc524955505"/>
-      <w:bookmarkStart w:id="98" w:name="_Toc524959530"/>
-      <w:bookmarkStart w:id="99" w:name="_Toc524959638"/>
-      <w:bookmarkStart w:id="100" w:name="_Toc524959732"/>
-      <w:bookmarkStart w:id="101" w:name="_Toc528047464"/>
-      <w:bookmarkStart w:id="102" w:name="_Toc530392077"/>
-      <w:bookmarkStart w:id="103" w:name="_Toc524955506"/>
-      <w:bookmarkStart w:id="104" w:name="_Toc524959531"/>
-      <w:bookmarkStart w:id="105" w:name="_Toc524959639"/>
-      <w:bookmarkStart w:id="106" w:name="_Toc524959733"/>
-      <w:bookmarkStart w:id="107" w:name="_Toc528047465"/>
-      <w:bookmarkStart w:id="108" w:name="_Toc530392078"/>
-      <w:bookmarkStart w:id="109" w:name="_Toc524955507"/>
-      <w:bookmarkStart w:id="110" w:name="_Toc524959532"/>
-      <w:bookmarkStart w:id="111" w:name="_Toc524959640"/>
-      <w:bookmarkStart w:id="112" w:name="_Toc524959734"/>
-      <w:bookmarkStart w:id="113" w:name="_Toc528047466"/>
-      <w:bookmarkStart w:id="114" w:name="_Toc530392079"/>
-      <w:bookmarkStart w:id="115" w:name="_Toc524955508"/>
-      <w:bookmarkStart w:id="116" w:name="_Toc524959533"/>
-      <w:bookmarkStart w:id="117" w:name="_Toc524959641"/>
-      <w:bookmarkStart w:id="118" w:name="_Toc524959735"/>
-      <w:bookmarkStart w:id="119" w:name="_Toc528047467"/>
-      <w:bookmarkStart w:id="120" w:name="_Toc530392080"/>
-      <w:bookmarkStart w:id="121" w:name="_Toc524955509"/>
-      <w:bookmarkStart w:id="122" w:name="_Toc524959534"/>
-      <w:bookmarkStart w:id="123" w:name="_Toc524959642"/>
-      <w:bookmarkStart w:id="124" w:name="_Toc524959736"/>
-      <w:bookmarkStart w:id="125" w:name="_Toc528047468"/>
-      <w:bookmarkStart w:id="126" w:name="_Toc530392081"/>
-      <w:bookmarkStart w:id="127" w:name="_Toc524955510"/>
-      <w:bookmarkStart w:id="128" w:name="_Toc524959535"/>
-      <w:bookmarkStart w:id="129" w:name="_Toc524959643"/>
-      <w:bookmarkStart w:id="130" w:name="_Toc524959737"/>
-      <w:bookmarkStart w:id="131" w:name="_Toc528047469"/>
-      <w:bookmarkStart w:id="132" w:name="_Toc530392082"/>
-      <w:bookmarkStart w:id="133" w:name="_Toc524955511"/>
-      <w:bookmarkStart w:id="134" w:name="_Toc524959536"/>
-      <w:bookmarkStart w:id="135" w:name="_Toc524959644"/>
-      <w:bookmarkStart w:id="136" w:name="_Toc524959738"/>
-      <w:bookmarkStart w:id="137" w:name="_Toc528047470"/>
-      <w:bookmarkStart w:id="138" w:name="_Toc530392083"/>
-      <w:bookmarkStart w:id="139" w:name="_Toc524955512"/>
-      <w:bookmarkStart w:id="140" w:name="_Toc524959537"/>
-      <w:bookmarkStart w:id="141" w:name="_Toc524959645"/>
-      <w:bookmarkStart w:id="142" w:name="_Toc524959739"/>
-      <w:bookmarkStart w:id="143" w:name="_Toc528047471"/>
-      <w:bookmarkStart w:id="144" w:name="_Toc530392084"/>
-      <w:bookmarkStart w:id="145" w:name="_Toc524955513"/>
-      <w:bookmarkStart w:id="146" w:name="_Toc524959538"/>
-      <w:bookmarkStart w:id="147" w:name="_Toc524959646"/>
-      <w:bookmarkStart w:id="148" w:name="_Toc524959740"/>
-      <w:bookmarkStart w:id="149" w:name="_Toc528047472"/>
-      <w:bookmarkStart w:id="150" w:name="_Toc530392085"/>
-      <w:bookmarkStart w:id="151" w:name="_Toc377364752"/>
+      <w:bookmarkStart w:id="90" w:name="_Toc524955504"/>
+      <w:bookmarkStart w:id="91" w:name="_Toc524959529"/>
+      <w:bookmarkStart w:id="92" w:name="_Toc524959637"/>
+      <w:bookmarkStart w:id="93" w:name="_Toc524959731"/>
+      <w:bookmarkStart w:id="94" w:name="_Toc528047463"/>
+      <w:bookmarkStart w:id="95" w:name="_Toc530392076"/>
+      <w:bookmarkStart w:id="96" w:name="_Toc524955505"/>
+      <w:bookmarkStart w:id="97" w:name="_Toc524959530"/>
+      <w:bookmarkStart w:id="98" w:name="_Toc524959638"/>
+      <w:bookmarkStart w:id="99" w:name="_Toc524959732"/>
+      <w:bookmarkStart w:id="100" w:name="_Toc528047464"/>
+      <w:bookmarkStart w:id="101" w:name="_Toc530392077"/>
+      <w:bookmarkStart w:id="102" w:name="_Toc524955506"/>
+      <w:bookmarkStart w:id="103" w:name="_Toc524959531"/>
+      <w:bookmarkStart w:id="104" w:name="_Toc524959639"/>
+      <w:bookmarkStart w:id="105" w:name="_Toc524959733"/>
+      <w:bookmarkStart w:id="106" w:name="_Toc528047465"/>
+      <w:bookmarkStart w:id="107" w:name="_Toc530392078"/>
+      <w:bookmarkStart w:id="108" w:name="_Toc524955507"/>
+      <w:bookmarkStart w:id="109" w:name="_Toc524959532"/>
+      <w:bookmarkStart w:id="110" w:name="_Toc524959640"/>
+      <w:bookmarkStart w:id="111" w:name="_Toc524959734"/>
+      <w:bookmarkStart w:id="112" w:name="_Toc528047466"/>
+      <w:bookmarkStart w:id="113" w:name="_Toc530392079"/>
+      <w:bookmarkStart w:id="114" w:name="_Toc524955508"/>
+      <w:bookmarkStart w:id="115" w:name="_Toc524959533"/>
+      <w:bookmarkStart w:id="116" w:name="_Toc524959641"/>
+      <w:bookmarkStart w:id="117" w:name="_Toc524959735"/>
+      <w:bookmarkStart w:id="118" w:name="_Toc528047467"/>
+      <w:bookmarkStart w:id="119" w:name="_Toc530392080"/>
+      <w:bookmarkStart w:id="120" w:name="_Toc524955509"/>
+      <w:bookmarkStart w:id="121" w:name="_Toc524959534"/>
+      <w:bookmarkStart w:id="122" w:name="_Toc524959642"/>
+      <w:bookmarkStart w:id="123" w:name="_Toc524959736"/>
+      <w:bookmarkStart w:id="124" w:name="_Toc528047468"/>
+      <w:bookmarkStart w:id="125" w:name="_Toc530392081"/>
+      <w:bookmarkStart w:id="126" w:name="_Toc524955510"/>
+      <w:bookmarkStart w:id="127" w:name="_Toc524959535"/>
+      <w:bookmarkStart w:id="128" w:name="_Toc524959643"/>
+      <w:bookmarkStart w:id="129" w:name="_Toc524959737"/>
+      <w:bookmarkStart w:id="130" w:name="_Toc528047469"/>
+      <w:bookmarkStart w:id="131" w:name="_Toc530392082"/>
+      <w:bookmarkStart w:id="132" w:name="_Toc524955511"/>
+      <w:bookmarkStart w:id="133" w:name="_Toc524959536"/>
+      <w:bookmarkStart w:id="134" w:name="_Toc524959644"/>
+      <w:bookmarkStart w:id="135" w:name="_Toc524959738"/>
+      <w:bookmarkStart w:id="136" w:name="_Toc528047470"/>
+      <w:bookmarkStart w:id="137" w:name="_Toc530392083"/>
+      <w:bookmarkStart w:id="138" w:name="_Toc524955512"/>
+      <w:bookmarkStart w:id="139" w:name="_Toc524959537"/>
+      <w:bookmarkStart w:id="140" w:name="_Toc524959645"/>
+      <w:bookmarkStart w:id="141" w:name="_Toc524959739"/>
+      <w:bookmarkStart w:id="142" w:name="_Toc528047471"/>
+      <w:bookmarkStart w:id="143" w:name="_Toc530392084"/>
+      <w:bookmarkStart w:id="144" w:name="_Toc524955513"/>
+      <w:bookmarkStart w:id="145" w:name="_Toc524959538"/>
+      <w:bookmarkStart w:id="146" w:name="_Toc524959646"/>
+      <w:bookmarkStart w:id="147" w:name="_Toc524959740"/>
+      <w:bookmarkStart w:id="148" w:name="_Toc528047472"/>
+      <w:bookmarkStart w:id="149" w:name="_Toc530392085"/>
+      <w:bookmarkStart w:id="150" w:name="_Toc377364752"/>
+      <w:bookmarkEnd w:id="90"/>
       <w:bookmarkEnd w:id="91"/>
       <w:bookmarkEnd w:id="92"/>
       <w:bookmarkEnd w:id="93"/>
@@ -15806,7 +15808,6 @@
       <w:bookmarkEnd w:id="147"/>
       <w:bookmarkEnd w:id="148"/>
       <w:bookmarkEnd w:id="149"/>
-      <w:bookmarkEnd w:id="150"/>
     </w:p>
     <w:p>
       <w:pPr>
@@ -15818,13 +15819,13 @@
           <w:numId w:val="20"/>
         </w:numPr>
       </w:pPr>
-      <w:bookmarkStart w:id="152" w:name="_Toc536544575"/>
+      <w:bookmarkStart w:id="151" w:name="_Toc536544575"/>
       <w:r>
         <w:lastRenderedPageBreak/>
         <w:t>Other Documentation</w:t>
       </w:r>
+      <w:bookmarkEnd w:id="150"/>
       <w:bookmarkEnd w:id="151"/>
-      <w:bookmarkEnd w:id="152"/>
     </w:p>
     <w:p>
       <w:pPr>
@@ -15898,23 +15899,23 @@
           <w:numId w:val="20"/>
         </w:numPr>
       </w:pPr>
-      <w:bookmarkStart w:id="153" w:name="_Toc528047474"/>
-      <w:bookmarkStart w:id="154" w:name="_Toc530392087"/>
-      <w:bookmarkStart w:id="155" w:name="_Toc377364753"/>
-      <w:bookmarkStart w:id="156" w:name="_Toc536544576"/>
+      <w:bookmarkStart w:id="152" w:name="_Toc528047474"/>
+      <w:bookmarkStart w:id="153" w:name="_Toc530392087"/>
+      <w:bookmarkStart w:id="154" w:name="_Toc377364753"/>
+      <w:bookmarkStart w:id="155" w:name="_Toc536544576"/>
+      <w:bookmarkEnd w:id="152"/>
       <w:bookmarkEnd w:id="153"/>
+      <w:r>
+        <w:t xml:space="preserve">STANDARDS, </w:t>
+      </w:r>
+      <w:r>
+        <w:t>PRACTICES</w:t>
+      </w:r>
+      <w:r>
+        <w:t>, CONVENTIONS, AND METRICS</w:t>
+      </w:r>
       <w:bookmarkEnd w:id="154"/>
-      <w:r>
-        <w:t xml:space="preserve">STANDARDS, </w:t>
-      </w:r>
-      <w:r>
-        <w:t>PRACTICES</w:t>
-      </w:r>
-      <w:r>
-        <w:t>, CONVENTIONS, AND METRICS</w:t>
-      </w:r>
       <w:bookmarkEnd w:id="155"/>
-      <w:bookmarkEnd w:id="156"/>
     </w:p>
     <w:p>
       <w:pPr>
@@ -15924,11 +15925,11 @@
           <w:numId w:val="20"/>
         </w:numPr>
       </w:pPr>
-      <w:bookmarkStart w:id="157" w:name="_Toc536544577"/>
+      <w:bookmarkStart w:id="156" w:name="_Toc536544577"/>
       <w:r>
         <w:t>Content</w:t>
       </w:r>
-      <w:bookmarkEnd w:id="157"/>
+      <w:bookmarkEnd w:id="156"/>
     </w:p>
     <w:p>
       <w:pPr>
@@ -16100,58 +16101,58 @@
       <w:pPr>
         <w:pStyle w:val="Heading3"/>
       </w:pPr>
-      <w:bookmarkStart w:id="158" w:name="_Toc536544578"/>
+      <w:bookmarkStart w:id="157" w:name="_Toc536544578"/>
       <w:r>
         <w:t>Software Coding Standards</w:t>
       </w:r>
+      <w:bookmarkEnd w:id="157"/>
+    </w:p>
+    <w:p>
+      <w:pPr>
+        <w:pStyle w:val="H3bodytext"/>
+      </w:pPr>
+      <w:r>
+        <w:t xml:space="preserve">The </w:t>
+      </w:r>
+      <w:r>
+        <w:t>RAVEN</w:t>
+      </w:r>
+      <w:r>
+        <w:t xml:space="preserve"> </w:t>
+      </w:r>
+      <w:r>
+        <w:t>software</w:t>
+      </w:r>
+      <w:r>
+        <w:t xml:space="preserve"> imposes a coding standard on all source code within the repository. This standard is publicly maintained on the </w:t>
+      </w:r>
+      <w:r>
+        <w:t>RAVEN GitHub repository wiki</w:t>
+      </w:r>
+      <w:r>
+        <w:t xml:space="preserve"> website (</w:t>
+      </w:r>
+      <w:hyperlink r:id="rId16" w:history="1">
+        <w:r>
+          <w:rPr>
+            <w:rStyle w:val="Hyperlink"/>
+          </w:rPr>
+          <w:t>https://github.com/idaholab/raven/wiki/RAVEN-Software-Coding-Standard</w:t>
+        </w:r>
+      </w:hyperlink>
+      <w:r>
+        <w:t>) and enforced through the continuous integration testing system.</w:t>
+      </w:r>
+    </w:p>
+    <w:p>
+      <w:pPr>
+        <w:pStyle w:val="Heading3"/>
+      </w:pPr>
+      <w:bookmarkStart w:id="158" w:name="_Toc536544579"/>
+      <w:r>
+        <w:t>Commentary Standards</w:t>
+      </w:r>
       <w:bookmarkEnd w:id="158"/>
-    </w:p>
-    <w:p>
-      <w:pPr>
-        <w:pStyle w:val="H3bodytext"/>
-      </w:pPr>
-      <w:r>
-        <w:t xml:space="preserve">The </w:t>
-      </w:r>
-      <w:r>
-        <w:t>RAVEN</w:t>
-      </w:r>
-      <w:r>
-        <w:t xml:space="preserve"> </w:t>
-      </w:r>
-      <w:r>
-        <w:t>software</w:t>
-      </w:r>
-      <w:r>
-        <w:t xml:space="preserve"> imposes a coding standard on all source code within the repository. This standard is publicly maintained on the </w:t>
-      </w:r>
-      <w:r>
-        <w:t>RAVEN GitHub repository wiki</w:t>
-      </w:r>
-      <w:r>
-        <w:t xml:space="preserve"> website (</w:t>
-      </w:r>
-      <w:hyperlink r:id="rId16" w:history="1">
-        <w:r>
-          <w:rPr>
-            <w:rStyle w:val="Hyperlink"/>
-          </w:rPr>
-          <w:t>https://github.com/idaholab/raven/wiki/RAVEN-Software-Coding-Standard</w:t>
-        </w:r>
-      </w:hyperlink>
-      <w:r>
-        <w:t>) and enforced through the continuous integration testing system.</w:t>
-      </w:r>
-    </w:p>
-    <w:p>
-      <w:pPr>
-        <w:pStyle w:val="Heading3"/>
-      </w:pPr>
-      <w:bookmarkStart w:id="159" w:name="_Toc536544579"/>
-      <w:r>
-        <w:t>Commentary Standards</w:t>
-      </w:r>
-      <w:bookmarkEnd w:id="159"/>
     </w:p>
     <w:p>
       <w:pPr>
@@ -16215,11 +16216,11 @@
       <w:pPr>
         <w:pStyle w:val="Heading3"/>
       </w:pPr>
-      <w:bookmarkStart w:id="160" w:name="_Toc536544580"/>
+      <w:bookmarkStart w:id="159" w:name="_Toc536544580"/>
       <w:r>
         <w:t>Testing Standards and Practices</w:t>
       </w:r>
-      <w:bookmarkEnd w:id="160"/>
+      <w:bookmarkEnd w:id="159"/>
       <w:r>
         <w:t xml:space="preserve"> </w:t>
       </w:r>
@@ -16296,55 +16297,56 @@
           <w:numId w:val="20"/>
         </w:numPr>
       </w:pPr>
-      <w:bookmarkStart w:id="161" w:name="_Toc524955521"/>
-      <w:bookmarkStart w:id="162" w:name="_Toc524959546"/>
-      <w:bookmarkStart w:id="163" w:name="_Toc524959654"/>
-      <w:bookmarkStart w:id="164" w:name="_Toc524959748"/>
-      <w:bookmarkStart w:id="165" w:name="_Toc528047481"/>
-      <w:bookmarkStart w:id="166" w:name="_Toc530392094"/>
-      <w:bookmarkStart w:id="167" w:name="_Toc524955522"/>
-      <w:bookmarkStart w:id="168" w:name="_Toc524959547"/>
-      <w:bookmarkStart w:id="169" w:name="_Toc524959655"/>
-      <w:bookmarkStart w:id="170" w:name="_Toc524959749"/>
-      <w:bookmarkStart w:id="171" w:name="_Toc528047482"/>
-      <w:bookmarkStart w:id="172" w:name="_Toc530392095"/>
-      <w:bookmarkStart w:id="173" w:name="_Toc524955523"/>
-      <w:bookmarkStart w:id="174" w:name="_Toc524959548"/>
-      <w:bookmarkStart w:id="175" w:name="_Toc524959656"/>
-      <w:bookmarkStart w:id="176" w:name="_Toc524959750"/>
-      <w:bookmarkStart w:id="177" w:name="_Toc528047483"/>
-      <w:bookmarkStart w:id="178" w:name="_Toc530392096"/>
-      <w:bookmarkStart w:id="179" w:name="_Toc524955524"/>
-      <w:bookmarkStart w:id="180" w:name="_Toc524959549"/>
-      <w:bookmarkStart w:id="181" w:name="_Toc524959657"/>
-      <w:bookmarkStart w:id="182" w:name="_Toc524959751"/>
-      <w:bookmarkStart w:id="183" w:name="_Toc528047484"/>
-      <w:bookmarkStart w:id="184" w:name="_Toc530392097"/>
-      <w:bookmarkStart w:id="185" w:name="_Toc524955525"/>
-      <w:bookmarkStart w:id="186" w:name="_Toc524959550"/>
-      <w:bookmarkStart w:id="187" w:name="_Toc524959658"/>
-      <w:bookmarkStart w:id="188" w:name="_Toc524959752"/>
-      <w:bookmarkStart w:id="189" w:name="_Toc528047485"/>
-      <w:bookmarkStart w:id="190" w:name="_Toc530392098"/>
-      <w:bookmarkStart w:id="191" w:name="_Toc524955526"/>
-      <w:bookmarkStart w:id="192" w:name="_Toc524959551"/>
-      <w:bookmarkStart w:id="193" w:name="_Toc524959659"/>
-      <w:bookmarkStart w:id="194" w:name="_Toc524959753"/>
-      <w:bookmarkStart w:id="195" w:name="_Toc528047486"/>
-      <w:bookmarkStart w:id="196" w:name="_Toc530392099"/>
-      <w:bookmarkStart w:id="197" w:name="_Toc524955527"/>
-      <w:bookmarkStart w:id="198" w:name="_Toc524959552"/>
-      <w:bookmarkStart w:id="199" w:name="_Toc524959660"/>
-      <w:bookmarkStart w:id="200" w:name="_Toc524959754"/>
-      <w:bookmarkStart w:id="201" w:name="_Toc528047487"/>
-      <w:bookmarkStart w:id="202" w:name="_Toc530392100"/>
-      <w:bookmarkStart w:id="203" w:name="_Toc524955528"/>
-      <w:bookmarkStart w:id="204" w:name="_Toc524959553"/>
-      <w:bookmarkStart w:id="205" w:name="_Toc524959661"/>
-      <w:bookmarkStart w:id="206" w:name="_Toc524959755"/>
-      <w:bookmarkStart w:id="207" w:name="_Toc528047488"/>
-      <w:bookmarkStart w:id="208" w:name="_Toc530392101"/>
-      <w:bookmarkStart w:id="209" w:name="_Toc536544581"/>
+      <w:bookmarkStart w:id="160" w:name="_Toc524955521"/>
+      <w:bookmarkStart w:id="161" w:name="_Toc524959546"/>
+      <w:bookmarkStart w:id="162" w:name="_Toc524959654"/>
+      <w:bookmarkStart w:id="163" w:name="_Toc524959748"/>
+      <w:bookmarkStart w:id="164" w:name="_Toc528047481"/>
+      <w:bookmarkStart w:id="165" w:name="_Toc530392094"/>
+      <w:bookmarkStart w:id="166" w:name="_Toc524955522"/>
+      <w:bookmarkStart w:id="167" w:name="_Toc524959547"/>
+      <w:bookmarkStart w:id="168" w:name="_Toc524959655"/>
+      <w:bookmarkStart w:id="169" w:name="_Toc524959749"/>
+      <w:bookmarkStart w:id="170" w:name="_Toc528047482"/>
+      <w:bookmarkStart w:id="171" w:name="_Toc530392095"/>
+      <w:bookmarkStart w:id="172" w:name="_Toc524955523"/>
+      <w:bookmarkStart w:id="173" w:name="_Toc524959548"/>
+      <w:bookmarkStart w:id="174" w:name="_Toc524959656"/>
+      <w:bookmarkStart w:id="175" w:name="_Toc524959750"/>
+      <w:bookmarkStart w:id="176" w:name="_Toc528047483"/>
+      <w:bookmarkStart w:id="177" w:name="_Toc530392096"/>
+      <w:bookmarkStart w:id="178" w:name="_Toc524955524"/>
+      <w:bookmarkStart w:id="179" w:name="_Toc524959549"/>
+      <w:bookmarkStart w:id="180" w:name="_Toc524959657"/>
+      <w:bookmarkStart w:id="181" w:name="_Toc524959751"/>
+      <w:bookmarkStart w:id="182" w:name="_Toc528047484"/>
+      <w:bookmarkStart w:id="183" w:name="_Toc530392097"/>
+      <w:bookmarkStart w:id="184" w:name="_Toc524955525"/>
+      <w:bookmarkStart w:id="185" w:name="_Toc524959550"/>
+      <w:bookmarkStart w:id="186" w:name="_Toc524959658"/>
+      <w:bookmarkStart w:id="187" w:name="_Toc524959752"/>
+      <w:bookmarkStart w:id="188" w:name="_Toc528047485"/>
+      <w:bookmarkStart w:id="189" w:name="_Toc530392098"/>
+      <w:bookmarkStart w:id="190" w:name="_Toc524955526"/>
+      <w:bookmarkStart w:id="191" w:name="_Toc524959551"/>
+      <w:bookmarkStart w:id="192" w:name="_Toc524959659"/>
+      <w:bookmarkStart w:id="193" w:name="_Toc524959753"/>
+      <w:bookmarkStart w:id="194" w:name="_Toc528047486"/>
+      <w:bookmarkStart w:id="195" w:name="_Toc530392099"/>
+      <w:bookmarkStart w:id="196" w:name="_Toc524955527"/>
+      <w:bookmarkStart w:id="197" w:name="_Toc524959552"/>
+      <w:bookmarkStart w:id="198" w:name="_Toc524959660"/>
+      <w:bookmarkStart w:id="199" w:name="_Toc524959754"/>
+      <w:bookmarkStart w:id="200" w:name="_Toc528047487"/>
+      <w:bookmarkStart w:id="201" w:name="_Toc530392100"/>
+      <w:bookmarkStart w:id="202" w:name="_Toc524955528"/>
+      <w:bookmarkStart w:id="203" w:name="_Toc524959553"/>
+      <w:bookmarkStart w:id="204" w:name="_Toc524959661"/>
+      <w:bookmarkStart w:id="205" w:name="_Toc524959755"/>
+      <w:bookmarkStart w:id="206" w:name="_Toc528047488"/>
+      <w:bookmarkStart w:id="207" w:name="_Toc530392101"/>
+      <w:bookmarkStart w:id="208" w:name="_Toc536544581"/>
+      <w:bookmarkEnd w:id="160"/>
       <w:bookmarkEnd w:id="161"/>
       <w:bookmarkEnd w:id="162"/>
       <w:bookmarkEnd w:id="163"/>
@@ -16392,12 +16394,11 @@
       <w:bookmarkEnd w:id="205"/>
       <w:bookmarkEnd w:id="206"/>
       <w:bookmarkEnd w:id="207"/>
+      <w:r>
+        <w:t>SOFTWARE REVIEWS</w:t>
+      </w:r>
+      <w:bookmarkEnd w:id="89"/>
       <w:bookmarkEnd w:id="208"/>
-      <w:r>
-        <w:t>SOFTWARE REVIEWS</w:t>
-      </w:r>
-      <w:bookmarkEnd w:id="90"/>
-      <w:bookmarkEnd w:id="209"/>
     </w:p>
     <w:p>
       <w:pPr>
@@ -16436,15 +16437,15 @@
           <w:numId w:val="20"/>
         </w:numPr>
       </w:pPr>
-      <w:bookmarkStart w:id="210" w:name="_Toc365305491"/>
-      <w:bookmarkStart w:id="211" w:name="_Ref531690807"/>
-      <w:bookmarkStart w:id="212" w:name="_Toc536544582"/>
+      <w:bookmarkStart w:id="209" w:name="_Toc365305491"/>
+      <w:bookmarkStart w:id="210" w:name="_Ref531690807"/>
+      <w:bookmarkStart w:id="211" w:name="_Toc536544582"/>
       <w:r>
         <w:t>Minimum Requirements</w:t>
       </w:r>
+      <w:bookmarkEnd w:id="209"/>
       <w:bookmarkEnd w:id="210"/>
       <w:bookmarkEnd w:id="211"/>
-      <w:bookmarkEnd w:id="212"/>
     </w:p>
     <w:p>
       <w:pPr>
@@ -16524,13 +16525,13 @@
           <w:numId w:val="20"/>
         </w:numPr>
       </w:pPr>
-      <w:bookmarkStart w:id="213" w:name="_Toc365305492"/>
-      <w:bookmarkStart w:id="214" w:name="_Toc536544583"/>
+      <w:bookmarkStart w:id="212" w:name="_Toc365305492"/>
+      <w:bookmarkStart w:id="213" w:name="_Toc536544583"/>
       <w:r>
         <w:t>Requirements Reviews</w:t>
       </w:r>
+      <w:bookmarkEnd w:id="212"/>
       <w:bookmarkEnd w:id="213"/>
-      <w:bookmarkEnd w:id="214"/>
     </w:p>
     <w:p>
       <w:pPr>
@@ -16572,8 +16573,8 @@
           <w:numId w:val="20"/>
         </w:numPr>
       </w:pPr>
-      <w:bookmarkStart w:id="215" w:name="_Toc365305494"/>
-      <w:bookmarkStart w:id="216" w:name="_Toc536544584"/>
+      <w:bookmarkStart w:id="214" w:name="_Toc365305494"/>
+      <w:bookmarkStart w:id="215" w:name="_Toc536544584"/>
       <w:r>
         <w:lastRenderedPageBreak/>
         <w:t>Design</w:t>
@@ -16584,8 +16585,8 @@
       <w:r>
         <w:t>Reviews</w:t>
       </w:r>
+      <w:bookmarkEnd w:id="214"/>
       <w:bookmarkEnd w:id="215"/>
-      <w:bookmarkEnd w:id="216"/>
     </w:p>
     <w:p>
       <w:pPr>
@@ -16634,28 +16635,28 @@
           <w:numId w:val="20"/>
         </w:numPr>
       </w:pPr>
-      <w:bookmarkStart w:id="217" w:name="_Toc524955535"/>
-      <w:bookmarkStart w:id="218" w:name="_Toc524959560"/>
-      <w:bookmarkStart w:id="219" w:name="_Toc524959668"/>
-      <w:bookmarkStart w:id="220" w:name="_Toc524959761"/>
-      <w:bookmarkStart w:id="221" w:name="_Toc528047494"/>
-      <w:bookmarkStart w:id="222" w:name="_Toc530392107"/>
-      <w:bookmarkStart w:id="223" w:name="_Toc365305495"/>
-      <w:bookmarkStart w:id="224" w:name="_Toc536544585"/>
+      <w:bookmarkStart w:id="216" w:name="_Toc524955535"/>
+      <w:bookmarkStart w:id="217" w:name="_Toc524959560"/>
+      <w:bookmarkStart w:id="218" w:name="_Toc524959668"/>
+      <w:bookmarkStart w:id="219" w:name="_Toc524959761"/>
+      <w:bookmarkStart w:id="220" w:name="_Toc528047494"/>
+      <w:bookmarkStart w:id="221" w:name="_Toc530392107"/>
+      <w:bookmarkStart w:id="222" w:name="_Toc365305495"/>
+      <w:bookmarkStart w:id="223" w:name="_Toc536544585"/>
+      <w:bookmarkEnd w:id="216"/>
       <w:bookmarkEnd w:id="217"/>
       <w:bookmarkEnd w:id="218"/>
       <w:bookmarkEnd w:id="219"/>
       <w:bookmarkEnd w:id="220"/>
       <w:bookmarkEnd w:id="221"/>
+      <w:r>
+        <w:t>Acceptance</w:t>
+      </w:r>
+      <w:r>
+        <w:t xml:space="preserve"> Review</w:t>
+      </w:r>
       <w:bookmarkEnd w:id="222"/>
-      <w:r>
-        <w:t>Acceptance</w:t>
-      </w:r>
-      <w:r>
-        <w:t xml:space="preserve"> Review</w:t>
-      </w:r>
       <w:bookmarkEnd w:id="223"/>
-      <w:bookmarkEnd w:id="224"/>
     </w:p>
     <w:p>
       <w:pPr>
@@ -16703,11 +16704,11 @@
           <w:numId w:val="20"/>
         </w:numPr>
       </w:pPr>
-      <w:bookmarkStart w:id="225" w:name="_Toc536544586"/>
+      <w:bookmarkStart w:id="224" w:name="_Toc536544586"/>
       <w:r>
         <w:t>Change Request Approval Check List</w:t>
       </w:r>
-      <w:bookmarkEnd w:id="225"/>
+      <w:bookmarkEnd w:id="224"/>
     </w:p>
     <w:p>
       <w:pPr>
@@ -16755,27 +16756,28 @@
       <w:r>
         <w:t xml:space="preserve"> </w:t>
       </w:r>
-      <w:bookmarkStart w:id="226" w:name="_Toc524955540"/>
-      <w:bookmarkStart w:id="227" w:name="_Toc524959565"/>
-      <w:bookmarkStart w:id="228" w:name="_Toc524959673"/>
-      <w:bookmarkStart w:id="229" w:name="_Toc524959764"/>
-      <w:bookmarkStart w:id="230" w:name="_Toc528047497"/>
-      <w:bookmarkStart w:id="231" w:name="_Toc530392110"/>
-      <w:bookmarkStart w:id="232" w:name="_Toc524955541"/>
-      <w:bookmarkStart w:id="233" w:name="_Toc524959566"/>
-      <w:bookmarkStart w:id="234" w:name="_Toc524959674"/>
-      <w:bookmarkStart w:id="235" w:name="_Toc524959765"/>
-      <w:bookmarkStart w:id="236" w:name="_Toc528047498"/>
-      <w:bookmarkStart w:id="237" w:name="_Toc530392111"/>
-      <w:bookmarkStart w:id="238" w:name="_Toc524955542"/>
-      <w:bookmarkStart w:id="239" w:name="_Toc524959567"/>
-      <w:bookmarkStart w:id="240" w:name="_Toc524959675"/>
-      <w:bookmarkStart w:id="241" w:name="_Toc524959766"/>
-      <w:bookmarkStart w:id="242" w:name="_Toc528047499"/>
-      <w:bookmarkStart w:id="243" w:name="_Toc530392112"/>
-      <w:bookmarkStart w:id="244" w:name="_Toc365305498"/>
-      <w:bookmarkStart w:id="245" w:name="_Toc377364765"/>
-      <w:bookmarkStart w:id="246" w:name="_Toc536544587"/>
+      <w:bookmarkStart w:id="225" w:name="_Toc524955540"/>
+      <w:bookmarkStart w:id="226" w:name="_Toc524959565"/>
+      <w:bookmarkStart w:id="227" w:name="_Toc524959673"/>
+      <w:bookmarkStart w:id="228" w:name="_Toc524959764"/>
+      <w:bookmarkStart w:id="229" w:name="_Toc528047497"/>
+      <w:bookmarkStart w:id="230" w:name="_Toc530392110"/>
+      <w:bookmarkStart w:id="231" w:name="_Toc524955541"/>
+      <w:bookmarkStart w:id="232" w:name="_Toc524959566"/>
+      <w:bookmarkStart w:id="233" w:name="_Toc524959674"/>
+      <w:bookmarkStart w:id="234" w:name="_Toc524959765"/>
+      <w:bookmarkStart w:id="235" w:name="_Toc528047498"/>
+      <w:bookmarkStart w:id="236" w:name="_Toc530392111"/>
+      <w:bookmarkStart w:id="237" w:name="_Toc524955542"/>
+      <w:bookmarkStart w:id="238" w:name="_Toc524959567"/>
+      <w:bookmarkStart w:id="239" w:name="_Toc524959675"/>
+      <w:bookmarkStart w:id="240" w:name="_Toc524959766"/>
+      <w:bookmarkStart w:id="241" w:name="_Toc528047499"/>
+      <w:bookmarkStart w:id="242" w:name="_Toc530392112"/>
+      <w:bookmarkStart w:id="243" w:name="_Toc365305498"/>
+      <w:bookmarkStart w:id="244" w:name="_Toc377364765"/>
+      <w:bookmarkStart w:id="245" w:name="_Toc536544587"/>
+      <w:bookmarkEnd w:id="225"/>
       <w:bookmarkEnd w:id="226"/>
       <w:bookmarkEnd w:id="227"/>
       <w:bookmarkEnd w:id="228"/>
@@ -16793,16 +16795,15 @@
       <w:bookmarkEnd w:id="240"/>
       <w:bookmarkEnd w:id="241"/>
       <w:bookmarkEnd w:id="242"/>
+      <w:r>
+        <w:t>TEST</w:t>
+      </w:r>
       <w:bookmarkEnd w:id="243"/>
-      <w:r>
-        <w:t>TEST</w:t>
-      </w:r>
       <w:bookmarkEnd w:id="244"/>
+      <w:r>
+        <w:t>ING</w:t>
+      </w:r>
       <w:bookmarkEnd w:id="245"/>
-      <w:r>
-        <w:t>ING</w:t>
-      </w:r>
-      <w:bookmarkEnd w:id="246"/>
     </w:p>
     <w:p>
       <w:pPr>
@@ -16843,28 +16844,28 @@
         </w:rPr>
         <w:t xml:space="preserve"> (see def.) evaluates a system or component to confirm that specified conditions have been satisfied and provides formal proof of correctness.</w:t>
       </w:r>
-      <w:bookmarkStart w:id="247" w:name="_Toc527118887"/>
+      <w:bookmarkStart w:id="246" w:name="_Toc527118887"/>
     </w:p>
     <w:p>
       <w:pPr>
         <w:pStyle w:val="Heading2"/>
       </w:pPr>
-      <w:bookmarkStart w:id="248" w:name="_Toc536544588"/>
+      <w:bookmarkStart w:id="247" w:name="_Toc536544588"/>
       <w:r>
         <w:t>V&amp;V Overview</w:t>
       </w:r>
+      <w:bookmarkEnd w:id="246"/>
       <w:bookmarkEnd w:id="247"/>
+    </w:p>
+    <w:p>
+      <w:pPr>
+        <w:pStyle w:val="Heading3"/>
+      </w:pPr>
+      <w:bookmarkStart w:id="248" w:name="_Toc536544589"/>
+      <w:r>
+        <w:t>Test &amp; V&amp;V Objectives</w:t>
+      </w:r>
       <w:bookmarkEnd w:id="248"/>
-    </w:p>
-    <w:p>
-      <w:pPr>
-        <w:pStyle w:val="Heading3"/>
-      </w:pPr>
-      <w:bookmarkStart w:id="249" w:name="_Toc536544589"/>
-      <w:r>
-        <w:t>Test &amp; V&amp;V Objectives</w:t>
-      </w:r>
-      <w:bookmarkEnd w:id="249"/>
     </w:p>
     <w:p>
       <w:pPr>
@@ -17405,13 +17406,13 @@
       <w:pPr>
         <w:pStyle w:val="Heading3"/>
       </w:pPr>
-      <w:bookmarkStart w:id="250" w:name="_Toc527118889"/>
-      <w:bookmarkStart w:id="251" w:name="_Toc536544590"/>
+      <w:bookmarkStart w:id="249" w:name="_Toc527118889"/>
+      <w:bookmarkStart w:id="250" w:name="_Toc536544590"/>
       <w:r>
         <w:t>Master Schedule</w:t>
       </w:r>
+      <w:bookmarkEnd w:id="249"/>
       <w:bookmarkEnd w:id="250"/>
-      <w:bookmarkEnd w:id="251"/>
     </w:p>
     <w:p>
       <w:pPr>
@@ -17437,48 +17438,48 @@
       <w:pPr>
         <w:pStyle w:val="Heading3"/>
       </w:pPr>
-      <w:bookmarkStart w:id="252" w:name="_Toc527118890"/>
-      <w:bookmarkStart w:id="253" w:name="_Toc536544591"/>
+      <w:bookmarkStart w:id="251" w:name="_Toc527118890"/>
+      <w:bookmarkStart w:id="252" w:name="_Toc536544591"/>
       <w:r>
         <w:t>Specific meaning of V&amp;V activities for RAVEN software</w:t>
       </w:r>
+      <w:bookmarkEnd w:id="251"/>
       <w:bookmarkEnd w:id="252"/>
+    </w:p>
+    <w:p>
+      <w:pPr>
+        <w:pStyle w:val="H3bodytext"/>
+      </w:pPr>
+      <w:r>
+        <w:t>R</w:t>
+      </w:r>
+      <w:r>
+        <w:t>AVEN is a multi-purpose uncertainty quantification (UQ), probabilistic risk assessment (PRA), Parameter Optimization and Data Analysis software; RAVEN does not own any physical model (i.e. it does not model/simulate any physical phenomena or system). Consequentially, the validation (see def.) of the RAVEN software is mostly related to the verification (see def.) of the models/capabilities with analytical testing or process (when</w:t>
+      </w:r>
+      <w:r>
+        <w:t xml:space="preserve"> </w:t>
+      </w:r>
+      <w:r>
+        <w:t xml:space="preserve">applicable). </w:t>
+      </w:r>
+    </w:p>
+    <w:p>
+      <w:pPr>
+        <w:pStyle w:val="Heading2"/>
+      </w:pPr>
+      <w:bookmarkStart w:id="253" w:name="_Toc536544592"/>
+      <w:bookmarkStart w:id="254" w:name="_Toc365305499"/>
+      <w:bookmarkStart w:id="255" w:name="_Toc377364766"/>
+      <w:r>
+        <w:t>TYPES OF TESTS TO BE EXECUTED</w:t>
+      </w:r>
       <w:bookmarkEnd w:id="253"/>
     </w:p>
     <w:p>
       <w:pPr>
-        <w:pStyle w:val="H3bodytext"/>
-      </w:pPr>
-      <w:r>
-        <w:t>R</w:t>
-      </w:r>
-      <w:r>
-        <w:t>AVEN is a multi-purpose uncertainty quantification (UQ), probabilistic risk assessment (PRA), Parameter Optimization and Data Analysis software; RAVEN does not own any physical model (i.e. it does not model/simulate any physical phenomena or system). Consequentially, the validation (see def.) of the RAVEN software is mostly related to the verification (see def.) of the models/capabilities with analytical testing or process (when</w:t>
-      </w:r>
-      <w:r>
-        <w:t xml:space="preserve"> </w:t>
-      </w:r>
-      <w:r>
-        <w:t xml:space="preserve">applicable). </w:t>
-      </w:r>
-    </w:p>
-    <w:p>
-      <w:pPr>
-        <w:pStyle w:val="Heading2"/>
-      </w:pPr>
-      <w:bookmarkStart w:id="254" w:name="_Toc536544592"/>
-      <w:bookmarkStart w:id="255" w:name="_Toc365305499"/>
-      <w:bookmarkStart w:id="256" w:name="_Toc377364766"/>
-      <w:r>
-        <w:t>TYPES OF TESTS TO BE EXECUTED</w:t>
-      </w:r>
-      <w:bookmarkEnd w:id="254"/>
-    </w:p>
-    <w:p>
-      <w:pPr>
         <w:pStyle w:val="H1bodytext"/>
       </w:pPr>
-      <w:bookmarkStart w:id="257" w:name="_Toc139107467"/>
+      <w:bookmarkStart w:id="256" w:name="_Toc139107467"/>
       <w:r>
         <w:t>Tests are defined using an input file syntax, which specifies what the test should do, the inputs, and the post conditions for determining test success or failure; and assuring that the software produces correct results. The guidelines for the creation of a new test are reported in the RAVEN wiki page (</w:t>
       </w:r>
@@ -17771,11 +17772,11 @@
       <w:pPr>
         <w:pStyle w:val="Heading2"/>
       </w:pPr>
-      <w:bookmarkStart w:id="258" w:name="_Toc536544593"/>
+      <w:bookmarkStart w:id="257" w:name="_Toc536544593"/>
       <w:r>
         <w:t>Test Automation</w:t>
       </w:r>
-      <w:bookmarkEnd w:id="258"/>
+      <w:bookmarkEnd w:id="257"/>
     </w:p>
     <w:p>
       <w:pPr>
@@ -17912,60 +17913,60 @@
       <w:pPr>
         <w:pStyle w:val="Heading2"/>
       </w:pPr>
-      <w:bookmarkStart w:id="259" w:name="_Ref525721596"/>
-      <w:bookmarkStart w:id="260" w:name="_Toc527118895"/>
-      <w:bookmarkStart w:id="261" w:name="_Toc536544594"/>
+      <w:bookmarkStart w:id="258" w:name="_Ref525721596"/>
+      <w:bookmarkStart w:id="259" w:name="_Toc527118895"/>
+      <w:bookmarkStart w:id="260" w:name="_Toc536544594"/>
       <w:r>
         <w:t>APPROVAL REQUIREMENTS</w:t>
       </w:r>
-      <w:bookmarkEnd w:id="257"/>
+      <w:bookmarkEnd w:id="256"/>
+      <w:bookmarkEnd w:id="258"/>
       <w:bookmarkEnd w:id="259"/>
       <w:bookmarkEnd w:id="260"/>
+    </w:p>
+    <w:p>
+      <w:pPr>
+        <w:pStyle w:val="H1bodytext"/>
+      </w:pPr>
+      <w:r>
+        <w:t xml:space="preserve">The RAVEN and RAVEN </w:t>
+      </w:r>
+      <w:r>
+        <w:t xml:space="preserve">supported </w:t>
+      </w:r>
+      <w:r>
+        <w:t xml:space="preserve">Plug-ins rely on a heavy automation of the verification and testing of any new or modified capability. This approach is required for the nature of the </w:t>
+      </w:r>
+      <w:r>
+        <w:rPr>
+          <w:i/>
+        </w:rPr>
+        <w:t>Agile development</w:t>
+      </w:r>
+      <w:r>
+        <w:t xml:space="preserve"> process. As mentioned in the previous section, any CR in the source code needs to be accompanied with a new (or modified) test to assess the correctness of the code and its functionality. </w:t>
+      </w:r>
+    </w:p>
+    <w:p>
+      <w:pPr>
+        <w:pStyle w:val="H1bodytext"/>
+      </w:pPr>
+      <w:r>
+        <w:t>Depending of the type of test case that is added or modified, two different approval processes are followed:</w:t>
+      </w:r>
+    </w:p>
+    <w:p>
+      <w:pPr>
+        <w:pStyle w:val="Heading2"/>
+      </w:pPr>
+      <w:bookmarkStart w:id="261" w:name="_Toc527118896"/>
+      <w:bookmarkStart w:id="262" w:name="_Toc536544595"/>
+      <w:bookmarkStart w:id="263" w:name="_Toc139107468"/>
+      <w:r>
+        <w:t>Requirement tests</w:t>
+      </w:r>
       <w:bookmarkEnd w:id="261"/>
-    </w:p>
-    <w:p>
-      <w:pPr>
-        <w:pStyle w:val="H1bodytext"/>
-      </w:pPr>
-      <w:r>
-        <w:t xml:space="preserve">The RAVEN and RAVEN </w:t>
-      </w:r>
-      <w:r>
-        <w:t xml:space="preserve">supported </w:t>
-      </w:r>
-      <w:r>
-        <w:t xml:space="preserve">Plug-ins rely on a heavy automation of the verification and testing of any new or modified capability. This approach is required for the nature of the </w:t>
-      </w:r>
-      <w:r>
-        <w:rPr>
-          <w:i/>
-        </w:rPr>
-        <w:t>Agile development</w:t>
-      </w:r>
-      <w:r>
-        <w:t xml:space="preserve"> process. As mentioned in the previous section, any CR in the source code needs to be accompanied with a new (or modified) test to assess the correctness of the code and its functionality. </w:t>
-      </w:r>
-    </w:p>
-    <w:p>
-      <w:pPr>
-        <w:pStyle w:val="H1bodytext"/>
-      </w:pPr>
-      <w:r>
-        <w:t>Depending of the type of test case that is added or modified, two different approval processes are followed:</w:t>
-      </w:r>
-    </w:p>
-    <w:p>
-      <w:pPr>
-        <w:pStyle w:val="Heading2"/>
-      </w:pPr>
-      <w:bookmarkStart w:id="262" w:name="_Toc527118896"/>
-      <w:bookmarkStart w:id="263" w:name="_Toc536544595"/>
-      <w:bookmarkStart w:id="264" w:name="_Toc139107468"/>
-      <w:r>
-        <w:t>Requirement tests</w:t>
-      </w:r>
       <w:bookmarkEnd w:id="262"/>
-      <w:bookmarkEnd w:id="263"/>
     </w:p>
     <w:p>
       <w:pPr>
@@ -18570,19 +18571,19 @@
           <w:numId w:val="0"/>
         </w:numPr>
       </w:pPr>
-      <w:bookmarkStart w:id="265" w:name="_Toc527118897"/>
+      <w:bookmarkStart w:id="264" w:name="_Toc527118897"/>
     </w:p>
     <w:p>
       <w:pPr>
         <w:pStyle w:val="Heading2"/>
       </w:pPr>
-      <w:bookmarkStart w:id="266" w:name="_Toc536544596"/>
+      <w:bookmarkStart w:id="265" w:name="_Toc536544596"/>
       <w:r>
         <w:lastRenderedPageBreak/>
         <w:t>Other tests</w:t>
       </w:r>
+      <w:bookmarkEnd w:id="264"/>
       <w:bookmarkEnd w:id="265"/>
-      <w:bookmarkEnd w:id="266"/>
     </w:p>
     <w:p>
       <w:pPr>
@@ -19058,19 +19059,19 @@
       <w:pPr>
         <w:pStyle w:val="Heading2"/>
       </w:pPr>
-      <w:bookmarkStart w:id="267" w:name="_Toc527118903"/>
-      <w:bookmarkStart w:id="268" w:name="_Toc536544597"/>
-      <w:bookmarkStart w:id="269" w:name="_Toc139107470"/>
-      <w:bookmarkStart w:id="270" w:name="_Toc527118899"/>
-      <w:bookmarkEnd w:id="264"/>
+      <w:bookmarkStart w:id="266" w:name="_Toc527118903"/>
+      <w:bookmarkStart w:id="267" w:name="_Toc536544597"/>
+      <w:bookmarkStart w:id="268" w:name="_Toc139107470"/>
+      <w:bookmarkStart w:id="269" w:name="_Toc527118899"/>
+      <w:bookmarkEnd w:id="263"/>
       <w:r>
         <w:t xml:space="preserve">TEST DEFINITION </w:t>
       </w:r>
       <w:r>
         <w:t>TASKS AND RESPONSIBILITIES</w:t>
       </w:r>
+      <w:bookmarkEnd w:id="266"/>
       <w:bookmarkEnd w:id="267"/>
-      <w:bookmarkEnd w:id="268"/>
       <w:r>
         <w:t xml:space="preserve"> </w:t>
       </w:r>
@@ -19755,20 +19756,20 @@
       <w:pPr>
         <w:pStyle w:val="Heading1"/>
       </w:pPr>
-      <w:bookmarkStart w:id="271" w:name="_Toc373734106"/>
-      <w:bookmarkStart w:id="272" w:name="_Toc527118904"/>
-      <w:bookmarkStart w:id="273" w:name="_Ref531690556"/>
-      <w:bookmarkStart w:id="274" w:name="_Toc536544598"/>
+      <w:bookmarkStart w:id="270" w:name="_Toc373734106"/>
+      <w:bookmarkStart w:id="271" w:name="_Toc527118904"/>
+      <w:bookmarkStart w:id="272" w:name="_Ref531690556"/>
+      <w:bookmarkStart w:id="273" w:name="_Toc536544598"/>
+      <w:bookmarkEnd w:id="268"/>
       <w:bookmarkEnd w:id="269"/>
-      <w:bookmarkEnd w:id="270"/>
       <w:r>
         <w:lastRenderedPageBreak/>
         <w:t>V&amp;V PROCESSES</w:t>
       </w:r>
+      <w:bookmarkEnd w:id="270"/>
       <w:bookmarkEnd w:id="271"/>
       <w:bookmarkEnd w:id="272"/>
       <w:bookmarkEnd w:id="273"/>
-      <w:bookmarkEnd w:id="274"/>
     </w:p>
     <w:p>
       <w:pPr>
@@ -19901,11 +19902,11 @@
         <w:spacing w:after="0"/>
         <w:jc w:val="center"/>
       </w:pPr>
-      <w:bookmarkStart w:id="275" w:name="_Ref525807561"/>
+      <w:bookmarkStart w:id="274" w:name="_Ref525807561"/>
       <w:r>
         <w:t xml:space="preserve">Table </w:t>
       </w:r>
-      <w:bookmarkEnd w:id="275"/>
+      <w:bookmarkEnd w:id="274"/>
       <w:r>
         <w:rPr>
           <w:noProof/>
@@ -20694,15 +20695,15 @@
       <w:pPr>
         <w:pStyle w:val="Heading2"/>
       </w:pPr>
-      <w:bookmarkStart w:id="276" w:name="_Toc373734107"/>
-      <w:bookmarkStart w:id="277" w:name="_Toc527118905"/>
-      <w:bookmarkStart w:id="278" w:name="_Toc536544599"/>
+      <w:bookmarkStart w:id="275" w:name="_Toc373734107"/>
+      <w:bookmarkStart w:id="276" w:name="_Toc527118905"/>
+      <w:bookmarkStart w:id="277" w:name="_Toc536544599"/>
       <w:r>
         <w:t>V&amp;V Reporting Requirements</w:t>
       </w:r>
+      <w:bookmarkEnd w:id="275"/>
       <w:bookmarkEnd w:id="276"/>
       <w:bookmarkEnd w:id="277"/>
-      <w:bookmarkEnd w:id="278"/>
     </w:p>
     <w:p>
       <w:pPr>
@@ -21101,7 +21102,7 @@
           <w:color w:val="000000" w:themeColor="text1"/>
         </w:rPr>
       </w:pPr>
-      <w:bookmarkStart w:id="279" w:name="_Toc373734108"/>
+      <w:bookmarkStart w:id="278" w:name="_Toc373734108"/>
       <w:r>
         <w:rPr>
           <w:color w:val="000000" w:themeColor="text1"/>
@@ -21185,28 +21186,28 @@
       <w:pPr>
         <w:pStyle w:val="Heading2"/>
       </w:pPr>
-      <w:bookmarkStart w:id="280" w:name="_Toc527118906"/>
-      <w:bookmarkStart w:id="281" w:name="_Toc536544600"/>
+      <w:bookmarkStart w:id="279" w:name="_Toc527118906"/>
+      <w:bookmarkStart w:id="280" w:name="_Toc536544600"/>
       <w:r>
         <w:t>V&amp;V Administrative Requirements</w:t>
       </w:r>
+      <w:bookmarkEnd w:id="278"/>
       <w:bookmarkEnd w:id="279"/>
       <w:bookmarkEnd w:id="280"/>
+    </w:p>
+    <w:p>
+      <w:pPr>
+        <w:pStyle w:val="Heading3"/>
+      </w:pPr>
+      <w:bookmarkStart w:id="281" w:name="_Toc373734109"/>
+      <w:bookmarkStart w:id="282" w:name="_Toc527118907"/>
+      <w:bookmarkStart w:id="283" w:name="_Toc536544601"/>
+      <w:r>
+        <w:t>Anomaly Resolution and Reporting</w:t>
+      </w:r>
       <w:bookmarkEnd w:id="281"/>
-    </w:p>
-    <w:p>
-      <w:pPr>
-        <w:pStyle w:val="Heading3"/>
-      </w:pPr>
-      <w:bookmarkStart w:id="282" w:name="_Toc373734109"/>
-      <w:bookmarkStart w:id="283" w:name="_Toc527118907"/>
-      <w:bookmarkStart w:id="284" w:name="_Toc536544601"/>
-      <w:r>
-        <w:t>Anomaly Resolution and Reporting</w:t>
-      </w:r>
       <w:bookmarkEnd w:id="282"/>
       <w:bookmarkEnd w:id="283"/>
-      <w:bookmarkEnd w:id="284"/>
     </w:p>
     <w:p>
       <w:pPr>
@@ -21616,15 +21617,15 @@
         <w:pStyle w:val="Heading2"/>
         <w:keepNext/>
       </w:pPr>
-      <w:bookmarkStart w:id="285" w:name="_Toc373734110"/>
-      <w:bookmarkStart w:id="286" w:name="_Toc527118908"/>
-      <w:bookmarkStart w:id="287" w:name="_Toc536544602"/>
+      <w:bookmarkStart w:id="284" w:name="_Toc373734110"/>
+      <w:bookmarkStart w:id="285" w:name="_Toc527118908"/>
+      <w:bookmarkStart w:id="286" w:name="_Toc536544602"/>
       <w:r>
         <w:t>Task Iteration Policy</w:t>
       </w:r>
+      <w:bookmarkEnd w:id="284"/>
       <w:bookmarkEnd w:id="285"/>
       <w:bookmarkEnd w:id="286"/>
-      <w:bookmarkEnd w:id="287"/>
     </w:p>
     <w:p>
       <w:pPr>
@@ -21663,17 +21664,17 @@
         <w:pStyle w:val="Heading2"/>
         <w:keepNext/>
       </w:pPr>
-      <w:bookmarkStart w:id="288" w:name="_Toc373734112"/>
-      <w:bookmarkStart w:id="289" w:name="_Ref525810254"/>
-      <w:bookmarkStart w:id="290" w:name="_Toc527118910"/>
-      <w:bookmarkStart w:id="291" w:name="_Toc536544603"/>
+      <w:bookmarkStart w:id="287" w:name="_Toc373734112"/>
+      <w:bookmarkStart w:id="288" w:name="_Ref525810254"/>
+      <w:bookmarkStart w:id="289" w:name="_Toc527118910"/>
+      <w:bookmarkStart w:id="290" w:name="_Toc536544603"/>
       <w:r>
         <w:t>Control Procedures</w:t>
       </w:r>
+      <w:bookmarkEnd w:id="287"/>
       <w:bookmarkEnd w:id="288"/>
       <w:bookmarkEnd w:id="289"/>
       <w:bookmarkEnd w:id="290"/>
-      <w:bookmarkEnd w:id="291"/>
     </w:p>
     <w:p>
       <w:pPr>
@@ -21804,13 +21805,13 @@
           <w:numId w:val="20"/>
         </w:numPr>
       </w:pPr>
-      <w:bookmarkStart w:id="292" w:name="_Toc536544604"/>
+      <w:bookmarkStart w:id="291" w:name="_Toc536544604"/>
       <w:r>
         <w:t>PROBLEM REPORTING AND CORRECTIVE ACTION</w:t>
       </w:r>
+      <w:bookmarkEnd w:id="254"/>
       <w:bookmarkEnd w:id="255"/>
-      <w:bookmarkEnd w:id="256"/>
-      <w:bookmarkEnd w:id="292"/>
+      <w:bookmarkEnd w:id="291"/>
     </w:p>
     <w:p>
       <w:pPr>
@@ -22132,33 +22133,34 @@
           <w:numId w:val="20"/>
         </w:numPr>
       </w:pPr>
-      <w:bookmarkStart w:id="293" w:name="_Toc524955545"/>
-      <w:bookmarkStart w:id="294" w:name="_Toc524959570"/>
-      <w:bookmarkStart w:id="295" w:name="_Toc524959678"/>
-      <w:bookmarkStart w:id="296" w:name="_Toc524959769"/>
-      <w:bookmarkStart w:id="297" w:name="_Toc528047502"/>
-      <w:bookmarkStart w:id="298" w:name="_Toc530392115"/>
-      <w:bookmarkStart w:id="299" w:name="_Toc524955546"/>
-      <w:bookmarkStart w:id="300" w:name="_Toc524959571"/>
-      <w:bookmarkStart w:id="301" w:name="_Toc524959679"/>
-      <w:bookmarkStart w:id="302" w:name="_Toc524959770"/>
-      <w:bookmarkStart w:id="303" w:name="_Toc528047503"/>
-      <w:bookmarkStart w:id="304" w:name="_Toc530392116"/>
-      <w:bookmarkStart w:id="305" w:name="_Toc524955569"/>
-      <w:bookmarkStart w:id="306" w:name="_Toc524959594"/>
-      <w:bookmarkStart w:id="307" w:name="_Toc524959702"/>
-      <w:bookmarkStart w:id="308" w:name="_Toc524959793"/>
-      <w:bookmarkStart w:id="309" w:name="_Toc528047526"/>
-      <w:bookmarkStart w:id="310" w:name="_Toc530392139"/>
-      <w:bookmarkStart w:id="311" w:name="_Toc524955570"/>
-      <w:bookmarkStart w:id="312" w:name="_Toc524959595"/>
-      <w:bookmarkStart w:id="313" w:name="_Toc524959703"/>
-      <w:bookmarkStart w:id="314" w:name="_Toc524959794"/>
-      <w:bookmarkStart w:id="315" w:name="_Toc528047527"/>
-      <w:bookmarkStart w:id="316" w:name="_Toc530392140"/>
-      <w:bookmarkStart w:id="317" w:name="_Toc365305500"/>
-      <w:bookmarkStart w:id="318" w:name="_Toc377364767"/>
-      <w:bookmarkStart w:id="319" w:name="_Toc536544605"/>
+      <w:bookmarkStart w:id="292" w:name="_Toc524955545"/>
+      <w:bookmarkStart w:id="293" w:name="_Toc524959570"/>
+      <w:bookmarkStart w:id="294" w:name="_Toc524959678"/>
+      <w:bookmarkStart w:id="295" w:name="_Toc524959769"/>
+      <w:bookmarkStart w:id="296" w:name="_Toc528047502"/>
+      <w:bookmarkStart w:id="297" w:name="_Toc530392115"/>
+      <w:bookmarkStart w:id="298" w:name="_Toc524955546"/>
+      <w:bookmarkStart w:id="299" w:name="_Toc524959571"/>
+      <w:bookmarkStart w:id="300" w:name="_Toc524959679"/>
+      <w:bookmarkStart w:id="301" w:name="_Toc524959770"/>
+      <w:bookmarkStart w:id="302" w:name="_Toc528047503"/>
+      <w:bookmarkStart w:id="303" w:name="_Toc530392116"/>
+      <w:bookmarkStart w:id="304" w:name="_Toc524955569"/>
+      <w:bookmarkStart w:id="305" w:name="_Toc524959594"/>
+      <w:bookmarkStart w:id="306" w:name="_Toc524959702"/>
+      <w:bookmarkStart w:id="307" w:name="_Toc524959793"/>
+      <w:bookmarkStart w:id="308" w:name="_Toc528047526"/>
+      <w:bookmarkStart w:id="309" w:name="_Toc530392139"/>
+      <w:bookmarkStart w:id="310" w:name="_Toc524955570"/>
+      <w:bookmarkStart w:id="311" w:name="_Toc524959595"/>
+      <w:bookmarkStart w:id="312" w:name="_Toc524959703"/>
+      <w:bookmarkStart w:id="313" w:name="_Toc524959794"/>
+      <w:bookmarkStart w:id="314" w:name="_Toc528047527"/>
+      <w:bookmarkStart w:id="315" w:name="_Toc530392140"/>
+      <w:bookmarkStart w:id="316" w:name="_Toc365305500"/>
+      <w:bookmarkStart w:id="317" w:name="_Toc377364767"/>
+      <w:bookmarkStart w:id="318" w:name="_Toc536544605"/>
+      <w:bookmarkEnd w:id="292"/>
       <w:bookmarkEnd w:id="293"/>
       <w:bookmarkEnd w:id="294"/>
       <w:bookmarkEnd w:id="295"/>
@@ -22182,14 +22184,13 @@
       <w:bookmarkEnd w:id="313"/>
       <w:bookmarkEnd w:id="314"/>
       <w:bookmarkEnd w:id="315"/>
-      <w:bookmarkEnd w:id="316"/>
       <w:r>
         <w:lastRenderedPageBreak/>
         <w:t>TOOLS, TECHNIQUES, AND METHODOLOGIES</w:t>
       </w:r>
+      <w:bookmarkEnd w:id="316"/>
       <w:bookmarkEnd w:id="317"/>
       <w:bookmarkEnd w:id="318"/>
-      <w:bookmarkEnd w:id="319"/>
     </w:p>
     <w:p>
       <w:pPr>
@@ -22591,15 +22592,15 @@
           <w:numId w:val="20"/>
         </w:numPr>
       </w:pPr>
-      <w:bookmarkStart w:id="320" w:name="_Toc365305501"/>
-      <w:bookmarkStart w:id="321" w:name="_Toc377364768"/>
-      <w:bookmarkStart w:id="322" w:name="_Toc536544606"/>
+      <w:bookmarkStart w:id="319" w:name="_Toc365305501"/>
+      <w:bookmarkStart w:id="320" w:name="_Toc377364768"/>
+      <w:bookmarkStart w:id="321" w:name="_Toc536544606"/>
       <w:r>
         <w:t>SUPPLIER CONTROL</w:t>
       </w:r>
+      <w:bookmarkEnd w:id="319"/>
       <w:bookmarkEnd w:id="320"/>
       <w:bookmarkEnd w:id="321"/>
-      <w:bookmarkEnd w:id="322"/>
     </w:p>
     <w:p>
       <w:pPr>
@@ -22618,26 +22619,26 @@
           <w:numId w:val="20"/>
         </w:numPr>
       </w:pPr>
-      <w:bookmarkStart w:id="323" w:name="_Toc365305502"/>
-      <w:bookmarkStart w:id="324" w:name="_Toc377364769"/>
-      <w:bookmarkStart w:id="325" w:name="_Ref524598446"/>
-      <w:bookmarkStart w:id="326" w:name="_Ref524598681"/>
-      <w:bookmarkStart w:id="327" w:name="_Ref524598713"/>
-      <w:bookmarkStart w:id="328" w:name="_Ref524598723"/>
-      <w:bookmarkStart w:id="329" w:name="_Toc536544607"/>
+      <w:bookmarkStart w:id="322" w:name="_Toc365305502"/>
+      <w:bookmarkStart w:id="323" w:name="_Toc377364769"/>
+      <w:bookmarkStart w:id="324" w:name="_Ref524598446"/>
+      <w:bookmarkStart w:id="325" w:name="_Ref524598681"/>
+      <w:bookmarkStart w:id="326" w:name="_Ref524598713"/>
+      <w:bookmarkStart w:id="327" w:name="_Ref524598723"/>
+      <w:bookmarkStart w:id="328" w:name="_Toc536544607"/>
       <w:r>
         <w:t xml:space="preserve">RECORDS COLLECTION, MAINTENANCE, AND </w:t>
       </w:r>
+      <w:bookmarkEnd w:id="322"/>
+      <w:r>
+        <w:t>RETENTION</w:t>
+      </w:r>
       <w:bookmarkEnd w:id="323"/>
-      <w:r>
-        <w:t>RETENTION</w:t>
-      </w:r>
       <w:bookmarkEnd w:id="324"/>
       <w:bookmarkEnd w:id="325"/>
       <w:bookmarkEnd w:id="326"/>
       <w:bookmarkEnd w:id="327"/>
       <w:bookmarkEnd w:id="328"/>
-      <w:bookmarkEnd w:id="329"/>
     </w:p>
     <w:p>
       <w:pPr>
@@ -22785,15 +22786,15 @@
           <w:numId w:val="20"/>
         </w:numPr>
       </w:pPr>
-      <w:bookmarkStart w:id="330" w:name="_Toc365305503"/>
-      <w:bookmarkStart w:id="331" w:name="_Toc377364770"/>
-      <w:bookmarkStart w:id="332" w:name="_Toc536544608"/>
+      <w:bookmarkStart w:id="329" w:name="_Toc365305503"/>
+      <w:bookmarkStart w:id="330" w:name="_Toc377364770"/>
+      <w:bookmarkStart w:id="331" w:name="_Toc536544608"/>
       <w:r>
         <w:t>TRAINING</w:t>
       </w:r>
+      <w:bookmarkEnd w:id="329"/>
       <w:bookmarkEnd w:id="330"/>
       <w:bookmarkEnd w:id="331"/>
-      <w:bookmarkEnd w:id="332"/>
     </w:p>
     <w:p>
       <w:pPr>
@@ -22924,50 +22925,50 @@
           <w:numId w:val="20"/>
         </w:numPr>
       </w:pPr>
-      <w:bookmarkStart w:id="333" w:name="_Toc365305504"/>
-      <w:bookmarkStart w:id="334" w:name="_Toc377364771"/>
-      <w:bookmarkStart w:id="335" w:name="_Ref531697066"/>
-      <w:bookmarkStart w:id="336" w:name="_Toc536544609"/>
+      <w:bookmarkStart w:id="332" w:name="_Toc365305504"/>
+      <w:bookmarkStart w:id="333" w:name="_Toc377364771"/>
+      <w:bookmarkStart w:id="334" w:name="_Ref531697066"/>
+      <w:bookmarkStart w:id="335" w:name="_Toc536544609"/>
       <w:r>
         <w:t>RISK MANAGEMENT</w:t>
       </w:r>
+      <w:bookmarkEnd w:id="332"/>
       <w:bookmarkEnd w:id="333"/>
       <w:bookmarkEnd w:id="334"/>
       <w:bookmarkEnd w:id="335"/>
+    </w:p>
+    <w:p>
+      <w:pPr>
+        <w:pStyle w:val="H1bodytext"/>
+      </w:pPr>
+      <w:r>
+        <w:t xml:space="preserve">The risk analysis for each application is documented on the safety software determination (SSD) and quality level determination (QLD). The SSD and QLD are identified in the EA repository for each individual application. Risks associated with the </w:t>
+      </w:r>
+      <w:r>
+        <w:t xml:space="preserve">RAVEN software and RAVEN </w:t>
+      </w:r>
+      <w:r>
+        <w:t xml:space="preserve">supported </w:t>
+      </w:r>
+      <w:r>
+        <w:t>P</w:t>
+      </w:r>
+      <w:r>
+        <w:t>lug-ins</w:t>
+      </w:r>
+      <w:r>
+        <w:t xml:space="preserve"> are controlled via the rigor implemented in requirements identification, testing, verification and validation, and change control processes.</w:t>
+      </w:r>
+    </w:p>
+    <w:p>
+      <w:pPr>
+        <w:pStyle w:val="Heading2"/>
+      </w:pPr>
+      <w:bookmarkStart w:id="336" w:name="_Toc536544610"/>
+      <w:r>
+        <w:t>Safety Software Determination</w:t>
+      </w:r>
       <w:bookmarkEnd w:id="336"/>
-    </w:p>
-    <w:p>
-      <w:pPr>
-        <w:pStyle w:val="H1bodytext"/>
-      </w:pPr>
-      <w:r>
-        <w:t xml:space="preserve">The risk analysis for each application is documented on the safety software determination (SSD) and quality level determination (QLD). The SSD and QLD are identified in the EA repository for each individual application. Risks associated with the </w:t>
-      </w:r>
-      <w:r>
-        <w:t xml:space="preserve">RAVEN software and RAVEN </w:t>
-      </w:r>
-      <w:r>
-        <w:t xml:space="preserve">supported </w:t>
-      </w:r>
-      <w:r>
-        <w:t>P</w:t>
-      </w:r>
-      <w:r>
-        <w:t>lug-ins</w:t>
-      </w:r>
-      <w:r>
-        <w:t xml:space="preserve"> are controlled via the rigor implemented in requirements identification, testing, verification and validation, and change control processes.</w:t>
-      </w:r>
-    </w:p>
-    <w:p>
-      <w:pPr>
-        <w:pStyle w:val="Heading2"/>
-      </w:pPr>
-      <w:bookmarkStart w:id="337" w:name="_Toc536544610"/>
-      <w:r>
-        <w:t>Safety Software Determination</w:t>
-      </w:r>
-      <w:bookmarkEnd w:id="337"/>
     </w:p>
     <w:p>
       <w:pPr>
@@ -22975,7 +22976,13 @@
         <w:ind w:left="1440"/>
       </w:pPr>
       <w:r>
-        <w:t>The SSD documents the decision basis as to why a software application is or is not safety software. The record copy is maintained within the company approved electronic document management system in accordance with LWP-13014, “Determining Quality Levels.”</w:t>
+        <w:t xml:space="preserve">The SSD documents the decision basis as to why a software application is or is not safety software. The record copy is maintained within the company approved electronic document management system in accordance with </w:t>
+      </w:r>
+      <w:r>
+        <w:t>KB0016555</w:t>
+      </w:r>
+      <w:r>
+        <w:t>, “Determining Quality Levels.”</w:t>
       </w:r>
     </w:p>
     <w:p>
@@ -23014,11 +23021,11 @@
         <w:keepNext/>
         <w:ind w:left="1354"/>
       </w:pPr>
-      <w:bookmarkStart w:id="338" w:name="_Toc536544611"/>
+      <w:bookmarkStart w:id="337" w:name="_Toc536544611"/>
       <w:r>
         <w:t>Quality Level Determination</w:t>
       </w:r>
-      <w:bookmarkEnd w:id="338"/>
+      <w:bookmarkEnd w:id="337"/>
     </w:p>
     <w:p>
       <w:pPr>
@@ -23078,32 +23085,32 @@
           <w:szCs w:val="28"/>
         </w:rPr>
       </w:pPr>
-      <w:bookmarkStart w:id="339" w:name="_Toc524959603"/>
-      <w:bookmarkStart w:id="340" w:name="_Toc524959711"/>
-      <w:bookmarkStart w:id="341" w:name="_Toc524959802"/>
-      <w:bookmarkStart w:id="342" w:name="_Toc528047535"/>
-      <w:bookmarkStart w:id="343" w:name="_Toc530392148"/>
-      <w:bookmarkStart w:id="344" w:name="_Toc377364772"/>
-      <w:bookmarkStart w:id="345" w:name="_Toc536544612"/>
+      <w:bookmarkStart w:id="338" w:name="_Toc524959603"/>
+      <w:bookmarkStart w:id="339" w:name="_Toc524959711"/>
+      <w:bookmarkStart w:id="340" w:name="_Toc524959802"/>
+      <w:bookmarkStart w:id="341" w:name="_Toc528047535"/>
+      <w:bookmarkStart w:id="342" w:name="_Toc530392148"/>
+      <w:bookmarkStart w:id="343" w:name="_Toc377364772"/>
+      <w:bookmarkStart w:id="344" w:name="_Toc536544612"/>
+      <w:bookmarkEnd w:id="338"/>
       <w:bookmarkEnd w:id="339"/>
       <w:bookmarkEnd w:id="340"/>
       <w:bookmarkEnd w:id="341"/>
       <w:bookmarkEnd w:id="342"/>
+      <w:r>
+        <w:rPr>
+          <w:szCs w:val="28"/>
+        </w:rPr>
+        <w:t>ASSET</w:t>
+      </w:r>
+      <w:r>
+        <w:rPr>
+          <w:szCs w:val="28"/>
+        </w:rPr>
+        <w:t xml:space="preserve"> MAINTENANCE</w:t>
+      </w:r>
       <w:bookmarkEnd w:id="343"/>
-      <w:r>
-        <w:rPr>
-          <w:szCs w:val="28"/>
-        </w:rPr>
-        <w:t>ASSET</w:t>
-      </w:r>
-      <w:r>
-        <w:rPr>
-          <w:szCs w:val="28"/>
-        </w:rPr>
-        <w:t xml:space="preserve"> MAINTENANCE</w:t>
-      </w:r>
       <w:bookmarkEnd w:id="344"/>
-      <w:bookmarkEnd w:id="345"/>
     </w:p>
     <w:p>
       <w:pPr>
@@ -23175,13 +23182,13 @@
         <w:pStyle w:val="Heading2"/>
         <w:keepNext/>
       </w:pPr>
-      <w:bookmarkStart w:id="346" w:name="_Toc527031361"/>
-      <w:bookmarkStart w:id="347" w:name="_Toc536544613"/>
+      <w:bookmarkStart w:id="345" w:name="_Toc527031361"/>
+      <w:bookmarkStart w:id="346" w:name="_Toc536544613"/>
       <w:r>
         <w:t>Business Requirements</w:t>
       </w:r>
+      <w:bookmarkEnd w:id="345"/>
       <w:bookmarkEnd w:id="346"/>
-      <w:bookmarkEnd w:id="347"/>
     </w:p>
     <w:p>
       <w:pPr>
@@ -23223,11 +23230,11 @@
       <w:pPr>
         <w:pStyle w:val="Heading2"/>
       </w:pPr>
-      <w:bookmarkStart w:id="348" w:name="_Toc536544614"/>
+      <w:bookmarkStart w:id="347" w:name="_Toc536544614"/>
       <w:r>
         <w:t>Schedule and Budget and Summary</w:t>
       </w:r>
-      <w:bookmarkEnd w:id="348"/>
+      <w:bookmarkEnd w:id="347"/>
     </w:p>
     <w:p>
       <w:pPr>
@@ -23236,7 +23243,7 @@
           <w:szCs w:val="24"/>
         </w:rPr>
       </w:pPr>
-      <w:bookmarkStart w:id="349" w:name="_Hlk531004312"/>
+      <w:bookmarkStart w:id="348" w:name="_Hlk531004312"/>
       <w:r>
         <w:rPr>
           <w:szCs w:val="24"/>
@@ -23265,16 +23272,16 @@
         </w:tabs>
         <w:ind w:left="1440"/>
       </w:pPr>
-      <w:bookmarkStart w:id="350" w:name="_Toc527031364"/>
-      <w:bookmarkStart w:id="351" w:name="_Ref531690530"/>
-      <w:bookmarkStart w:id="352" w:name="_Toc536544615"/>
+      <w:bookmarkStart w:id="349" w:name="_Toc527031364"/>
+      <w:bookmarkStart w:id="350" w:name="_Ref531690530"/>
+      <w:bookmarkStart w:id="351" w:name="_Toc536544615"/>
+      <w:bookmarkEnd w:id="348"/>
+      <w:r>
+        <w:t>Evolution of the Plan</w:t>
+      </w:r>
       <w:bookmarkEnd w:id="349"/>
-      <w:r>
-        <w:t>Evolution of the Plan</w:t>
-      </w:r>
       <w:bookmarkEnd w:id="350"/>
       <w:bookmarkEnd w:id="351"/>
-      <w:bookmarkEnd w:id="352"/>
       <w:r>
         <w:t xml:space="preserve"> </w:t>
       </w:r>
@@ -23283,7 +23290,7 @@
       <w:pPr>
         <w:pStyle w:val="H2bodytext"/>
       </w:pPr>
-      <w:bookmarkStart w:id="353" w:name="_Hlk531004358"/>
+      <w:bookmarkStart w:id="352" w:name="_Hlk531004358"/>
       <w:r>
         <w:t xml:space="preserve">The </w:t>
       </w:r>
@@ -23409,18 +23416,18 @@
       <w:pPr>
         <w:pStyle w:val="Heading2"/>
       </w:pPr>
-      <w:bookmarkStart w:id="354" w:name="_Toc527031372"/>
-      <w:bookmarkStart w:id="355" w:name="_Toc536544616"/>
-      <w:bookmarkStart w:id="356" w:name="_Hlk531006291"/>
-      <w:bookmarkStart w:id="357" w:name="_Toc264638630"/>
-      <w:bookmarkStart w:id="358" w:name="_Toc292864624"/>
-      <w:bookmarkStart w:id="359" w:name="_Toc316989146"/>
+      <w:bookmarkStart w:id="353" w:name="_Toc527031372"/>
+      <w:bookmarkStart w:id="354" w:name="_Toc536544616"/>
+      <w:bookmarkStart w:id="355" w:name="_Hlk531006291"/>
+      <w:bookmarkStart w:id="356" w:name="_Toc264638630"/>
+      <w:bookmarkStart w:id="357" w:name="_Toc292864624"/>
+      <w:bookmarkStart w:id="358" w:name="_Toc316989146"/>
+      <w:bookmarkEnd w:id="352"/>
+      <w:r>
+        <w:t>System Hardware and Operating Systems</w:t>
+      </w:r>
       <w:bookmarkEnd w:id="353"/>
-      <w:r>
-        <w:t>System Hardware and Operating Systems</w:t>
-      </w:r>
       <w:bookmarkEnd w:id="354"/>
-      <w:bookmarkEnd w:id="355"/>
     </w:p>
     <w:p>
       <w:pPr>
@@ -23491,13 +23498,13 @@
       <w:pPr>
         <w:pStyle w:val="Heading2"/>
       </w:pPr>
-      <w:bookmarkStart w:id="360" w:name="_Toc527031373"/>
-      <w:bookmarkStart w:id="361" w:name="_Toc536544617"/>
+      <w:bookmarkStart w:id="359" w:name="_Toc527031373"/>
+      <w:bookmarkStart w:id="360" w:name="_Toc536544617"/>
       <w:r>
         <w:t>Backup and Recovery</w:t>
       </w:r>
+      <w:bookmarkEnd w:id="359"/>
       <w:bookmarkEnd w:id="360"/>
-      <w:bookmarkEnd w:id="361"/>
     </w:p>
     <w:p>
       <w:pPr>
@@ -23598,46 +23605,47 @@
       <w:pPr>
         <w:pStyle w:val="Heading1"/>
       </w:pPr>
-      <w:bookmarkStart w:id="362" w:name="_Toc527031374"/>
-      <w:bookmarkStart w:id="363" w:name="_Toc527031375"/>
-      <w:bookmarkStart w:id="364" w:name="_Toc527031376"/>
-      <w:bookmarkStart w:id="365" w:name="_Toc527031377"/>
-      <w:bookmarkStart w:id="366" w:name="_Toc527031378"/>
-      <w:bookmarkStart w:id="367" w:name="_Toc527031379"/>
-      <w:bookmarkStart w:id="368" w:name="_Toc527031380"/>
-      <w:bookmarkStart w:id="369" w:name="_Toc527031381"/>
-      <w:bookmarkStart w:id="370" w:name="_Toc527031382"/>
-      <w:bookmarkStart w:id="371" w:name="_Toc527031383"/>
-      <w:bookmarkStart w:id="372" w:name="_Toc527031384"/>
-      <w:bookmarkStart w:id="373" w:name="_Toc527031385"/>
-      <w:bookmarkStart w:id="374" w:name="_Toc527031386"/>
-      <w:bookmarkStart w:id="375" w:name="_Toc527031387"/>
-      <w:bookmarkStart w:id="376" w:name="_Toc527031388"/>
-      <w:bookmarkStart w:id="377" w:name="_Toc527031389"/>
-      <w:bookmarkStart w:id="378" w:name="_Toc527031390"/>
-      <w:bookmarkStart w:id="379" w:name="_Toc527031391"/>
-      <w:bookmarkStart w:id="380" w:name="_Toc527031392"/>
-      <w:bookmarkStart w:id="381" w:name="_Toc527031393"/>
-      <w:bookmarkStart w:id="382" w:name="_Toc527031394"/>
-      <w:bookmarkStart w:id="383" w:name="_Toc527031395"/>
-      <w:bookmarkStart w:id="384" w:name="_Toc527031396"/>
-      <w:bookmarkStart w:id="385" w:name="_Toc527031397"/>
-      <w:bookmarkStart w:id="386" w:name="_Toc527031398"/>
-      <w:bookmarkStart w:id="387" w:name="_Toc527031399"/>
-      <w:bookmarkStart w:id="388" w:name="_Toc527031400"/>
-      <w:bookmarkStart w:id="389" w:name="_Toc527031401"/>
-      <w:bookmarkStart w:id="390" w:name="_Toc527031402"/>
-      <w:bookmarkStart w:id="391" w:name="_Toc527031403"/>
-      <w:bookmarkStart w:id="392" w:name="_Toc527031404"/>
-      <w:bookmarkStart w:id="393" w:name="_Toc527031405"/>
-      <w:bookmarkStart w:id="394" w:name="_Toc527031406"/>
-      <w:bookmarkStart w:id="395" w:name="_Toc527031414"/>
-      <w:bookmarkStart w:id="396" w:name="_Toc536544618"/>
-      <w:bookmarkStart w:id="397" w:name="_Hlk531006833"/>
+      <w:bookmarkStart w:id="361" w:name="_Toc527031374"/>
+      <w:bookmarkStart w:id="362" w:name="_Toc527031375"/>
+      <w:bookmarkStart w:id="363" w:name="_Toc527031376"/>
+      <w:bookmarkStart w:id="364" w:name="_Toc527031377"/>
+      <w:bookmarkStart w:id="365" w:name="_Toc527031378"/>
+      <w:bookmarkStart w:id="366" w:name="_Toc527031379"/>
+      <w:bookmarkStart w:id="367" w:name="_Toc527031380"/>
+      <w:bookmarkStart w:id="368" w:name="_Toc527031381"/>
+      <w:bookmarkStart w:id="369" w:name="_Toc527031382"/>
+      <w:bookmarkStart w:id="370" w:name="_Toc527031383"/>
+      <w:bookmarkStart w:id="371" w:name="_Toc527031384"/>
+      <w:bookmarkStart w:id="372" w:name="_Toc527031385"/>
+      <w:bookmarkStart w:id="373" w:name="_Toc527031386"/>
+      <w:bookmarkStart w:id="374" w:name="_Toc527031387"/>
+      <w:bookmarkStart w:id="375" w:name="_Toc527031388"/>
+      <w:bookmarkStart w:id="376" w:name="_Toc527031389"/>
+      <w:bookmarkStart w:id="377" w:name="_Toc527031390"/>
+      <w:bookmarkStart w:id="378" w:name="_Toc527031391"/>
+      <w:bookmarkStart w:id="379" w:name="_Toc527031392"/>
+      <w:bookmarkStart w:id="380" w:name="_Toc527031393"/>
+      <w:bookmarkStart w:id="381" w:name="_Toc527031394"/>
+      <w:bookmarkStart w:id="382" w:name="_Toc527031395"/>
+      <w:bookmarkStart w:id="383" w:name="_Toc527031396"/>
+      <w:bookmarkStart w:id="384" w:name="_Toc527031397"/>
+      <w:bookmarkStart w:id="385" w:name="_Toc527031398"/>
+      <w:bookmarkStart w:id="386" w:name="_Toc527031399"/>
+      <w:bookmarkStart w:id="387" w:name="_Toc527031400"/>
+      <w:bookmarkStart w:id="388" w:name="_Toc527031401"/>
+      <w:bookmarkStart w:id="389" w:name="_Toc527031402"/>
+      <w:bookmarkStart w:id="390" w:name="_Toc527031403"/>
+      <w:bookmarkStart w:id="391" w:name="_Toc527031404"/>
+      <w:bookmarkStart w:id="392" w:name="_Toc527031405"/>
+      <w:bookmarkStart w:id="393" w:name="_Toc527031406"/>
+      <w:bookmarkStart w:id="394" w:name="_Toc527031414"/>
+      <w:bookmarkStart w:id="395" w:name="_Toc536544618"/>
+      <w:bookmarkStart w:id="396" w:name="_Hlk531006833"/>
+      <w:bookmarkEnd w:id="355"/>
       <w:bookmarkEnd w:id="356"/>
       <w:bookmarkEnd w:id="357"/>
       <w:bookmarkEnd w:id="358"/>
-      <w:bookmarkEnd w:id="359"/>
+      <w:bookmarkEnd w:id="361"/>
       <w:bookmarkEnd w:id="362"/>
       <w:bookmarkEnd w:id="363"/>
       <w:bookmarkEnd w:id="364"/>
@@ -23670,18 +23678,17 @@
       <w:bookmarkEnd w:id="391"/>
       <w:bookmarkEnd w:id="392"/>
       <w:bookmarkEnd w:id="393"/>
+      <w:r>
+        <w:t xml:space="preserve">MAINTENANCE </w:t>
+      </w:r>
+      <w:r>
+        <w:t>AND</w:t>
+      </w:r>
+      <w:r>
+        <w:t xml:space="preserve"> OPERATIONS PLANNING</w:t>
+      </w:r>
       <w:bookmarkEnd w:id="394"/>
-      <w:r>
-        <w:t xml:space="preserve">MAINTENANCE </w:t>
-      </w:r>
-      <w:r>
-        <w:t>AND</w:t>
-      </w:r>
-      <w:r>
-        <w:t xml:space="preserve"> OPERATIONS PLANNING</w:t>
-      </w:r>
       <w:bookmarkEnd w:id="395"/>
-      <w:bookmarkEnd w:id="396"/>
       <w:r>
         <w:t xml:space="preserve"> </w:t>
       </w:r>
@@ -23696,15 +23703,15 @@
         </w:tabs>
         <w:ind w:left="1440"/>
       </w:pPr>
-      <w:bookmarkStart w:id="398" w:name="_Toc527031415"/>
-      <w:bookmarkStart w:id="399" w:name="_Toc536544619"/>
-      <w:bookmarkStart w:id="400" w:name="_Toc264638635"/>
-      <w:bookmarkStart w:id="401" w:name="_Toc292864629"/>
+      <w:bookmarkStart w:id="397" w:name="_Toc527031415"/>
+      <w:bookmarkStart w:id="398" w:name="_Toc536544619"/>
+      <w:bookmarkStart w:id="399" w:name="_Toc264638635"/>
+      <w:bookmarkStart w:id="400" w:name="_Toc292864629"/>
       <w:r>
         <w:t>M&amp;O Initiation</w:t>
       </w:r>
+      <w:bookmarkEnd w:id="397"/>
       <w:bookmarkEnd w:id="398"/>
-      <w:bookmarkEnd w:id="399"/>
     </w:p>
     <w:p>
       <w:pPr>
@@ -23780,15 +23787,15 @@
         <w:pStyle w:val="Heading3"/>
         <w:keepNext/>
       </w:pPr>
-      <w:bookmarkStart w:id="402" w:name="_Toc527031416"/>
-      <w:bookmarkStart w:id="403" w:name="_Toc536544620"/>
+      <w:bookmarkStart w:id="401" w:name="_Toc527031416"/>
+      <w:bookmarkStart w:id="402" w:name="_Toc536544620"/>
       <w:r>
         <w:t>Estimation Plan</w:t>
       </w:r>
+      <w:bookmarkEnd w:id="399"/>
       <w:bookmarkEnd w:id="400"/>
       <w:bookmarkEnd w:id="401"/>
       <w:bookmarkEnd w:id="402"/>
-      <w:bookmarkEnd w:id="403"/>
     </w:p>
     <w:p>
       <w:pPr>
@@ -23798,8 +23805,8 @@
           <w:szCs w:val="24"/>
         </w:rPr>
       </w:pPr>
-      <w:bookmarkStart w:id="404" w:name="_Toc264638636"/>
-      <w:bookmarkStart w:id="405" w:name="_Toc292864630"/>
+      <w:bookmarkStart w:id="403" w:name="_Toc264638636"/>
+      <w:bookmarkStart w:id="404" w:name="_Toc292864630"/>
       <w:r>
         <w:rPr>
           <w:szCs w:val="24"/>
@@ -23818,18 +23825,18 @@
         <w:pStyle w:val="Heading3"/>
         <w:keepNext/>
       </w:pPr>
-      <w:bookmarkStart w:id="406" w:name="_Toc527031417"/>
-      <w:bookmarkStart w:id="407" w:name="_Toc536544621"/>
+      <w:bookmarkStart w:id="405" w:name="_Toc527031417"/>
+      <w:bookmarkStart w:id="406" w:name="_Toc536544621"/>
       <w:r>
         <w:t>Staffing</w:t>
       </w:r>
       <w:r>
         <w:t xml:space="preserve"> Plan</w:t>
       </w:r>
+      <w:bookmarkEnd w:id="403"/>
       <w:bookmarkEnd w:id="404"/>
       <w:bookmarkEnd w:id="405"/>
       <w:bookmarkEnd w:id="406"/>
-      <w:bookmarkEnd w:id="407"/>
       <w:r>
         <w:t xml:space="preserve"> </w:t>
       </w:r>
@@ -23839,8 +23846,8 @@
         <w:pStyle w:val="H2bodytext"/>
         <w:ind w:left="2304"/>
       </w:pPr>
-      <w:bookmarkStart w:id="408" w:name="_Toc264638638"/>
-      <w:bookmarkStart w:id="409" w:name="_Toc292864632"/>
+      <w:bookmarkStart w:id="407" w:name="_Toc264638638"/>
+      <w:bookmarkStart w:id="408" w:name="_Toc292864632"/>
       <w:r>
         <w:t>The number of RAVEN core team members is fluid and changing based on year to year needs and customer expectations. The staffing is performed by the RAVEN project manager in accordance with the Technical Leader</w:t>
       </w:r>
@@ -23853,23 +23860,23 @@
         <w:pStyle w:val="Heading3"/>
         <w:keepNext/>
       </w:pPr>
-      <w:bookmarkStart w:id="410" w:name="_Toc527031418"/>
-      <w:bookmarkStart w:id="411" w:name="_Toc536544622"/>
+      <w:bookmarkStart w:id="409" w:name="_Toc527031418"/>
+      <w:bookmarkStart w:id="410" w:name="_Toc536544622"/>
       <w:r>
         <w:t>Training Plan</w:t>
       </w:r>
+      <w:bookmarkEnd w:id="407"/>
       <w:bookmarkEnd w:id="408"/>
       <w:bookmarkEnd w:id="409"/>
       <w:bookmarkEnd w:id="410"/>
-      <w:bookmarkEnd w:id="411"/>
     </w:p>
     <w:p>
       <w:pPr>
         <w:pStyle w:val="H3bodytext"/>
       </w:pPr>
-      <w:bookmarkStart w:id="412" w:name="_Toc264638639"/>
-      <w:bookmarkStart w:id="413" w:name="_Toc292864633"/>
-      <w:bookmarkStart w:id="414" w:name="_Toc316989151"/>
+      <w:bookmarkStart w:id="411" w:name="_Toc264638639"/>
+      <w:bookmarkStart w:id="412" w:name="_Toc292864633"/>
+      <w:bookmarkStart w:id="413" w:name="_Toc316989151"/>
       <w:r>
         <w:t>Project manager is responsible for ensuring implementation of the required SQA and training</w:t>
       </w:r>
@@ -23961,42 +23968,42 @@
       <w:pPr>
         <w:pStyle w:val="Heading1"/>
       </w:pPr>
-      <w:bookmarkStart w:id="415" w:name="_Toc527031419"/>
-      <w:bookmarkStart w:id="416" w:name="_Toc536544623"/>
+      <w:bookmarkStart w:id="414" w:name="_Toc527031419"/>
+      <w:bookmarkStart w:id="415" w:name="_Toc536544623"/>
       <w:r>
         <w:t>M&amp;O Work Plan</w:t>
       </w:r>
+      <w:bookmarkEnd w:id="411"/>
       <w:bookmarkEnd w:id="412"/>
       <w:bookmarkEnd w:id="413"/>
+      <w:r>
+        <w:t>s</w:t>
+      </w:r>
       <w:bookmarkEnd w:id="414"/>
-      <w:r>
-        <w:t>s</w:t>
-      </w:r>
       <w:bookmarkEnd w:id="415"/>
+    </w:p>
+    <w:p>
+      <w:pPr>
+        <w:pStyle w:val="Heading2"/>
+      </w:pPr>
+      <w:bookmarkStart w:id="416" w:name="_Toc264638640"/>
+      <w:bookmarkStart w:id="417" w:name="_Toc292864634"/>
+      <w:bookmarkStart w:id="418" w:name="_Toc527031420"/>
+      <w:bookmarkStart w:id="419" w:name="_Toc536544624"/>
+      <w:r>
+        <w:t>Work Activities</w:t>
+      </w:r>
       <w:bookmarkEnd w:id="416"/>
-    </w:p>
-    <w:p>
-      <w:pPr>
-        <w:pStyle w:val="Heading2"/>
-      </w:pPr>
-      <w:bookmarkStart w:id="417" w:name="_Toc264638640"/>
-      <w:bookmarkStart w:id="418" w:name="_Toc292864634"/>
-      <w:bookmarkStart w:id="419" w:name="_Toc527031420"/>
-      <w:bookmarkStart w:id="420" w:name="_Toc536544624"/>
-      <w:r>
-        <w:t>Work Activities</w:t>
-      </w:r>
       <w:bookmarkEnd w:id="417"/>
       <w:bookmarkEnd w:id="418"/>
       <w:bookmarkEnd w:id="419"/>
-      <w:bookmarkEnd w:id="420"/>
     </w:p>
     <w:p>
       <w:pPr>
         <w:pStyle w:val="H2bodytext"/>
       </w:pPr>
-      <w:bookmarkStart w:id="421" w:name="_Toc264638642"/>
-      <w:bookmarkStart w:id="422" w:name="_Toc188493307"/>
+      <w:bookmarkStart w:id="420" w:name="_Toc264638642"/>
+      <w:bookmarkStart w:id="421" w:name="_Toc188493307"/>
       <w:r>
         <w:t xml:space="preserve">The following M&amp;O work activities are performed by the </w:t>
       </w:r>
@@ -24167,22 +24174,22 @@
       <w:pPr>
         <w:pStyle w:val="Heading2"/>
       </w:pPr>
-      <w:bookmarkStart w:id="423" w:name="_Toc527031421"/>
-      <w:bookmarkStart w:id="424" w:name="_Toc536544625"/>
+      <w:bookmarkStart w:id="422" w:name="_Toc527031421"/>
+      <w:bookmarkStart w:id="423" w:name="_Toc536544625"/>
       <w:r>
         <w:t>Resource Allocation</w:t>
       </w:r>
+      <w:bookmarkEnd w:id="420"/>
       <w:bookmarkEnd w:id="421"/>
       <w:bookmarkEnd w:id="422"/>
       <w:bookmarkEnd w:id="423"/>
-      <w:bookmarkEnd w:id="424"/>
     </w:p>
     <w:p>
       <w:pPr>
         <w:pStyle w:val="H2bodytext"/>
       </w:pPr>
-      <w:bookmarkStart w:id="425" w:name="_Toc264638643"/>
-      <w:bookmarkStart w:id="426" w:name="_Toc188493308"/>
+      <w:bookmarkStart w:id="424" w:name="_Toc264638643"/>
+      <w:bookmarkStart w:id="425" w:name="_Toc188493308"/>
       <w:r>
         <w:lastRenderedPageBreak/>
         <w:t xml:space="preserve">Under the guidance of the </w:t>
@@ -24308,62 +24315,62 @@
       <w:pPr>
         <w:pStyle w:val="Heading2"/>
       </w:pPr>
-      <w:bookmarkStart w:id="427" w:name="_Toc527031422"/>
-      <w:bookmarkStart w:id="428" w:name="_Toc536544626"/>
+      <w:bookmarkStart w:id="426" w:name="_Toc527031422"/>
+      <w:bookmarkStart w:id="427" w:name="_Toc536544626"/>
       <w:r>
         <w:t>Budget</w:t>
       </w:r>
       <w:r>
         <w:t xml:space="preserve"> Allocation</w:t>
       </w:r>
+      <w:bookmarkEnd w:id="424"/>
       <w:bookmarkEnd w:id="425"/>
       <w:bookmarkEnd w:id="426"/>
       <w:bookmarkEnd w:id="427"/>
+    </w:p>
+    <w:p>
+      <w:pPr>
+        <w:pStyle w:val="H2bodytext"/>
+      </w:pPr>
+      <w:bookmarkStart w:id="428" w:name="_Toc264638637"/>
+      <w:bookmarkStart w:id="429" w:name="_Toc292864631"/>
+      <w:r>
+        <w:t xml:space="preserve">The RAVEN software maintenance is supported by the different programs/projects that use the software. The budget allocation is performed on yearly basis. For the current budget allocation, refer to the Asset owner. </w:t>
+      </w:r>
+    </w:p>
+    <w:p>
+      <w:pPr>
+        <w:pStyle w:val="H2bodytext"/>
+      </w:pPr>
+      <w:r>
+        <w:t xml:space="preserve">For aspects of the </w:t>
+      </w:r>
+      <w:r>
+        <w:t>RAVEN</w:t>
+      </w:r>
+      <w:r>
+        <w:t xml:space="preserve"> software that require budget allocations, refer to the EA</w:t>
+      </w:r>
+      <w:r>
+        <w:t xml:space="preserve"> repository</w:t>
+      </w:r>
+      <w:r>
+        <w:t>.</w:t>
+      </w:r>
+    </w:p>
+    <w:p>
+      <w:pPr>
+        <w:pStyle w:val="Heading2"/>
+      </w:pPr>
+      <w:bookmarkStart w:id="430" w:name="_Toc527031423"/>
+      <w:bookmarkStart w:id="431" w:name="_Toc536544627"/>
+      <w:r>
+        <w:t>Acquisition Plan</w:t>
+      </w:r>
       <w:bookmarkEnd w:id="428"/>
-    </w:p>
-    <w:p>
-      <w:pPr>
-        <w:pStyle w:val="H2bodytext"/>
-      </w:pPr>
-      <w:bookmarkStart w:id="429" w:name="_Toc264638637"/>
-      <w:bookmarkStart w:id="430" w:name="_Toc292864631"/>
-      <w:r>
-        <w:t xml:space="preserve">The RAVEN software maintenance is supported by the different programs/projects that use the software. The budget allocation is performed on yearly basis. For the current budget allocation, refer to the Asset owner. </w:t>
-      </w:r>
-    </w:p>
-    <w:p>
-      <w:pPr>
-        <w:pStyle w:val="H2bodytext"/>
-      </w:pPr>
-      <w:r>
-        <w:t xml:space="preserve">For aspects of the </w:t>
-      </w:r>
-      <w:r>
-        <w:t>RAVEN</w:t>
-      </w:r>
-      <w:r>
-        <w:t xml:space="preserve"> software that require budget allocations, refer to the EA</w:t>
-      </w:r>
-      <w:r>
-        <w:t xml:space="preserve"> repository</w:t>
-      </w:r>
-      <w:r>
-        <w:t>.</w:t>
-      </w:r>
-    </w:p>
-    <w:p>
-      <w:pPr>
-        <w:pStyle w:val="Heading2"/>
-      </w:pPr>
-      <w:bookmarkStart w:id="431" w:name="_Toc527031423"/>
-      <w:bookmarkStart w:id="432" w:name="_Toc536544627"/>
-      <w:r>
-        <w:t>Acquisition Plan</w:t>
-      </w:r>
       <w:bookmarkEnd w:id="429"/>
       <w:bookmarkEnd w:id="430"/>
       <w:bookmarkEnd w:id="431"/>
-      <w:bookmarkEnd w:id="432"/>
     </w:p>
     <w:p>
       <w:pPr>
@@ -24372,9 +24379,9 @@
           <w:sz w:val="22"/>
         </w:rPr>
       </w:pPr>
-      <w:bookmarkStart w:id="433" w:name="_Toc264638644"/>
-      <w:bookmarkStart w:id="434" w:name="_Toc292864635"/>
-      <w:bookmarkStart w:id="435" w:name="_Toc316989152"/>
+      <w:bookmarkStart w:id="432" w:name="_Toc264638644"/>
+      <w:bookmarkStart w:id="433" w:name="_Toc292864635"/>
+      <w:bookmarkStart w:id="434" w:name="_Toc316989152"/>
       <w:r>
         <w:rPr>
           <w:sz w:val="22"/>
@@ -24497,17 +24504,17 @@
       <w:pPr>
         <w:pStyle w:val="Heading1"/>
       </w:pPr>
-      <w:bookmarkStart w:id="436" w:name="_Toc527031424"/>
-      <w:bookmarkStart w:id="437" w:name="_Toc536544628"/>
+      <w:bookmarkStart w:id="435" w:name="_Toc527031424"/>
+      <w:bookmarkStart w:id="436" w:name="_Toc536544628"/>
       <w:r>
         <w:lastRenderedPageBreak/>
         <w:t>M&amp;O ASSESSMENT AND CONTROL</w:t>
       </w:r>
+      <w:bookmarkEnd w:id="432"/>
       <w:bookmarkEnd w:id="433"/>
       <w:bookmarkEnd w:id="434"/>
       <w:bookmarkEnd w:id="435"/>
       <w:bookmarkEnd w:id="436"/>
-      <w:bookmarkEnd w:id="437"/>
     </w:p>
     <w:p>
       <w:pPr>
@@ -24515,9 +24522,9 @@
         <w:keepNext/>
         <w:ind w:left="720"/>
       </w:pPr>
-      <w:bookmarkStart w:id="438" w:name="_Toc264638645"/>
-      <w:bookmarkStart w:id="439" w:name="_Toc289091478"/>
-      <w:bookmarkStart w:id="440" w:name="_Toc292864636"/>
+      <w:bookmarkStart w:id="437" w:name="_Toc264638645"/>
+      <w:bookmarkStart w:id="438" w:name="_Toc289091478"/>
+      <w:bookmarkStart w:id="439" w:name="_Toc292864636"/>
       <w:r>
         <w:t xml:space="preserve">This section specifies </w:t>
       </w:r>
@@ -24553,19 +24560,19 @@
         </w:tabs>
         <w:ind w:left="1440"/>
       </w:pPr>
-      <w:bookmarkStart w:id="441" w:name="_Toc527031425"/>
-      <w:bookmarkStart w:id="442" w:name="_Toc536544629"/>
+      <w:bookmarkStart w:id="440" w:name="_Toc527031425"/>
+      <w:bookmarkStart w:id="441" w:name="_Toc536544629"/>
       <w:r>
         <w:t>Requirements and Design Control</w:t>
       </w:r>
       <w:r>
         <w:t xml:space="preserve"> Plan</w:t>
       </w:r>
+      <w:bookmarkEnd w:id="437"/>
       <w:bookmarkEnd w:id="438"/>
       <w:bookmarkEnd w:id="439"/>
       <w:bookmarkEnd w:id="440"/>
       <w:bookmarkEnd w:id="441"/>
-      <w:bookmarkEnd w:id="442"/>
     </w:p>
     <w:p>
       <w:pPr>
@@ -24599,13 +24606,13 @@
         </w:tabs>
         <w:ind w:left="1440"/>
       </w:pPr>
-      <w:bookmarkStart w:id="443" w:name="_Toc527031426"/>
-      <w:bookmarkStart w:id="444" w:name="_Toc536544630"/>
+      <w:bookmarkStart w:id="442" w:name="_Toc527031426"/>
+      <w:bookmarkStart w:id="443" w:name="_Toc536544630"/>
       <w:r>
         <w:t>Subcontractor Management Plan</w:t>
       </w:r>
+      <w:bookmarkEnd w:id="442"/>
       <w:bookmarkEnd w:id="443"/>
-      <w:bookmarkEnd w:id="444"/>
     </w:p>
     <w:p>
       <w:pPr>
@@ -24662,98 +24669,98 @@
       <w:pPr>
         <w:pStyle w:val="Heading1"/>
       </w:pPr>
-      <w:bookmarkStart w:id="445" w:name="_Toc527031427"/>
-      <w:bookmarkStart w:id="446" w:name="_Toc536544631"/>
+      <w:bookmarkStart w:id="444" w:name="_Toc527031427"/>
+      <w:bookmarkStart w:id="445" w:name="_Toc536544631"/>
       <w:r>
         <w:t>SUPPORTING PROCESS PLANS</w:t>
       </w:r>
+      <w:bookmarkEnd w:id="444"/>
       <w:bookmarkEnd w:id="445"/>
+    </w:p>
+    <w:p>
+      <w:pPr>
+        <w:pStyle w:val="H1bodytext"/>
+        <w:rPr>
+          <w:color w:val="FF0000"/>
+        </w:rPr>
+      </w:pPr>
+      <w:r>
+        <w:t xml:space="preserve">This section contains plans for the supporting processes that span the duration of the </w:t>
+      </w:r>
+      <w:r>
+        <w:t>M&amp;O activity</w:t>
+      </w:r>
+      <w:r>
+        <w:t>.</w:t>
+      </w:r>
+    </w:p>
+    <w:p>
+      <w:pPr>
+        <w:pStyle w:val="Heading2"/>
+      </w:pPr>
+      <w:bookmarkStart w:id="446" w:name="_Toc425804021"/>
+      <w:bookmarkStart w:id="447" w:name="_Toc435370803"/>
+      <w:bookmarkStart w:id="448" w:name="_Toc527031432"/>
+      <w:bookmarkStart w:id="449" w:name="_Toc536544632"/>
+      <w:bookmarkStart w:id="450" w:name="_Toc264638649"/>
+      <w:bookmarkStart w:id="451" w:name="_Toc289091482"/>
+      <w:bookmarkStart w:id="452" w:name="_Toc292864640"/>
+      <w:r>
+        <w:t>Communication and Publicity</w:t>
+      </w:r>
       <w:bookmarkEnd w:id="446"/>
-    </w:p>
-    <w:p>
-      <w:pPr>
-        <w:pStyle w:val="H1bodytext"/>
-        <w:rPr>
-          <w:color w:val="FF0000"/>
-        </w:rPr>
-      </w:pPr>
-      <w:r>
-        <w:t xml:space="preserve">This section contains plans for the supporting processes that span the duration of the </w:t>
-      </w:r>
-      <w:r>
-        <w:t>M&amp;O activity</w:t>
-      </w:r>
-      <w:r>
-        <w:t>.</w:t>
-      </w:r>
-    </w:p>
-    <w:p>
-      <w:pPr>
-        <w:pStyle w:val="Heading2"/>
-      </w:pPr>
-      <w:bookmarkStart w:id="447" w:name="_Toc425804021"/>
-      <w:bookmarkStart w:id="448" w:name="_Toc435370803"/>
-      <w:bookmarkStart w:id="449" w:name="_Toc527031432"/>
-      <w:bookmarkStart w:id="450" w:name="_Toc536544632"/>
-      <w:bookmarkStart w:id="451" w:name="_Toc264638649"/>
-      <w:bookmarkStart w:id="452" w:name="_Toc289091482"/>
-      <w:bookmarkStart w:id="453" w:name="_Toc292864640"/>
-      <w:r>
-        <w:t>Communication and Publicity</w:t>
-      </w:r>
       <w:bookmarkEnd w:id="447"/>
       <w:bookmarkEnd w:id="448"/>
       <w:bookmarkEnd w:id="449"/>
+    </w:p>
+    <w:p>
+      <w:pPr>
+        <w:pStyle w:val="H2bodytext"/>
+      </w:pPr>
+      <w:r>
+        <w:t xml:space="preserve">Due to the open </w:t>
+      </w:r>
+      <w:r>
+        <w:t>source nature of the RAVEN software framework, communication is part of the process that takes place during M&amp;O work activities.</w:t>
+      </w:r>
+    </w:p>
+    <w:p>
+      <w:pPr>
+        <w:pStyle w:val="H2bodytext"/>
+      </w:pPr>
+      <w:r>
+        <w:t>The documentation generation activities, Wiki, and GitHub/GitLab available to RAVEN software framework users are sufficient methods to communicate successfully integrated RAVEN software changes.</w:t>
+      </w:r>
+    </w:p>
+    <w:p>
+      <w:pPr>
+        <w:pStyle w:val="H2bodytext"/>
+      </w:pPr>
+      <w:r>
+        <w:t xml:space="preserve">In addition, all the stakeholders listed in </w:t>
+      </w:r>
+      <w:r>
+        <w:t>this plan</w:t>
+      </w:r>
+      <w:r>
+        <w:t xml:space="preserve"> shall receive information </w:t>
+      </w:r>
+      <w:bookmarkStart w:id="453" w:name="_Toc525809079"/>
+      <w:bookmarkEnd w:id="453"/>
+      <w:r>
+        <w:t xml:space="preserve">about M&amp;O activities, in case of raised concerns or changes of this plan and subordinate plans. </w:t>
+      </w:r>
+    </w:p>
+    <w:p>
+      <w:pPr>
+        <w:pStyle w:val="H2bodytext"/>
+      </w:pPr>
+      <w:r>
+        <w:t>The information, status and deviations will be shared via the RAVEN user and development email lists.</w:t>
+      </w:r>
       <w:bookmarkEnd w:id="450"/>
-    </w:p>
-    <w:p>
-      <w:pPr>
-        <w:pStyle w:val="H2bodytext"/>
-      </w:pPr>
-      <w:r>
-        <w:t xml:space="preserve">Due to the open </w:t>
-      </w:r>
-      <w:r>
-        <w:t>source nature of the RAVEN software framework, communication is part of the process that takes place during M&amp;O work activities.</w:t>
-      </w:r>
-    </w:p>
-    <w:p>
-      <w:pPr>
-        <w:pStyle w:val="H2bodytext"/>
-      </w:pPr>
-      <w:r>
-        <w:t>The documentation generation activities, Wiki, and GitHub/GitLab available to RAVEN software framework users are sufficient methods to communicate successfully integrated RAVEN software changes.</w:t>
-      </w:r>
-    </w:p>
-    <w:p>
-      <w:pPr>
-        <w:pStyle w:val="H2bodytext"/>
-      </w:pPr>
-      <w:r>
-        <w:t xml:space="preserve">In addition, all the stakeholders listed in </w:t>
-      </w:r>
-      <w:r>
-        <w:t>this plan</w:t>
-      </w:r>
-      <w:r>
-        <w:t xml:space="preserve"> shall receive information </w:t>
-      </w:r>
-      <w:bookmarkStart w:id="454" w:name="_Toc525809079"/>
-      <w:bookmarkEnd w:id="454"/>
-      <w:r>
-        <w:t xml:space="preserve">about M&amp;O activities, in case of raised concerns or changes of this plan and subordinate plans. </w:t>
-      </w:r>
-    </w:p>
-    <w:p>
-      <w:pPr>
-        <w:pStyle w:val="H2bodytext"/>
-      </w:pPr>
-      <w:r>
-        <w:t>The information, status and deviations will be shared via the RAVEN user and development email lists.</w:t>
-      </w:r>
       <w:bookmarkEnd w:id="451"/>
       <w:bookmarkEnd w:id="452"/>
-      <w:bookmarkEnd w:id="453"/>
     </w:p>
     <w:p>
       <w:pPr>
@@ -24765,11 +24772,11 @@
         </w:tabs>
         <w:ind w:left="1440"/>
       </w:pPr>
-      <w:bookmarkStart w:id="455" w:name="_Toc536544633"/>
+      <w:bookmarkStart w:id="454" w:name="_Toc536544633"/>
       <w:r>
         <w:t>Assessments</w:t>
       </w:r>
-      <w:bookmarkEnd w:id="455"/>
+      <w:bookmarkEnd w:id="454"/>
       <w:r>
         <w:t xml:space="preserve"> </w:t>
       </w:r>
@@ -24808,13 +24815,13 @@
         </w:tabs>
         <w:ind w:left="1440"/>
       </w:pPr>
-      <w:bookmarkStart w:id="456" w:name="_Toc527031436"/>
-      <w:bookmarkStart w:id="457" w:name="_Toc536544634"/>
+      <w:bookmarkStart w:id="455" w:name="_Toc527031436"/>
+      <w:bookmarkStart w:id="456" w:name="_Toc536544634"/>
       <w:r>
         <w:t>Retirement</w:t>
       </w:r>
+      <w:bookmarkEnd w:id="455"/>
       <w:bookmarkEnd w:id="456"/>
-      <w:bookmarkEnd w:id="457"/>
     </w:p>
     <w:p>
       <w:pPr>
@@ -24922,7 +24929,7 @@
         <w:t>The status for the EA repository record for identified asset will be changed to “retired.”</w:t>
       </w:r>
     </w:p>
-    <w:bookmarkEnd w:id="397"/>
+    <w:bookmarkEnd w:id="396"/>
     <w:p>
       <w:pPr>
         <w:pStyle w:val="H1bodytext"/>
@@ -24945,7 +24952,7 @@
 </file>
 
 <file path=word/endnotes.xml><?xml version="1.0" encoding="utf-8"?>
-<w:endnotes xmlns:wpc="http://schemas.microsoft.com/office/word/2010/wordprocessingCanvas" xmlns:cx="http://schemas.microsoft.com/office/drawing/2014/chartex" xmlns:cx1="http://schemas.microsoft.com/office/drawing/2015/9/8/chartex" xmlns:cx2="http://schemas.microsoft.com/office/drawing/2015/10/21/chartex" xmlns:cx3="http://schemas.microsoft.com/office/drawing/2016/5/9/chartex" xmlns:cx4="http://schemas.microsoft.com/office/drawing/2016/5/10/chartex" xmlns:cx5="http://schemas.microsoft.com/office/drawing/2016/5/11/chartex" xmlns:cx6="http://schemas.microsoft.com/office/drawing/2016/5/12/chartex" xmlns:cx7="http://schemas.microsoft.com/office/drawing/2016/5/13/chartex" xmlns:cx8="http://schemas.microsoft.com/office/drawing/2016/5/14/chartex" xmlns:mc="http://schemas.openxmlformats.org/markup-compatibility/2006" xmlns:aink="http://schemas.microsoft.com/office/drawing/2016/ink" xmlns:am3d="http://schemas.microsoft.com/office/drawing/2017/model3d" xmlns:o="urn:schemas-microsoft-com:office:office" xmlns:r="http://schemas.openxmlformats.org/officeDocument/2006/relationships" xmlns:m="http://schemas.openxmlformats.org/officeDocument/2006/math" xmlns:v="urn:schemas-microsoft-com:vml" xmlns:wp14="http://schemas.microsoft.com/office/word/2010/wordprocessingDrawing" xmlns:wp="http://schemas.openxmlformats.org/drawingml/2006/wordprocessingDrawing" xmlns:w10="urn:schemas-microsoft-com:office:word" xmlns:w="http://schemas.openxmlformats.org/wordprocessingml/2006/main" xmlns:w14="http://schemas.microsoft.com/office/word/2010/wordml" xmlns:w15="http://schemas.microsoft.com/office/word/2012/wordml" xmlns:w16cid="http://schemas.microsoft.com/office/word/2016/wordml/cid" xmlns:w16se="http://schemas.microsoft.com/office/word/2015/wordml/symex" xmlns:wpg="http://schemas.microsoft.com/office/word/2010/wordprocessingGroup" xmlns:wpi="http://schemas.microsoft.com/office/word/2010/wordprocessingInk" xmlns:wne="http://schemas.microsoft.com/office/word/2006/wordml" xmlns:wps="http://schemas.microsoft.com/office/word/2010/wordprocessingShape" mc:Ignorable="w14 w15 w16se w16cid wp14">
+<w:endnotes xmlns:wpc="http://schemas.microsoft.com/office/word/2010/wordprocessingCanvas" xmlns:cx="http://schemas.microsoft.com/office/drawing/2014/chartex" xmlns:cx1="http://schemas.microsoft.com/office/drawing/2015/9/8/chartex" xmlns:cx2="http://schemas.microsoft.com/office/drawing/2015/10/21/chartex" xmlns:cx3="http://schemas.microsoft.com/office/drawing/2016/5/9/chartex" xmlns:cx4="http://schemas.microsoft.com/office/drawing/2016/5/10/chartex" xmlns:cx5="http://schemas.microsoft.com/office/drawing/2016/5/11/chartex" xmlns:cx6="http://schemas.microsoft.com/office/drawing/2016/5/12/chartex" xmlns:cx7="http://schemas.microsoft.com/office/drawing/2016/5/13/chartex" xmlns:cx8="http://schemas.microsoft.com/office/drawing/2016/5/14/chartex" xmlns:mc="http://schemas.openxmlformats.org/markup-compatibility/2006" xmlns:aink="http://schemas.microsoft.com/office/drawing/2016/ink" xmlns:am3d="http://schemas.microsoft.com/office/drawing/2017/model3d" xmlns:o="urn:schemas-microsoft-com:office:office" xmlns:oel="http://schemas.microsoft.com/office/2019/extlst" xmlns:r="http://schemas.openxmlformats.org/officeDocument/2006/relationships" xmlns:m="http://schemas.openxmlformats.org/officeDocument/2006/math" xmlns:v="urn:schemas-microsoft-com:vml" xmlns:wp14="http://schemas.microsoft.com/office/word/2010/wordprocessingDrawing" xmlns:wp="http://schemas.openxmlformats.org/drawingml/2006/wordprocessingDrawing" xmlns:w10="urn:schemas-microsoft-com:office:word" xmlns:w="http://schemas.openxmlformats.org/wordprocessingml/2006/main" xmlns:w14="http://schemas.microsoft.com/office/word/2010/wordml" xmlns:w15="http://schemas.microsoft.com/office/word/2012/wordml" xmlns:w16cex="http://schemas.microsoft.com/office/word/2018/wordml/cex" xmlns:w16cid="http://schemas.microsoft.com/office/word/2016/wordml/cid" xmlns:w16="http://schemas.microsoft.com/office/word/2018/wordml" xmlns:w16sdtdh="http://schemas.microsoft.com/office/word/2020/wordml/sdtdatahash" xmlns:w16se="http://schemas.microsoft.com/office/word/2015/wordml/symex" xmlns:wpg="http://schemas.microsoft.com/office/word/2010/wordprocessingGroup" xmlns:wpi="http://schemas.microsoft.com/office/word/2010/wordprocessingInk" xmlns:wne="http://schemas.microsoft.com/office/word/2006/wordml" xmlns:wps="http://schemas.microsoft.com/office/word/2010/wordprocessingShape" mc:Ignorable="w14 w15 w16se w16cid w16 w16cex w16sdtdh wp14">
   <w:endnote w:type="separator" w:id="-1">
     <w:p>
       <w:r>
@@ -24964,7 +24971,7 @@
 </file>
 
 <file path=word/footer1.xml><?xml version="1.0" encoding="utf-8"?>
-<w:ftr xmlns:wpc="http://schemas.microsoft.com/office/word/2010/wordprocessingCanvas" xmlns:cx="http://schemas.microsoft.com/office/drawing/2014/chartex" xmlns:cx1="http://schemas.microsoft.com/office/drawing/2015/9/8/chartex" xmlns:cx2="http://schemas.microsoft.com/office/drawing/2015/10/21/chartex" xmlns:cx3="http://schemas.microsoft.com/office/drawing/2016/5/9/chartex" xmlns:cx4="http://schemas.microsoft.com/office/drawing/2016/5/10/chartex" xmlns:cx5="http://schemas.microsoft.com/office/drawing/2016/5/11/chartex" xmlns:cx6="http://schemas.microsoft.com/office/drawing/2016/5/12/chartex" xmlns:cx7="http://schemas.microsoft.com/office/drawing/2016/5/13/chartex" xmlns:cx8="http://schemas.microsoft.com/office/drawing/2016/5/14/chartex" xmlns:mc="http://schemas.openxmlformats.org/markup-compatibility/2006" xmlns:aink="http://schemas.microsoft.com/office/drawing/2016/ink" xmlns:am3d="http://schemas.microsoft.com/office/drawing/2017/model3d" xmlns:o="urn:schemas-microsoft-com:office:office" xmlns:r="http://schemas.openxmlformats.org/officeDocument/2006/relationships" xmlns:m="http://schemas.openxmlformats.org/officeDocument/2006/math" xmlns:v="urn:schemas-microsoft-com:vml" xmlns:wp14="http://schemas.microsoft.com/office/word/2010/wordprocessingDrawing" xmlns:wp="http://schemas.openxmlformats.org/drawingml/2006/wordprocessingDrawing" xmlns:w10="urn:schemas-microsoft-com:office:word" xmlns:w="http://schemas.openxmlformats.org/wordprocessingml/2006/main" xmlns:w14="http://schemas.microsoft.com/office/word/2010/wordml" xmlns:w15="http://schemas.microsoft.com/office/word/2012/wordml" xmlns:w16cid="http://schemas.microsoft.com/office/word/2016/wordml/cid" xmlns:w16se="http://schemas.microsoft.com/office/word/2015/wordml/symex" xmlns:wpg="http://schemas.microsoft.com/office/word/2010/wordprocessingGroup" xmlns:wpi="http://schemas.microsoft.com/office/word/2010/wordprocessingInk" xmlns:wne="http://schemas.microsoft.com/office/word/2006/wordml" xmlns:wps="http://schemas.microsoft.com/office/word/2010/wordprocessingShape" mc:Ignorable="w14 w15 w16se w16cid wp14">
+<w:ftr xmlns:wpc="http://schemas.microsoft.com/office/word/2010/wordprocessingCanvas" xmlns:cx="http://schemas.microsoft.com/office/drawing/2014/chartex" xmlns:cx1="http://schemas.microsoft.com/office/drawing/2015/9/8/chartex" xmlns:cx2="http://schemas.microsoft.com/office/drawing/2015/10/21/chartex" xmlns:cx3="http://schemas.microsoft.com/office/drawing/2016/5/9/chartex" xmlns:cx4="http://schemas.microsoft.com/office/drawing/2016/5/10/chartex" xmlns:cx5="http://schemas.microsoft.com/office/drawing/2016/5/11/chartex" xmlns:cx6="http://schemas.microsoft.com/office/drawing/2016/5/12/chartex" xmlns:cx7="http://schemas.microsoft.com/office/drawing/2016/5/13/chartex" xmlns:cx8="http://schemas.microsoft.com/office/drawing/2016/5/14/chartex" xmlns:mc="http://schemas.openxmlformats.org/markup-compatibility/2006" xmlns:aink="http://schemas.microsoft.com/office/drawing/2016/ink" xmlns:am3d="http://schemas.microsoft.com/office/drawing/2017/model3d" xmlns:o="urn:schemas-microsoft-com:office:office" xmlns:oel="http://schemas.microsoft.com/office/2019/extlst" xmlns:r="http://schemas.openxmlformats.org/officeDocument/2006/relationships" xmlns:m="http://schemas.openxmlformats.org/officeDocument/2006/math" xmlns:v="urn:schemas-microsoft-com:vml" xmlns:wp14="http://schemas.microsoft.com/office/word/2010/wordprocessingDrawing" xmlns:wp="http://schemas.openxmlformats.org/drawingml/2006/wordprocessingDrawing" xmlns:w10="urn:schemas-microsoft-com:office:word" xmlns:w="http://schemas.openxmlformats.org/wordprocessingml/2006/main" xmlns:w14="http://schemas.microsoft.com/office/word/2010/wordml" xmlns:w15="http://schemas.microsoft.com/office/word/2012/wordml" xmlns:w16cex="http://schemas.microsoft.com/office/word/2018/wordml/cex" xmlns:w16cid="http://schemas.microsoft.com/office/word/2016/wordml/cid" xmlns:w16="http://schemas.microsoft.com/office/word/2018/wordml" xmlns:w16sdtdh="http://schemas.microsoft.com/office/word/2020/wordml/sdtdatahash" xmlns:w16se="http://schemas.microsoft.com/office/word/2015/wordml/symex" xmlns:wpg="http://schemas.microsoft.com/office/word/2010/wordprocessingGroup" xmlns:wpi="http://schemas.microsoft.com/office/word/2010/wordprocessingInk" xmlns:wne="http://schemas.microsoft.com/office/word/2006/wordml" xmlns:wps="http://schemas.microsoft.com/office/word/2010/wordprocessingShape" mc:Ignorable="w14 w15 w16se w16cid w16 w16cex w16sdtdh wp14">
   <w:p>
     <w:pPr>
       <w:pStyle w:val="Footer"/>
@@ -24974,7 +24981,7 @@
 </file>
 
 <file path=word/footer2.xml><?xml version="1.0" encoding="utf-8"?>
-<w:ftr xmlns:wpc="http://schemas.microsoft.com/office/word/2010/wordprocessingCanvas" xmlns:cx="http://schemas.microsoft.com/office/drawing/2014/chartex" xmlns:cx1="http://schemas.microsoft.com/office/drawing/2015/9/8/chartex" xmlns:cx2="http://schemas.microsoft.com/office/drawing/2015/10/21/chartex" xmlns:cx3="http://schemas.microsoft.com/office/drawing/2016/5/9/chartex" xmlns:cx4="http://schemas.microsoft.com/office/drawing/2016/5/10/chartex" xmlns:cx5="http://schemas.microsoft.com/office/drawing/2016/5/11/chartex" xmlns:cx6="http://schemas.microsoft.com/office/drawing/2016/5/12/chartex" xmlns:cx7="http://schemas.microsoft.com/office/drawing/2016/5/13/chartex" xmlns:cx8="http://schemas.microsoft.com/office/drawing/2016/5/14/chartex" xmlns:mc="http://schemas.openxmlformats.org/markup-compatibility/2006" xmlns:aink="http://schemas.microsoft.com/office/drawing/2016/ink" xmlns:am3d="http://schemas.microsoft.com/office/drawing/2017/model3d" xmlns:o="urn:schemas-microsoft-com:office:office" xmlns:r="http://schemas.openxmlformats.org/officeDocument/2006/relationships" xmlns:m="http://schemas.openxmlformats.org/officeDocument/2006/math" xmlns:v="urn:schemas-microsoft-com:vml" xmlns:wp14="http://schemas.microsoft.com/office/word/2010/wordprocessingDrawing" xmlns:wp="http://schemas.openxmlformats.org/drawingml/2006/wordprocessingDrawing" xmlns:w10="urn:schemas-microsoft-com:office:word" xmlns:w="http://schemas.openxmlformats.org/wordprocessingml/2006/main" xmlns:w14="http://schemas.microsoft.com/office/word/2010/wordml" xmlns:w15="http://schemas.microsoft.com/office/word/2012/wordml" xmlns:w16cid="http://schemas.microsoft.com/office/word/2016/wordml/cid" xmlns:w16se="http://schemas.microsoft.com/office/word/2015/wordml/symex" xmlns:wpg="http://schemas.microsoft.com/office/word/2010/wordprocessingGroup" xmlns:wpi="http://schemas.microsoft.com/office/word/2010/wordprocessingInk" xmlns:wne="http://schemas.microsoft.com/office/word/2006/wordml" xmlns:wps="http://schemas.microsoft.com/office/word/2010/wordprocessingShape" mc:Ignorable="w14 w15 w16se w16cid wp14">
+<w:ftr xmlns:wpc="http://schemas.microsoft.com/office/word/2010/wordprocessingCanvas" xmlns:cx="http://schemas.microsoft.com/office/drawing/2014/chartex" xmlns:cx1="http://schemas.microsoft.com/office/drawing/2015/9/8/chartex" xmlns:cx2="http://schemas.microsoft.com/office/drawing/2015/10/21/chartex" xmlns:cx3="http://schemas.microsoft.com/office/drawing/2016/5/9/chartex" xmlns:cx4="http://schemas.microsoft.com/office/drawing/2016/5/10/chartex" xmlns:cx5="http://schemas.microsoft.com/office/drawing/2016/5/11/chartex" xmlns:cx6="http://schemas.microsoft.com/office/drawing/2016/5/12/chartex" xmlns:cx7="http://schemas.microsoft.com/office/drawing/2016/5/13/chartex" xmlns:cx8="http://schemas.microsoft.com/office/drawing/2016/5/14/chartex" xmlns:mc="http://schemas.openxmlformats.org/markup-compatibility/2006" xmlns:aink="http://schemas.microsoft.com/office/drawing/2016/ink" xmlns:am3d="http://schemas.microsoft.com/office/drawing/2017/model3d" xmlns:o="urn:schemas-microsoft-com:office:office" xmlns:oel="http://schemas.microsoft.com/office/2019/extlst" xmlns:r="http://schemas.openxmlformats.org/officeDocument/2006/relationships" xmlns:m="http://schemas.openxmlformats.org/officeDocument/2006/math" xmlns:v="urn:schemas-microsoft-com:vml" xmlns:wp14="http://schemas.microsoft.com/office/word/2010/wordprocessingDrawing" xmlns:wp="http://schemas.openxmlformats.org/drawingml/2006/wordprocessingDrawing" xmlns:w10="urn:schemas-microsoft-com:office:word" xmlns:w="http://schemas.openxmlformats.org/wordprocessingml/2006/main" xmlns:w14="http://schemas.microsoft.com/office/word/2010/wordml" xmlns:w15="http://schemas.microsoft.com/office/word/2012/wordml" xmlns:w16cex="http://schemas.microsoft.com/office/word/2018/wordml/cex" xmlns:w16cid="http://schemas.microsoft.com/office/word/2016/wordml/cid" xmlns:w16="http://schemas.microsoft.com/office/word/2018/wordml" xmlns:w16sdtdh="http://schemas.microsoft.com/office/word/2020/wordml/sdtdatahash" xmlns:w16se="http://schemas.microsoft.com/office/word/2015/wordml/symex" xmlns:wpg="http://schemas.microsoft.com/office/word/2010/wordprocessingGroup" xmlns:wpi="http://schemas.microsoft.com/office/word/2010/wordprocessingInk" xmlns:wne="http://schemas.microsoft.com/office/word/2006/wordml" xmlns:wps="http://schemas.microsoft.com/office/word/2010/wordprocessingShape" mc:Ignorable="w14 w15 w16se w16cid w16 w16cex w16sdtdh wp14">
   <w:p>
     <w:pPr>
       <w:pStyle w:val="Footer"/>
@@ -24984,7 +24991,7 @@
 </file>
 
 <file path=word/footnotes.xml><?xml version="1.0" encoding="utf-8"?>
-<w:footnotes xmlns:wpc="http://schemas.microsoft.com/office/word/2010/wordprocessingCanvas" xmlns:cx="http://schemas.microsoft.com/office/drawing/2014/chartex" xmlns:cx1="http://schemas.microsoft.com/office/drawing/2015/9/8/chartex" xmlns:cx2="http://schemas.microsoft.com/office/drawing/2015/10/21/chartex" xmlns:cx3="http://schemas.microsoft.com/office/drawing/2016/5/9/chartex" xmlns:cx4="http://schemas.microsoft.com/office/drawing/2016/5/10/chartex" xmlns:cx5="http://schemas.microsoft.com/office/drawing/2016/5/11/chartex" xmlns:cx6="http://schemas.microsoft.com/office/drawing/2016/5/12/chartex" xmlns:cx7="http://schemas.microsoft.com/office/drawing/2016/5/13/chartex" xmlns:cx8="http://schemas.microsoft.com/office/drawing/2016/5/14/chartex" xmlns:mc="http://schemas.openxmlformats.org/markup-compatibility/2006" xmlns:aink="http://schemas.microsoft.com/office/drawing/2016/ink" xmlns:am3d="http://schemas.microsoft.com/office/drawing/2017/model3d" xmlns:o="urn:schemas-microsoft-com:office:office" xmlns:r="http://schemas.openxmlformats.org/officeDocument/2006/relationships" xmlns:m="http://schemas.openxmlformats.org/officeDocument/2006/math" xmlns:v="urn:schemas-microsoft-com:vml" xmlns:wp14="http://schemas.microsoft.com/office/word/2010/wordprocessingDrawing" xmlns:wp="http://schemas.openxmlformats.org/drawingml/2006/wordprocessingDrawing" xmlns:w10="urn:schemas-microsoft-com:office:word" xmlns:w="http://schemas.openxmlformats.org/wordprocessingml/2006/main" xmlns:w14="http://schemas.microsoft.com/office/word/2010/wordml" xmlns:w15="http://schemas.microsoft.com/office/word/2012/wordml" xmlns:w16cid="http://schemas.microsoft.com/office/word/2016/wordml/cid" xmlns:w16se="http://schemas.microsoft.com/office/word/2015/wordml/symex" xmlns:wpg="http://schemas.microsoft.com/office/word/2010/wordprocessingGroup" xmlns:wpi="http://schemas.microsoft.com/office/word/2010/wordprocessingInk" xmlns:wne="http://schemas.microsoft.com/office/word/2006/wordml" xmlns:wps="http://schemas.microsoft.com/office/word/2010/wordprocessingShape" mc:Ignorable="w14 w15 w16se w16cid wp14">
+<w:footnotes xmlns:wpc="http://schemas.microsoft.com/office/word/2010/wordprocessingCanvas" xmlns:cx="http://schemas.microsoft.com/office/drawing/2014/chartex" xmlns:cx1="http://schemas.microsoft.com/office/drawing/2015/9/8/chartex" xmlns:cx2="http://schemas.microsoft.com/office/drawing/2015/10/21/chartex" xmlns:cx3="http://schemas.microsoft.com/office/drawing/2016/5/9/chartex" xmlns:cx4="http://schemas.microsoft.com/office/drawing/2016/5/10/chartex" xmlns:cx5="http://schemas.microsoft.com/office/drawing/2016/5/11/chartex" xmlns:cx6="http://schemas.microsoft.com/office/drawing/2016/5/12/chartex" xmlns:cx7="http://schemas.microsoft.com/office/drawing/2016/5/13/chartex" xmlns:cx8="http://schemas.microsoft.com/office/drawing/2016/5/14/chartex" xmlns:mc="http://schemas.openxmlformats.org/markup-compatibility/2006" xmlns:aink="http://schemas.microsoft.com/office/drawing/2016/ink" xmlns:am3d="http://schemas.microsoft.com/office/drawing/2017/model3d" xmlns:o="urn:schemas-microsoft-com:office:office" xmlns:oel="http://schemas.microsoft.com/office/2019/extlst" xmlns:r="http://schemas.openxmlformats.org/officeDocument/2006/relationships" xmlns:m="http://schemas.openxmlformats.org/officeDocument/2006/math" xmlns:v="urn:schemas-microsoft-com:vml" xmlns:wp14="http://schemas.microsoft.com/office/word/2010/wordprocessingDrawing" xmlns:wp="http://schemas.openxmlformats.org/drawingml/2006/wordprocessingDrawing" xmlns:w10="urn:schemas-microsoft-com:office:word" xmlns:w="http://schemas.openxmlformats.org/wordprocessingml/2006/main" xmlns:w14="http://schemas.microsoft.com/office/word/2010/wordml" xmlns:w15="http://schemas.microsoft.com/office/word/2012/wordml" xmlns:w16cex="http://schemas.microsoft.com/office/word/2018/wordml/cex" xmlns:w16cid="http://schemas.microsoft.com/office/word/2016/wordml/cid" xmlns:w16="http://schemas.microsoft.com/office/word/2018/wordml" xmlns:w16sdtdh="http://schemas.microsoft.com/office/word/2020/wordml/sdtdatahash" xmlns:w16se="http://schemas.microsoft.com/office/word/2015/wordml/symex" xmlns:wpg="http://schemas.microsoft.com/office/word/2010/wordprocessingGroup" xmlns:wpi="http://schemas.microsoft.com/office/word/2010/wordprocessingInk" xmlns:wne="http://schemas.microsoft.com/office/word/2006/wordml" xmlns:wps="http://schemas.microsoft.com/office/word/2010/wordprocessingShape" mc:Ignorable="w14 w15 w16se w16cid w16 w16cex w16sdtdh wp14">
   <w:footnote w:type="separator" w:id="-1">
     <w:p>
       <w:pPr>
@@ -25006,7 +25013,7 @@
 </file>
 
 <file path=word/header1.xml><?xml version="1.0" encoding="utf-8"?>
-<w:hdr xmlns:wpc="http://schemas.microsoft.com/office/word/2010/wordprocessingCanvas" xmlns:cx="http://schemas.microsoft.com/office/drawing/2014/chartex" xmlns:cx1="http://schemas.microsoft.com/office/drawing/2015/9/8/chartex" xmlns:cx2="http://schemas.microsoft.com/office/drawing/2015/10/21/chartex" xmlns:cx3="http://schemas.microsoft.com/office/drawing/2016/5/9/chartex" xmlns:cx4="http://schemas.microsoft.com/office/drawing/2016/5/10/chartex" xmlns:cx5="http://schemas.microsoft.com/office/drawing/2016/5/11/chartex" xmlns:cx6="http://schemas.microsoft.com/office/drawing/2016/5/12/chartex" xmlns:cx7="http://schemas.microsoft.com/office/drawing/2016/5/13/chartex" xmlns:cx8="http://schemas.microsoft.com/office/drawing/2016/5/14/chartex" xmlns:mc="http://schemas.openxmlformats.org/markup-compatibility/2006" xmlns:aink="http://schemas.microsoft.com/office/drawing/2016/ink" xmlns:am3d="http://schemas.microsoft.com/office/drawing/2017/model3d" xmlns:o="urn:schemas-microsoft-com:office:office" xmlns:r="http://schemas.openxmlformats.org/officeDocument/2006/relationships" xmlns:m="http://schemas.openxmlformats.org/officeDocument/2006/math" xmlns:v="urn:schemas-microsoft-com:vml" xmlns:wp14="http://schemas.microsoft.com/office/word/2010/wordprocessingDrawing" xmlns:wp="http://schemas.openxmlformats.org/drawingml/2006/wordprocessingDrawing" xmlns:w10="urn:schemas-microsoft-com:office:word" xmlns:w="http://schemas.openxmlformats.org/wordprocessingml/2006/main" xmlns:w14="http://schemas.microsoft.com/office/word/2010/wordml" xmlns:w15="http://schemas.microsoft.com/office/word/2012/wordml" xmlns:w16cid="http://schemas.microsoft.com/office/word/2016/wordml/cid" xmlns:w16se="http://schemas.microsoft.com/office/word/2015/wordml/symex" xmlns:wpg="http://schemas.microsoft.com/office/word/2010/wordprocessingGroup" xmlns:wpi="http://schemas.microsoft.com/office/word/2010/wordprocessingInk" xmlns:wne="http://schemas.microsoft.com/office/word/2006/wordml" xmlns:wps="http://schemas.microsoft.com/office/word/2010/wordprocessingShape" mc:Ignorable="w14 w15 w16se w16cid wp14">
+<w:hdr xmlns:wpc="http://schemas.microsoft.com/office/word/2010/wordprocessingCanvas" xmlns:cx="http://schemas.microsoft.com/office/drawing/2014/chartex" xmlns:cx1="http://schemas.microsoft.com/office/drawing/2015/9/8/chartex" xmlns:cx2="http://schemas.microsoft.com/office/drawing/2015/10/21/chartex" xmlns:cx3="http://schemas.microsoft.com/office/drawing/2016/5/9/chartex" xmlns:cx4="http://schemas.microsoft.com/office/drawing/2016/5/10/chartex" xmlns:cx5="http://schemas.microsoft.com/office/drawing/2016/5/11/chartex" xmlns:cx6="http://schemas.microsoft.com/office/drawing/2016/5/12/chartex" xmlns:cx7="http://schemas.microsoft.com/office/drawing/2016/5/13/chartex" xmlns:cx8="http://schemas.microsoft.com/office/drawing/2016/5/14/chartex" xmlns:mc="http://schemas.openxmlformats.org/markup-compatibility/2006" xmlns:aink="http://schemas.microsoft.com/office/drawing/2016/ink" xmlns:am3d="http://schemas.microsoft.com/office/drawing/2017/model3d" xmlns:o="urn:schemas-microsoft-com:office:office" xmlns:oel="http://schemas.microsoft.com/office/2019/extlst" xmlns:r="http://schemas.openxmlformats.org/officeDocument/2006/relationships" xmlns:m="http://schemas.openxmlformats.org/officeDocument/2006/math" xmlns:v="urn:schemas-microsoft-com:vml" xmlns:wp14="http://schemas.microsoft.com/office/word/2010/wordprocessingDrawing" xmlns:wp="http://schemas.openxmlformats.org/drawingml/2006/wordprocessingDrawing" xmlns:w10="urn:schemas-microsoft-com:office:word" xmlns:w="http://schemas.openxmlformats.org/wordprocessingml/2006/main" xmlns:w14="http://schemas.microsoft.com/office/word/2010/wordml" xmlns:w15="http://schemas.microsoft.com/office/word/2012/wordml" xmlns:w16cex="http://schemas.microsoft.com/office/word/2018/wordml/cex" xmlns:w16cid="http://schemas.microsoft.com/office/word/2016/wordml/cid" xmlns:w16="http://schemas.microsoft.com/office/word/2018/wordml" xmlns:w16sdtdh="http://schemas.microsoft.com/office/word/2020/wordml/sdtdatahash" xmlns:w16se="http://schemas.microsoft.com/office/word/2015/wordml/symex" xmlns:wpg="http://schemas.microsoft.com/office/word/2010/wordprocessingGroup" xmlns:wpi="http://schemas.microsoft.com/office/word/2010/wordprocessingInk" xmlns:wne="http://schemas.microsoft.com/office/word/2006/wordml" xmlns:wps="http://schemas.microsoft.com/office/word/2010/wordprocessingShape" mc:Ignorable="w14 w15 w16se w16cid w16 w16cex w16sdtdh wp14">
   <w:p>
     <w:pPr>
       <w:pStyle w:val="Header"/>
@@ -25185,7 +25192,7 @@
 </file>
 
 <file path=word/header2.xml><?xml version="1.0" encoding="utf-8"?>
-<w:hdr xmlns:wpc="http://schemas.microsoft.com/office/word/2010/wordprocessingCanvas" xmlns:cx="http://schemas.microsoft.com/office/drawing/2014/chartex" xmlns:cx1="http://schemas.microsoft.com/office/drawing/2015/9/8/chartex" xmlns:cx2="http://schemas.microsoft.com/office/drawing/2015/10/21/chartex" xmlns:cx3="http://schemas.microsoft.com/office/drawing/2016/5/9/chartex" xmlns:cx4="http://schemas.microsoft.com/office/drawing/2016/5/10/chartex" xmlns:cx5="http://schemas.microsoft.com/office/drawing/2016/5/11/chartex" xmlns:cx6="http://schemas.microsoft.com/office/drawing/2016/5/12/chartex" xmlns:cx7="http://schemas.microsoft.com/office/drawing/2016/5/13/chartex" xmlns:cx8="http://schemas.microsoft.com/office/drawing/2016/5/14/chartex" xmlns:mc="http://schemas.openxmlformats.org/markup-compatibility/2006" xmlns:aink="http://schemas.microsoft.com/office/drawing/2016/ink" xmlns:am3d="http://schemas.microsoft.com/office/drawing/2017/model3d" xmlns:o="urn:schemas-microsoft-com:office:office" xmlns:r="http://schemas.openxmlformats.org/officeDocument/2006/relationships" xmlns:m="http://schemas.openxmlformats.org/officeDocument/2006/math" xmlns:v="urn:schemas-microsoft-com:vml" xmlns:wp14="http://schemas.microsoft.com/office/word/2010/wordprocessingDrawing" xmlns:wp="http://schemas.openxmlformats.org/drawingml/2006/wordprocessingDrawing" xmlns:w10="urn:schemas-microsoft-com:office:word" xmlns:w="http://schemas.openxmlformats.org/wordprocessingml/2006/main" xmlns:w14="http://schemas.microsoft.com/office/word/2010/wordml" xmlns:w15="http://schemas.microsoft.com/office/word/2012/wordml" xmlns:w16cid="http://schemas.microsoft.com/office/word/2016/wordml/cid" xmlns:w16se="http://schemas.microsoft.com/office/word/2015/wordml/symex" xmlns:wpg="http://schemas.microsoft.com/office/word/2010/wordprocessingGroup" xmlns:wpi="http://schemas.microsoft.com/office/word/2010/wordprocessingInk" xmlns:wne="http://schemas.microsoft.com/office/word/2006/wordml" xmlns:wps="http://schemas.microsoft.com/office/word/2010/wordprocessingShape" mc:Ignorable="w14 w15 w16se w16cid wp14">
+<w:hdr xmlns:wpc="http://schemas.microsoft.com/office/word/2010/wordprocessingCanvas" xmlns:cx="http://schemas.microsoft.com/office/drawing/2014/chartex" xmlns:cx1="http://schemas.microsoft.com/office/drawing/2015/9/8/chartex" xmlns:cx2="http://schemas.microsoft.com/office/drawing/2015/10/21/chartex" xmlns:cx3="http://schemas.microsoft.com/office/drawing/2016/5/9/chartex" xmlns:cx4="http://schemas.microsoft.com/office/drawing/2016/5/10/chartex" xmlns:cx5="http://schemas.microsoft.com/office/drawing/2016/5/11/chartex" xmlns:cx6="http://schemas.microsoft.com/office/drawing/2016/5/12/chartex" xmlns:cx7="http://schemas.microsoft.com/office/drawing/2016/5/13/chartex" xmlns:cx8="http://schemas.microsoft.com/office/drawing/2016/5/14/chartex" xmlns:mc="http://schemas.openxmlformats.org/markup-compatibility/2006" xmlns:aink="http://schemas.microsoft.com/office/drawing/2016/ink" xmlns:am3d="http://schemas.microsoft.com/office/drawing/2017/model3d" xmlns:o="urn:schemas-microsoft-com:office:office" xmlns:oel="http://schemas.microsoft.com/office/2019/extlst" xmlns:r="http://schemas.openxmlformats.org/officeDocument/2006/relationships" xmlns:m="http://schemas.openxmlformats.org/officeDocument/2006/math" xmlns:v="urn:schemas-microsoft-com:vml" xmlns:wp14="http://schemas.microsoft.com/office/word/2010/wordprocessingDrawing" xmlns:wp="http://schemas.openxmlformats.org/drawingml/2006/wordprocessingDrawing" xmlns:w10="urn:schemas-microsoft-com:office:word" xmlns:w="http://schemas.openxmlformats.org/wordprocessingml/2006/main" xmlns:w14="http://schemas.microsoft.com/office/word/2010/wordml" xmlns:w15="http://schemas.microsoft.com/office/word/2012/wordml" xmlns:w16cex="http://schemas.microsoft.com/office/word/2018/wordml/cex" xmlns:w16cid="http://schemas.microsoft.com/office/word/2016/wordml/cid" xmlns:w16="http://schemas.microsoft.com/office/word/2018/wordml" xmlns:w16sdtdh="http://schemas.microsoft.com/office/word/2020/wordml/sdtdatahash" xmlns:w16se="http://schemas.microsoft.com/office/word/2015/wordml/symex" xmlns:wpg="http://schemas.microsoft.com/office/word/2010/wordprocessingGroup" xmlns:wpi="http://schemas.microsoft.com/office/word/2010/wordprocessingInk" xmlns:wne="http://schemas.microsoft.com/office/word/2006/wordml" xmlns:wps="http://schemas.microsoft.com/office/word/2010/wordprocessingShape" mc:Ignorable="w14 w15 w16se w16cid w16 w16cex w16sdtdh wp14">
   <w:p>
     <w:pPr>
       <w:pStyle w:val="Header"/>
@@ -25195,7 +25202,7 @@
 </file>
 
 <file path=word/header3.xml><?xml version="1.0" encoding="utf-8"?>
-<w:hdr xmlns:wpc="http://schemas.microsoft.com/office/word/2010/wordprocessingCanvas" xmlns:cx="http://schemas.microsoft.com/office/drawing/2014/chartex" xmlns:cx1="http://schemas.microsoft.com/office/drawing/2015/9/8/chartex" xmlns:cx2="http://schemas.microsoft.com/office/drawing/2015/10/21/chartex" xmlns:cx3="http://schemas.microsoft.com/office/drawing/2016/5/9/chartex" xmlns:cx4="http://schemas.microsoft.com/office/drawing/2016/5/10/chartex" xmlns:cx5="http://schemas.microsoft.com/office/drawing/2016/5/11/chartex" xmlns:cx6="http://schemas.microsoft.com/office/drawing/2016/5/12/chartex" xmlns:cx7="http://schemas.microsoft.com/office/drawing/2016/5/13/chartex" xmlns:cx8="http://schemas.microsoft.com/office/drawing/2016/5/14/chartex" xmlns:mc="http://schemas.openxmlformats.org/markup-compatibility/2006" xmlns:aink="http://schemas.microsoft.com/office/drawing/2016/ink" xmlns:am3d="http://schemas.microsoft.com/office/drawing/2017/model3d" xmlns:o="urn:schemas-microsoft-com:office:office" xmlns:r="http://schemas.openxmlformats.org/officeDocument/2006/relationships" xmlns:m="http://schemas.openxmlformats.org/officeDocument/2006/math" xmlns:v="urn:schemas-microsoft-com:vml" xmlns:wp14="http://schemas.microsoft.com/office/word/2010/wordprocessingDrawing" xmlns:wp="http://schemas.openxmlformats.org/drawingml/2006/wordprocessingDrawing" xmlns:w10="urn:schemas-microsoft-com:office:word" xmlns:w="http://schemas.openxmlformats.org/wordprocessingml/2006/main" xmlns:w14="http://schemas.microsoft.com/office/word/2010/wordml" xmlns:w15="http://schemas.microsoft.com/office/word/2012/wordml" xmlns:w16cid="http://schemas.microsoft.com/office/word/2016/wordml/cid" xmlns:w16se="http://schemas.microsoft.com/office/word/2015/wordml/symex" xmlns:wpg="http://schemas.microsoft.com/office/word/2010/wordprocessingGroup" xmlns:wpi="http://schemas.microsoft.com/office/word/2010/wordprocessingInk" xmlns:wne="http://schemas.microsoft.com/office/word/2006/wordml" xmlns:wps="http://schemas.microsoft.com/office/word/2010/wordprocessingShape" mc:Ignorable="w14 w15 w16se w16cid wp14">
+<w:hdr xmlns:wpc="http://schemas.microsoft.com/office/word/2010/wordprocessingCanvas" xmlns:cx="http://schemas.microsoft.com/office/drawing/2014/chartex" xmlns:cx1="http://schemas.microsoft.com/office/drawing/2015/9/8/chartex" xmlns:cx2="http://schemas.microsoft.com/office/drawing/2015/10/21/chartex" xmlns:cx3="http://schemas.microsoft.com/office/drawing/2016/5/9/chartex" xmlns:cx4="http://schemas.microsoft.com/office/drawing/2016/5/10/chartex" xmlns:cx5="http://schemas.microsoft.com/office/drawing/2016/5/11/chartex" xmlns:cx6="http://schemas.microsoft.com/office/drawing/2016/5/12/chartex" xmlns:cx7="http://schemas.microsoft.com/office/drawing/2016/5/13/chartex" xmlns:cx8="http://schemas.microsoft.com/office/drawing/2016/5/14/chartex" xmlns:mc="http://schemas.openxmlformats.org/markup-compatibility/2006" xmlns:aink="http://schemas.microsoft.com/office/drawing/2016/ink" xmlns:am3d="http://schemas.microsoft.com/office/drawing/2017/model3d" xmlns:o="urn:schemas-microsoft-com:office:office" xmlns:oel="http://schemas.microsoft.com/office/2019/extlst" xmlns:r="http://schemas.openxmlformats.org/officeDocument/2006/relationships" xmlns:m="http://schemas.openxmlformats.org/officeDocument/2006/math" xmlns:v="urn:schemas-microsoft-com:vml" xmlns:wp14="http://schemas.microsoft.com/office/word/2010/wordprocessingDrawing" xmlns:wp="http://schemas.openxmlformats.org/drawingml/2006/wordprocessingDrawing" xmlns:w10="urn:schemas-microsoft-com:office:word" xmlns:w="http://schemas.openxmlformats.org/wordprocessingml/2006/main" xmlns:w14="http://schemas.microsoft.com/office/word/2010/wordml" xmlns:w15="http://schemas.microsoft.com/office/word/2012/wordml" xmlns:w16cex="http://schemas.microsoft.com/office/word/2018/wordml/cex" xmlns:w16cid="http://schemas.microsoft.com/office/word/2016/wordml/cid" xmlns:w16="http://schemas.microsoft.com/office/word/2018/wordml" xmlns:w16sdtdh="http://schemas.microsoft.com/office/word/2020/wordml/sdtdatahash" xmlns:w16se="http://schemas.microsoft.com/office/word/2015/wordml/symex" xmlns:wpg="http://schemas.microsoft.com/office/word/2010/wordprocessingGroup" xmlns:wpi="http://schemas.microsoft.com/office/word/2010/wordprocessingInk" xmlns:wne="http://schemas.microsoft.com/office/word/2006/wordml" xmlns:wps="http://schemas.microsoft.com/office/word/2010/wordprocessingShape" mc:Ignorable="w14 w15 w16se w16cid w16 w16cex w16sdtdh wp14">
   <w:tbl>
     <w:tblPr>
       <w:tblpPr w:leftFromText="180" w:rightFromText="180" w:vertAnchor="text" w:tblpXSpec="center" w:tblpY="1"/>
@@ -25907,7 +25914,7 @@
 </file>
 
 <file path=word/numbering.xml><?xml version="1.0" encoding="utf-8"?>
-<w:numbering xmlns:wpc="http://schemas.microsoft.com/office/word/2010/wordprocessingCanvas" xmlns:cx="http://schemas.microsoft.com/office/drawing/2014/chartex" xmlns:cx1="http://schemas.microsoft.com/office/drawing/2015/9/8/chartex" xmlns:cx2="http://schemas.microsoft.com/office/drawing/2015/10/21/chartex" xmlns:cx3="http://schemas.microsoft.com/office/drawing/2016/5/9/chartex" xmlns:cx4="http://schemas.microsoft.com/office/drawing/2016/5/10/chartex" xmlns:cx5="http://schemas.microsoft.com/office/drawing/2016/5/11/chartex" xmlns:cx6="http://schemas.microsoft.com/office/drawing/2016/5/12/chartex" xmlns:cx7="http://schemas.microsoft.com/office/drawing/2016/5/13/chartex" xmlns:cx8="http://schemas.microsoft.com/office/drawing/2016/5/14/chartex" xmlns:mc="http://schemas.openxmlformats.org/markup-compatibility/2006" xmlns:aink="http://schemas.microsoft.com/office/drawing/2016/ink" xmlns:am3d="http://schemas.microsoft.com/office/drawing/2017/model3d" xmlns:o="urn:schemas-microsoft-com:office:office" xmlns:r="http://schemas.openxmlformats.org/officeDocument/2006/relationships" xmlns:m="http://schemas.openxmlformats.org/officeDocument/2006/math" xmlns:v="urn:schemas-microsoft-com:vml" xmlns:wp14="http://schemas.microsoft.com/office/word/2010/wordprocessingDrawing" xmlns:wp="http://schemas.openxmlformats.org/drawingml/2006/wordprocessingDrawing" xmlns:w10="urn:schemas-microsoft-com:office:word" xmlns:w="http://schemas.openxmlformats.org/wordprocessingml/2006/main" xmlns:w14="http://schemas.microsoft.com/office/word/2010/wordml" xmlns:w15="http://schemas.microsoft.com/office/word/2012/wordml" xmlns:w16cid="http://schemas.microsoft.com/office/word/2016/wordml/cid" xmlns:w16se="http://schemas.microsoft.com/office/word/2015/wordml/symex" xmlns:wpg="http://schemas.microsoft.com/office/word/2010/wordprocessingGroup" xmlns:wpi="http://schemas.microsoft.com/office/word/2010/wordprocessingInk" xmlns:wne="http://schemas.microsoft.com/office/word/2006/wordml" xmlns:wps="http://schemas.microsoft.com/office/word/2010/wordprocessingShape" mc:Ignorable="w14 w15 w16se w16cid wp14">
+<w:numbering xmlns:wpc="http://schemas.microsoft.com/office/word/2010/wordprocessingCanvas" xmlns:cx="http://schemas.microsoft.com/office/drawing/2014/chartex" xmlns:cx1="http://schemas.microsoft.com/office/drawing/2015/9/8/chartex" xmlns:cx2="http://schemas.microsoft.com/office/drawing/2015/10/21/chartex" xmlns:cx3="http://schemas.microsoft.com/office/drawing/2016/5/9/chartex" xmlns:cx4="http://schemas.microsoft.com/office/drawing/2016/5/10/chartex" xmlns:cx5="http://schemas.microsoft.com/office/drawing/2016/5/11/chartex" xmlns:cx6="http://schemas.microsoft.com/office/drawing/2016/5/12/chartex" xmlns:cx7="http://schemas.microsoft.com/office/drawing/2016/5/13/chartex" xmlns:cx8="http://schemas.microsoft.com/office/drawing/2016/5/14/chartex" xmlns:mc="http://schemas.openxmlformats.org/markup-compatibility/2006" xmlns:aink="http://schemas.microsoft.com/office/drawing/2016/ink" xmlns:am3d="http://schemas.microsoft.com/office/drawing/2017/model3d" xmlns:o="urn:schemas-microsoft-com:office:office" xmlns:oel="http://schemas.microsoft.com/office/2019/extlst" xmlns:r="http://schemas.openxmlformats.org/officeDocument/2006/relationships" xmlns:m="http://schemas.openxmlformats.org/officeDocument/2006/math" xmlns:v="urn:schemas-microsoft-com:vml" xmlns:wp14="http://schemas.microsoft.com/office/word/2010/wordprocessingDrawing" xmlns:wp="http://schemas.openxmlformats.org/drawingml/2006/wordprocessingDrawing" xmlns:w10="urn:schemas-microsoft-com:office:word" xmlns:w="http://schemas.openxmlformats.org/wordprocessingml/2006/main" xmlns:w14="http://schemas.microsoft.com/office/word/2010/wordml" xmlns:w15="http://schemas.microsoft.com/office/word/2012/wordml" xmlns:w16cex="http://schemas.microsoft.com/office/word/2018/wordml/cex" xmlns:w16cid="http://schemas.microsoft.com/office/word/2016/wordml/cid" xmlns:w16="http://schemas.microsoft.com/office/word/2018/wordml" xmlns:w16sdtdh="http://schemas.microsoft.com/office/word/2020/wordml/sdtdatahash" xmlns:w16se="http://schemas.microsoft.com/office/word/2015/wordml/symex" xmlns:wpg="http://schemas.microsoft.com/office/word/2010/wordprocessingGroup" xmlns:wpi="http://schemas.microsoft.com/office/word/2010/wordprocessingInk" xmlns:wne="http://schemas.microsoft.com/office/word/2006/wordml" xmlns:wps="http://schemas.microsoft.com/office/word/2010/wordprocessingShape" mc:Ignorable="w14 w15 w16se w16cid w16 w16cex w16sdtdh wp14">
   <w:abstractNum w:abstractNumId="0" w15:restartNumberingAfterBreak="0">
     <w:nsid w:val="FFFFFF7C"/>
     <w:multiLevelType w:val="singleLevel"/>
@@ -29882,7 +29889,7 @@
       </w:pPr>
     </w:lvl>
   </w:abstractNum>
-  <w:num w:numId="1">
+  <w:num w:numId="1" w16cid:durableId="1775906550">
     <w:abstractNumId w:val="36"/>
     <w:lvlOverride w:ilvl="0">
       <w:startOverride w:val="1"/>
@@ -29912,64 +29919,64 @@
       <w:startOverride w:val="1"/>
     </w:lvlOverride>
   </w:num>
-  <w:num w:numId="2">
+  <w:num w:numId="2" w16cid:durableId="1366641884">
     <w:abstractNumId w:val="37"/>
   </w:num>
-  <w:num w:numId="3">
+  <w:num w:numId="3" w16cid:durableId="1616403051">
     <w:abstractNumId w:val="22"/>
   </w:num>
-  <w:num w:numId="4">
+  <w:num w:numId="4" w16cid:durableId="2032796451">
     <w:abstractNumId w:val="33"/>
   </w:num>
-  <w:num w:numId="5">
+  <w:num w:numId="5" w16cid:durableId="839925664">
     <w:abstractNumId w:val="10"/>
   </w:num>
-  <w:num w:numId="6">
+  <w:num w:numId="6" w16cid:durableId="206455273">
     <w:abstractNumId w:val="42"/>
   </w:num>
-  <w:num w:numId="7">
+  <w:num w:numId="7" w16cid:durableId="256717168">
     <w:abstractNumId w:val="32"/>
   </w:num>
-  <w:num w:numId="8">
+  <w:num w:numId="8" w16cid:durableId="287978763">
     <w:abstractNumId w:val="9"/>
   </w:num>
-  <w:num w:numId="9">
+  <w:num w:numId="9" w16cid:durableId="1026978895">
     <w:abstractNumId w:val="7"/>
   </w:num>
-  <w:num w:numId="10">
+  <w:num w:numId="10" w16cid:durableId="1218010421">
     <w:abstractNumId w:val="6"/>
   </w:num>
-  <w:num w:numId="11">
+  <w:num w:numId="11" w16cid:durableId="2027251081">
     <w:abstractNumId w:val="5"/>
   </w:num>
-  <w:num w:numId="12">
+  <w:num w:numId="12" w16cid:durableId="1742363259">
     <w:abstractNumId w:val="4"/>
   </w:num>
-  <w:num w:numId="13">
+  <w:num w:numId="13" w16cid:durableId="541132682">
     <w:abstractNumId w:val="13"/>
   </w:num>
-  <w:num w:numId="14">
+  <w:num w:numId="14" w16cid:durableId="166527911">
     <w:abstractNumId w:val="8"/>
   </w:num>
-  <w:num w:numId="15">
+  <w:num w:numId="15" w16cid:durableId="1169639373">
     <w:abstractNumId w:val="3"/>
   </w:num>
-  <w:num w:numId="16">
+  <w:num w:numId="16" w16cid:durableId="1731154022">
     <w:abstractNumId w:val="2"/>
   </w:num>
-  <w:num w:numId="17">
+  <w:num w:numId="17" w16cid:durableId="1796295399">
     <w:abstractNumId w:val="1"/>
   </w:num>
-  <w:num w:numId="18">
+  <w:num w:numId="18" w16cid:durableId="1250886067">
     <w:abstractNumId w:val="0"/>
   </w:num>
-  <w:num w:numId="19">
+  <w:num w:numId="19" w16cid:durableId="1795826574">
     <w:abstractNumId w:val="27"/>
   </w:num>
-  <w:num w:numId="20">
+  <w:num w:numId="20" w16cid:durableId="1360281171">
     <w:abstractNumId w:val="36"/>
   </w:num>
-  <w:num w:numId="21">
+  <w:num w:numId="21" w16cid:durableId="1698891335">
     <w:abstractNumId w:val="36"/>
     <w:lvlOverride w:ilvl="0">
       <w:startOverride w:val="1"/>
@@ -29999,76 +30006,76 @@
       <w:startOverride w:val="1"/>
     </w:lvlOverride>
   </w:num>
-  <w:num w:numId="22">
+  <w:num w:numId="22" w16cid:durableId="1631325518">
     <w:abstractNumId w:val="12"/>
   </w:num>
-  <w:num w:numId="23">
+  <w:num w:numId="23" w16cid:durableId="1630865526">
     <w:abstractNumId w:val="11"/>
   </w:num>
-  <w:num w:numId="24">
+  <w:num w:numId="24" w16cid:durableId="740064071">
     <w:abstractNumId w:val="25"/>
   </w:num>
-  <w:num w:numId="25">
+  <w:num w:numId="25" w16cid:durableId="1373578548">
     <w:abstractNumId w:val="28"/>
   </w:num>
-  <w:num w:numId="26">
+  <w:num w:numId="26" w16cid:durableId="1206915136">
     <w:abstractNumId w:val="20"/>
   </w:num>
-  <w:num w:numId="27">
+  <w:num w:numId="27" w16cid:durableId="1765882463">
     <w:abstractNumId w:val="35"/>
   </w:num>
-  <w:num w:numId="28">
+  <w:num w:numId="28" w16cid:durableId="667754568">
     <w:abstractNumId w:val="14"/>
   </w:num>
-  <w:num w:numId="29">
+  <w:num w:numId="29" w16cid:durableId="844520440">
     <w:abstractNumId w:val="23"/>
   </w:num>
-  <w:num w:numId="30">
+  <w:num w:numId="30" w16cid:durableId="1236545980">
     <w:abstractNumId w:val="17"/>
   </w:num>
-  <w:num w:numId="31">
+  <w:num w:numId="31" w16cid:durableId="341780603">
     <w:abstractNumId w:val="39"/>
   </w:num>
-  <w:num w:numId="32">
+  <w:num w:numId="32" w16cid:durableId="1467972934">
     <w:abstractNumId w:val="16"/>
   </w:num>
-  <w:num w:numId="33">
+  <w:num w:numId="33" w16cid:durableId="792405414">
     <w:abstractNumId w:val="26"/>
   </w:num>
-  <w:num w:numId="34">
+  <w:num w:numId="34" w16cid:durableId="2039310628">
     <w:abstractNumId w:val="21"/>
   </w:num>
-  <w:num w:numId="35">
+  <w:num w:numId="35" w16cid:durableId="403648949">
     <w:abstractNumId w:val="18"/>
   </w:num>
-  <w:num w:numId="36">
+  <w:num w:numId="36" w16cid:durableId="385644555">
     <w:abstractNumId w:val="31"/>
   </w:num>
-  <w:num w:numId="37">
+  <w:num w:numId="37" w16cid:durableId="266038887">
     <w:abstractNumId w:val="38"/>
   </w:num>
-  <w:num w:numId="38">
+  <w:num w:numId="38" w16cid:durableId="188958110">
     <w:abstractNumId w:val="19"/>
   </w:num>
-  <w:num w:numId="39">
+  <w:num w:numId="39" w16cid:durableId="1601644403">
     <w:abstractNumId w:val="15"/>
   </w:num>
-  <w:num w:numId="40">
+  <w:num w:numId="40" w16cid:durableId="1813256428">
     <w:abstractNumId w:val="34"/>
   </w:num>
-  <w:num w:numId="41">
+  <w:num w:numId="41" w16cid:durableId="141429235">
     <w:abstractNumId w:val="30"/>
   </w:num>
-  <w:num w:numId="42">
+  <w:num w:numId="42" w16cid:durableId="991980280">
     <w:abstractNumId w:val="29"/>
   </w:num>
-  <w:num w:numId="43">
+  <w:num w:numId="43" w16cid:durableId="280845793">
     <w:abstractNumId w:val="24"/>
   </w:num>
-  <w:num w:numId="44">
+  <w:num w:numId="44" w16cid:durableId="813907186">
     <w:abstractNumId w:val="40"/>
   </w:num>
-  <w:num w:numId="45">
+  <w:num w:numId="45" w16cid:durableId="1150560513">
     <w:abstractNumId w:val="41"/>
   </w:num>
   <w:numIdMacAtCleanup w:val="45"/>
@@ -30076,7 +30083,7 @@
 </file>
 
 <file path=word/styles.xml><?xml version="1.0" encoding="utf-8"?>
-<w:styles xmlns:mc="http://schemas.openxmlformats.org/markup-compatibility/2006" xmlns:r="http://schemas.openxmlformats.org/officeDocument/2006/relationships" xmlns:w="http://schemas.openxmlformats.org/wordprocessingml/2006/main" xmlns:w14="http://schemas.microsoft.com/office/word/2010/wordml" xmlns:w15="http://schemas.microsoft.com/office/word/2012/wordml" xmlns:w16cid="http://schemas.microsoft.com/office/word/2016/wordml/cid" xmlns:w16se="http://schemas.microsoft.com/office/word/2015/wordml/symex" mc:Ignorable="w14 w15 w16se w16cid">
+<w:styles xmlns:mc="http://schemas.openxmlformats.org/markup-compatibility/2006" xmlns:r="http://schemas.openxmlformats.org/officeDocument/2006/relationships" xmlns:w="http://schemas.openxmlformats.org/wordprocessingml/2006/main" xmlns:w14="http://schemas.microsoft.com/office/word/2010/wordml" xmlns:w15="http://schemas.microsoft.com/office/word/2012/wordml" xmlns:w16cex="http://schemas.microsoft.com/office/word/2018/wordml/cex" xmlns:w16cid="http://schemas.microsoft.com/office/word/2016/wordml/cid" xmlns:w16="http://schemas.microsoft.com/office/word/2018/wordml" xmlns:w16sdtdh="http://schemas.microsoft.com/office/word/2020/wordml/sdtdatahash" xmlns:w16se="http://schemas.microsoft.com/office/word/2015/wordml/symex" mc:Ignorable="w14 w15 w16se w16cid w16 w16cex w16sdtdh">
   <w:docDefaults>
     <w:rPrDefault>
       <w:rPr>
@@ -30086,7 +30093,7 @@
     </w:rPrDefault>
     <w:pPrDefault/>
   </w:docDefaults>
-  <w:latentStyles w:defLockedState="0" w:defUIPriority="0" w:defSemiHidden="0" w:defUnhideWhenUsed="0" w:defQFormat="0" w:count="377">
+  <w:latentStyles w:defLockedState="0" w:defUIPriority="0" w:defSemiHidden="0" w:defUnhideWhenUsed="0" w:defQFormat="0" w:count="376">
     <w:lsdException w:name="Normal" w:qFormat="1"/>
     <w:lsdException w:name="heading 1" w:qFormat="1"/>
     <w:lsdException w:name="heading 2" w:qFormat="1"/>
@@ -30186,6 +30193,7 @@
     <w:lsdException w:name="HTML Sample" w:semiHidden="1" w:unhideWhenUsed="1"/>
     <w:lsdException w:name="HTML Typewriter" w:semiHidden="1" w:unhideWhenUsed="1"/>
     <w:lsdException w:name="HTML Variable" w:semiHidden="1" w:unhideWhenUsed="1"/>
+    <w:lsdException w:name="Normal Table" w:semiHidden="1" w:unhideWhenUsed="1"/>
     <w:lsdException w:name="annotation subject" w:semiHidden="1" w:uiPriority="99" w:unhideWhenUsed="1"/>
     <w:lsdException w:name="No List" w:semiHidden="1" w:uiPriority="99" w:unhideWhenUsed="1"/>
     <w:lsdException w:name="Outline List 1" w:semiHidden="1" w:unhideWhenUsed="1"/>
@@ -30232,7 +30240,9 @@
     <w:lsdException w:name="Table Subtle 2" w:semiHidden="1" w:unhideWhenUsed="1"/>
     <w:lsdException w:name="Table Web 1" w:semiHidden="1" w:unhideWhenUsed="1"/>
     <w:lsdException w:name="Table Web 2" w:semiHidden="1" w:unhideWhenUsed="1"/>
+    <w:lsdException w:name="Table Web 3" w:semiHidden="1" w:unhideWhenUsed="1"/>
     <w:lsdException w:name="Balloon Text" w:semiHidden="1" w:uiPriority="99" w:unhideWhenUsed="1"/>
+    <w:lsdException w:name="Table Theme" w:semiHidden="1" w:unhideWhenUsed="1"/>
     <w:lsdException w:name="Placeholder Text" w:semiHidden="1" w:uiPriority="99"/>
     <w:lsdException w:name="No Spacing" w:uiPriority="1" w:qFormat="1"/>
     <w:lsdException w:name="Light Shading" w:uiPriority="60"/>
@@ -30453,7 +30463,6 @@
     <w:lsdException w:name="Hashtag" w:semiHidden="1" w:uiPriority="99" w:unhideWhenUsed="1"/>
     <w:lsdException w:name="Unresolved Mention" w:semiHidden="1" w:uiPriority="99" w:unhideWhenUsed="1"/>
     <w:lsdException w:name="Smart Link" w:semiHidden="1" w:uiPriority="99" w:unhideWhenUsed="1"/>
-    <w:lsdException w:name="Smart Link Error" w:semiHidden="1" w:uiPriority="99" w:unhideWhenUsed="1"/>
   </w:latentStyles>
   <w:style w:type="paragraph" w:default="1" w:styleId="Normal">
     <w:name w:val="Normal"/>

</xml_diff>

<commit_message>
Revert "[WIP] adding changes to bitFlipMutator and randomMutator"
</commit_message>
<xml_diff>
--- a/doc/sqa/sqap/PLN-5552_RAVEN_Software_Quality_Assurance_Plan_combined.docx
+++ b/doc/sqa/sqap/PLN-5552_RAVEN_Software_Quality_Assurance_Plan_combined.docx
@@ -1,6 +1,6 @@
 
 <file path=word/document.xml><?xml version="1.0" encoding="utf-8"?>
-<w:document xmlns:wpc="http://schemas.microsoft.com/office/word/2010/wordprocessingCanvas" xmlns:cx="http://schemas.microsoft.com/office/drawing/2014/chartex" xmlns:cx1="http://schemas.microsoft.com/office/drawing/2015/9/8/chartex" xmlns:cx2="http://schemas.microsoft.com/office/drawing/2015/10/21/chartex" xmlns:cx3="http://schemas.microsoft.com/office/drawing/2016/5/9/chartex" xmlns:cx4="http://schemas.microsoft.com/office/drawing/2016/5/10/chartex" xmlns:cx5="http://schemas.microsoft.com/office/drawing/2016/5/11/chartex" xmlns:cx6="http://schemas.microsoft.com/office/drawing/2016/5/12/chartex" xmlns:cx7="http://schemas.microsoft.com/office/drawing/2016/5/13/chartex" xmlns:cx8="http://schemas.microsoft.com/office/drawing/2016/5/14/chartex" xmlns:mc="http://schemas.openxmlformats.org/markup-compatibility/2006" xmlns:aink="http://schemas.microsoft.com/office/drawing/2016/ink" xmlns:am3d="http://schemas.microsoft.com/office/drawing/2017/model3d" xmlns:o="urn:schemas-microsoft-com:office:office" xmlns:oel="http://schemas.microsoft.com/office/2019/extlst" xmlns:r="http://schemas.openxmlformats.org/officeDocument/2006/relationships" xmlns:m="http://schemas.openxmlformats.org/officeDocument/2006/math" xmlns:v="urn:schemas-microsoft-com:vml" xmlns:wp14="http://schemas.microsoft.com/office/word/2010/wordprocessingDrawing" xmlns:wp="http://schemas.openxmlformats.org/drawingml/2006/wordprocessingDrawing" xmlns:w10="urn:schemas-microsoft-com:office:word" xmlns:w="http://schemas.openxmlformats.org/wordprocessingml/2006/main" xmlns:w14="http://schemas.microsoft.com/office/word/2010/wordml" xmlns:w15="http://schemas.microsoft.com/office/word/2012/wordml" xmlns:w16cex="http://schemas.microsoft.com/office/word/2018/wordml/cex" xmlns:w16cid="http://schemas.microsoft.com/office/word/2016/wordml/cid" xmlns:w16="http://schemas.microsoft.com/office/word/2018/wordml" xmlns:w16sdtdh="http://schemas.microsoft.com/office/word/2020/wordml/sdtdatahash" xmlns:w16se="http://schemas.microsoft.com/office/word/2015/wordml/symex" xmlns:wpg="http://schemas.microsoft.com/office/word/2010/wordprocessingGroup" xmlns:wpi="http://schemas.microsoft.com/office/word/2010/wordprocessingInk" xmlns:wne="http://schemas.microsoft.com/office/word/2006/wordml" xmlns:wps="http://schemas.microsoft.com/office/word/2010/wordprocessingShape" mc:Ignorable="w14 w15 w16se w16cid w16 w16cex w16sdtdh wp14">
+<w:document xmlns:wpc="http://schemas.microsoft.com/office/word/2010/wordprocessingCanvas" xmlns:cx="http://schemas.microsoft.com/office/drawing/2014/chartex" xmlns:cx1="http://schemas.microsoft.com/office/drawing/2015/9/8/chartex" xmlns:cx2="http://schemas.microsoft.com/office/drawing/2015/10/21/chartex" xmlns:cx3="http://schemas.microsoft.com/office/drawing/2016/5/9/chartex" xmlns:cx4="http://schemas.microsoft.com/office/drawing/2016/5/10/chartex" xmlns:cx5="http://schemas.microsoft.com/office/drawing/2016/5/11/chartex" xmlns:cx6="http://schemas.microsoft.com/office/drawing/2016/5/12/chartex" xmlns:cx7="http://schemas.microsoft.com/office/drawing/2016/5/13/chartex" xmlns:cx8="http://schemas.microsoft.com/office/drawing/2016/5/14/chartex" xmlns:mc="http://schemas.openxmlformats.org/markup-compatibility/2006" xmlns:aink="http://schemas.microsoft.com/office/drawing/2016/ink" xmlns:am3d="http://schemas.microsoft.com/office/drawing/2017/model3d" xmlns:o="urn:schemas-microsoft-com:office:office" xmlns:r="http://schemas.openxmlformats.org/officeDocument/2006/relationships" xmlns:m="http://schemas.openxmlformats.org/officeDocument/2006/math" xmlns:v="urn:schemas-microsoft-com:vml" xmlns:wp14="http://schemas.microsoft.com/office/word/2010/wordprocessingDrawing" xmlns:wp="http://schemas.openxmlformats.org/drawingml/2006/wordprocessingDrawing" xmlns:w10="urn:schemas-microsoft-com:office:word" xmlns:w="http://schemas.openxmlformats.org/wordprocessingml/2006/main" xmlns:w14="http://schemas.microsoft.com/office/word/2010/wordml" xmlns:w15="http://schemas.microsoft.com/office/word/2012/wordml" xmlns:w16cid="http://schemas.microsoft.com/office/word/2016/wordml/cid" xmlns:w16se="http://schemas.microsoft.com/office/word/2015/wordml/symex" xmlns:wpg="http://schemas.microsoft.com/office/word/2010/wordprocessingGroup" xmlns:wpi="http://schemas.microsoft.com/office/word/2010/wordprocessingInk" xmlns:wne="http://schemas.microsoft.com/office/word/2006/wordml" xmlns:wps="http://schemas.microsoft.com/office/word/2010/wordprocessingShape" mc:Ignorable="w14 w15 w16se w16cid wp14">
   <w:body>
     <w:tbl>
       <w:tblPr>
@@ -9194,18 +9194,6 @@
     </w:p>
     <w:p>
       <w:pPr>
-        <w:pStyle w:val="H1bodytext"/>
-        <w:numPr>
-          <w:ilvl w:val="0"/>
-          <w:numId w:val="22"/>
-        </w:numPr>
-      </w:pPr>
-      <w:r>
-        <w:t>KB0016555, “How to Determine Quality Level”</w:t>
-      </w:r>
-    </w:p>
-    <w:p>
-      <w:pPr>
         <w:pStyle w:val="H3bodytext"/>
         <w:keepNext/>
         <w:numPr>
@@ -15128,7 +15116,13 @@
         <w:t xml:space="preserve"> for protected plug-ins). Any new modifications/addition of the software is released in the development/master branch after following the procedures reported in previous sections. Each modification/addition/addressed defect is recorded in the GitHub/GitLab issue system and tracked for the life cycle of the software. A new stable release (frozen version of the software)</w:t>
       </w:r>
       <w:r>
-        <w:t xml:space="preserve"> of the RAVEN software</w:t>
+        <w:t xml:space="preserve"> </w:t>
+      </w:r>
+      <w:r>
+        <w:t xml:space="preserve">of the RAVEN </w:t>
+      </w:r>
+      <w:r>
+        <w:t>software</w:t>
       </w:r>
       <w:r>
         <w:t xml:space="preserve"> is released at least once a year </w:t>
@@ -15157,26 +15151,31 @@
         <w:pStyle w:val="H2bodytext"/>
       </w:pPr>
       <w:r>
-        <w:t>If a RAVEN-supported plug-in follows a different release strategy, a deviation document (appendix) needs to be released as supportive documentation for the plug-in.</w:t>
+        <w:t xml:space="preserve">If a RAVEN-supported plug-in follows a different release strategy, a deviation document (appendix) needs to be released </w:t>
+      </w:r>
+      <w:bookmarkStart w:id="78" w:name="_GoBack"/>
+      <w:bookmarkEnd w:id="78"/>
+      <w:r>
+        <w:t>as supportive documentation for the plug-in.</w:t>
       </w:r>
     </w:p>
     <w:p>
       <w:pPr>
         <w:pStyle w:val="Heading1"/>
       </w:pPr>
-      <w:bookmarkStart w:id="78" w:name="_Toc536544572"/>
-      <w:bookmarkStart w:id="79" w:name="_Toc526071966"/>
-      <w:bookmarkStart w:id="80" w:name="_Ref531690670"/>
+      <w:bookmarkStart w:id="79" w:name="_Toc536544572"/>
+      <w:bookmarkStart w:id="80" w:name="_Toc526071966"/>
+      <w:bookmarkStart w:id="81" w:name="_Ref531690670"/>
       <w:r>
         <w:lastRenderedPageBreak/>
         <w:t>SUBCONTRACTOR.VENDOR</w:t>
       </w:r>
-      <w:bookmarkEnd w:id="78"/>
+      <w:bookmarkEnd w:id="79"/>
       <w:r>
         <w:t xml:space="preserve"> </w:t>
       </w:r>
-      <w:bookmarkEnd w:id="79"/>
       <w:bookmarkEnd w:id="80"/>
+      <w:bookmarkEnd w:id="81"/>
     </w:p>
     <w:p>
       <w:pPr>
@@ -15191,21 +15190,21 @@
       <w:pPr>
         <w:pStyle w:val="Heading1"/>
       </w:pPr>
-      <w:bookmarkStart w:id="81" w:name="_Toc530392073"/>
-      <w:bookmarkStart w:id="82" w:name="_Toc365305483"/>
-      <w:bookmarkStart w:id="83" w:name="_Toc377364750"/>
-      <w:bookmarkStart w:id="84" w:name="_Ref524958246"/>
-      <w:bookmarkStart w:id="85" w:name="_Ref531690890"/>
-      <w:bookmarkStart w:id="86" w:name="_Toc536544573"/>
-      <w:bookmarkEnd w:id="81"/>
+      <w:bookmarkStart w:id="82" w:name="_Toc530392073"/>
+      <w:bookmarkStart w:id="83" w:name="_Toc365305483"/>
+      <w:bookmarkStart w:id="84" w:name="_Toc377364750"/>
+      <w:bookmarkStart w:id="85" w:name="_Ref524958246"/>
+      <w:bookmarkStart w:id="86" w:name="_Ref531690890"/>
+      <w:bookmarkStart w:id="87" w:name="_Toc536544573"/>
+      <w:bookmarkEnd w:id="82"/>
       <w:r>
         <w:t>DOCUMENTATION</w:t>
       </w:r>
-      <w:bookmarkEnd w:id="82"/>
       <w:bookmarkEnd w:id="83"/>
       <w:bookmarkEnd w:id="84"/>
       <w:bookmarkEnd w:id="85"/>
       <w:bookmarkEnd w:id="86"/>
+      <w:bookmarkEnd w:id="87"/>
     </w:p>
     <w:p>
       <w:pPr>
@@ -15230,14 +15229,14 @@
           <w:numId w:val="20"/>
         </w:numPr>
       </w:pPr>
-      <w:bookmarkStart w:id="87" w:name="_Toc377364751"/>
-      <w:bookmarkStart w:id="88" w:name="_Toc536544574"/>
-      <w:bookmarkStart w:id="89" w:name="_Toc365305489"/>
+      <w:bookmarkStart w:id="88" w:name="_Toc377364751"/>
+      <w:bookmarkStart w:id="89" w:name="_Toc536544574"/>
+      <w:bookmarkStart w:id="90" w:name="_Toc365305489"/>
       <w:r>
         <w:t>Minimum Documentation Requirements</w:t>
       </w:r>
-      <w:bookmarkEnd w:id="87"/>
       <w:bookmarkEnd w:id="88"/>
+      <w:bookmarkEnd w:id="89"/>
     </w:p>
     <w:p>
       <w:pPr>
@@ -15687,68 +15686,67 @@
       <w:pPr>
         <w:pStyle w:val="H2bodytext"/>
       </w:pPr>
-      <w:bookmarkStart w:id="90" w:name="_Toc524955504"/>
-      <w:bookmarkStart w:id="91" w:name="_Toc524959529"/>
-      <w:bookmarkStart w:id="92" w:name="_Toc524959637"/>
-      <w:bookmarkStart w:id="93" w:name="_Toc524959731"/>
-      <w:bookmarkStart w:id="94" w:name="_Toc528047463"/>
-      <w:bookmarkStart w:id="95" w:name="_Toc530392076"/>
-      <w:bookmarkStart w:id="96" w:name="_Toc524955505"/>
-      <w:bookmarkStart w:id="97" w:name="_Toc524959530"/>
-      <w:bookmarkStart w:id="98" w:name="_Toc524959638"/>
-      <w:bookmarkStart w:id="99" w:name="_Toc524959732"/>
-      <w:bookmarkStart w:id="100" w:name="_Toc528047464"/>
-      <w:bookmarkStart w:id="101" w:name="_Toc530392077"/>
-      <w:bookmarkStart w:id="102" w:name="_Toc524955506"/>
-      <w:bookmarkStart w:id="103" w:name="_Toc524959531"/>
-      <w:bookmarkStart w:id="104" w:name="_Toc524959639"/>
-      <w:bookmarkStart w:id="105" w:name="_Toc524959733"/>
-      <w:bookmarkStart w:id="106" w:name="_Toc528047465"/>
-      <w:bookmarkStart w:id="107" w:name="_Toc530392078"/>
-      <w:bookmarkStart w:id="108" w:name="_Toc524955507"/>
-      <w:bookmarkStart w:id="109" w:name="_Toc524959532"/>
-      <w:bookmarkStart w:id="110" w:name="_Toc524959640"/>
-      <w:bookmarkStart w:id="111" w:name="_Toc524959734"/>
-      <w:bookmarkStart w:id="112" w:name="_Toc528047466"/>
-      <w:bookmarkStart w:id="113" w:name="_Toc530392079"/>
-      <w:bookmarkStart w:id="114" w:name="_Toc524955508"/>
-      <w:bookmarkStart w:id="115" w:name="_Toc524959533"/>
-      <w:bookmarkStart w:id="116" w:name="_Toc524959641"/>
-      <w:bookmarkStart w:id="117" w:name="_Toc524959735"/>
-      <w:bookmarkStart w:id="118" w:name="_Toc528047467"/>
-      <w:bookmarkStart w:id="119" w:name="_Toc530392080"/>
-      <w:bookmarkStart w:id="120" w:name="_Toc524955509"/>
-      <w:bookmarkStart w:id="121" w:name="_Toc524959534"/>
-      <w:bookmarkStart w:id="122" w:name="_Toc524959642"/>
-      <w:bookmarkStart w:id="123" w:name="_Toc524959736"/>
-      <w:bookmarkStart w:id="124" w:name="_Toc528047468"/>
-      <w:bookmarkStart w:id="125" w:name="_Toc530392081"/>
-      <w:bookmarkStart w:id="126" w:name="_Toc524955510"/>
-      <w:bookmarkStart w:id="127" w:name="_Toc524959535"/>
-      <w:bookmarkStart w:id="128" w:name="_Toc524959643"/>
-      <w:bookmarkStart w:id="129" w:name="_Toc524959737"/>
-      <w:bookmarkStart w:id="130" w:name="_Toc528047469"/>
-      <w:bookmarkStart w:id="131" w:name="_Toc530392082"/>
-      <w:bookmarkStart w:id="132" w:name="_Toc524955511"/>
-      <w:bookmarkStart w:id="133" w:name="_Toc524959536"/>
-      <w:bookmarkStart w:id="134" w:name="_Toc524959644"/>
-      <w:bookmarkStart w:id="135" w:name="_Toc524959738"/>
-      <w:bookmarkStart w:id="136" w:name="_Toc528047470"/>
-      <w:bookmarkStart w:id="137" w:name="_Toc530392083"/>
-      <w:bookmarkStart w:id="138" w:name="_Toc524955512"/>
-      <w:bookmarkStart w:id="139" w:name="_Toc524959537"/>
-      <w:bookmarkStart w:id="140" w:name="_Toc524959645"/>
-      <w:bookmarkStart w:id="141" w:name="_Toc524959739"/>
-      <w:bookmarkStart w:id="142" w:name="_Toc528047471"/>
-      <w:bookmarkStart w:id="143" w:name="_Toc530392084"/>
-      <w:bookmarkStart w:id="144" w:name="_Toc524955513"/>
-      <w:bookmarkStart w:id="145" w:name="_Toc524959538"/>
-      <w:bookmarkStart w:id="146" w:name="_Toc524959646"/>
-      <w:bookmarkStart w:id="147" w:name="_Toc524959740"/>
-      <w:bookmarkStart w:id="148" w:name="_Toc528047472"/>
-      <w:bookmarkStart w:id="149" w:name="_Toc530392085"/>
-      <w:bookmarkStart w:id="150" w:name="_Toc377364752"/>
-      <w:bookmarkEnd w:id="90"/>
+      <w:bookmarkStart w:id="91" w:name="_Toc524955504"/>
+      <w:bookmarkStart w:id="92" w:name="_Toc524959529"/>
+      <w:bookmarkStart w:id="93" w:name="_Toc524959637"/>
+      <w:bookmarkStart w:id="94" w:name="_Toc524959731"/>
+      <w:bookmarkStart w:id="95" w:name="_Toc528047463"/>
+      <w:bookmarkStart w:id="96" w:name="_Toc530392076"/>
+      <w:bookmarkStart w:id="97" w:name="_Toc524955505"/>
+      <w:bookmarkStart w:id="98" w:name="_Toc524959530"/>
+      <w:bookmarkStart w:id="99" w:name="_Toc524959638"/>
+      <w:bookmarkStart w:id="100" w:name="_Toc524959732"/>
+      <w:bookmarkStart w:id="101" w:name="_Toc528047464"/>
+      <w:bookmarkStart w:id="102" w:name="_Toc530392077"/>
+      <w:bookmarkStart w:id="103" w:name="_Toc524955506"/>
+      <w:bookmarkStart w:id="104" w:name="_Toc524959531"/>
+      <w:bookmarkStart w:id="105" w:name="_Toc524959639"/>
+      <w:bookmarkStart w:id="106" w:name="_Toc524959733"/>
+      <w:bookmarkStart w:id="107" w:name="_Toc528047465"/>
+      <w:bookmarkStart w:id="108" w:name="_Toc530392078"/>
+      <w:bookmarkStart w:id="109" w:name="_Toc524955507"/>
+      <w:bookmarkStart w:id="110" w:name="_Toc524959532"/>
+      <w:bookmarkStart w:id="111" w:name="_Toc524959640"/>
+      <w:bookmarkStart w:id="112" w:name="_Toc524959734"/>
+      <w:bookmarkStart w:id="113" w:name="_Toc528047466"/>
+      <w:bookmarkStart w:id="114" w:name="_Toc530392079"/>
+      <w:bookmarkStart w:id="115" w:name="_Toc524955508"/>
+      <w:bookmarkStart w:id="116" w:name="_Toc524959533"/>
+      <w:bookmarkStart w:id="117" w:name="_Toc524959641"/>
+      <w:bookmarkStart w:id="118" w:name="_Toc524959735"/>
+      <w:bookmarkStart w:id="119" w:name="_Toc528047467"/>
+      <w:bookmarkStart w:id="120" w:name="_Toc530392080"/>
+      <w:bookmarkStart w:id="121" w:name="_Toc524955509"/>
+      <w:bookmarkStart w:id="122" w:name="_Toc524959534"/>
+      <w:bookmarkStart w:id="123" w:name="_Toc524959642"/>
+      <w:bookmarkStart w:id="124" w:name="_Toc524959736"/>
+      <w:bookmarkStart w:id="125" w:name="_Toc528047468"/>
+      <w:bookmarkStart w:id="126" w:name="_Toc530392081"/>
+      <w:bookmarkStart w:id="127" w:name="_Toc524955510"/>
+      <w:bookmarkStart w:id="128" w:name="_Toc524959535"/>
+      <w:bookmarkStart w:id="129" w:name="_Toc524959643"/>
+      <w:bookmarkStart w:id="130" w:name="_Toc524959737"/>
+      <w:bookmarkStart w:id="131" w:name="_Toc528047469"/>
+      <w:bookmarkStart w:id="132" w:name="_Toc530392082"/>
+      <w:bookmarkStart w:id="133" w:name="_Toc524955511"/>
+      <w:bookmarkStart w:id="134" w:name="_Toc524959536"/>
+      <w:bookmarkStart w:id="135" w:name="_Toc524959644"/>
+      <w:bookmarkStart w:id="136" w:name="_Toc524959738"/>
+      <w:bookmarkStart w:id="137" w:name="_Toc528047470"/>
+      <w:bookmarkStart w:id="138" w:name="_Toc530392083"/>
+      <w:bookmarkStart w:id="139" w:name="_Toc524955512"/>
+      <w:bookmarkStart w:id="140" w:name="_Toc524959537"/>
+      <w:bookmarkStart w:id="141" w:name="_Toc524959645"/>
+      <w:bookmarkStart w:id="142" w:name="_Toc524959739"/>
+      <w:bookmarkStart w:id="143" w:name="_Toc528047471"/>
+      <w:bookmarkStart w:id="144" w:name="_Toc530392084"/>
+      <w:bookmarkStart w:id="145" w:name="_Toc524955513"/>
+      <w:bookmarkStart w:id="146" w:name="_Toc524959538"/>
+      <w:bookmarkStart w:id="147" w:name="_Toc524959646"/>
+      <w:bookmarkStart w:id="148" w:name="_Toc524959740"/>
+      <w:bookmarkStart w:id="149" w:name="_Toc528047472"/>
+      <w:bookmarkStart w:id="150" w:name="_Toc530392085"/>
+      <w:bookmarkStart w:id="151" w:name="_Toc377364752"/>
       <w:bookmarkEnd w:id="91"/>
       <w:bookmarkEnd w:id="92"/>
       <w:bookmarkEnd w:id="93"/>
@@ -15808,6 +15806,7 @@
       <w:bookmarkEnd w:id="147"/>
       <w:bookmarkEnd w:id="148"/>
       <w:bookmarkEnd w:id="149"/>
+      <w:bookmarkEnd w:id="150"/>
     </w:p>
     <w:p>
       <w:pPr>
@@ -15819,13 +15818,13 @@
           <w:numId w:val="20"/>
         </w:numPr>
       </w:pPr>
-      <w:bookmarkStart w:id="151" w:name="_Toc536544575"/>
+      <w:bookmarkStart w:id="152" w:name="_Toc536544575"/>
       <w:r>
         <w:lastRenderedPageBreak/>
         <w:t>Other Documentation</w:t>
       </w:r>
-      <w:bookmarkEnd w:id="150"/>
       <w:bookmarkEnd w:id="151"/>
+      <w:bookmarkEnd w:id="152"/>
     </w:p>
     <w:p>
       <w:pPr>
@@ -15899,12 +15898,12 @@
           <w:numId w:val="20"/>
         </w:numPr>
       </w:pPr>
-      <w:bookmarkStart w:id="152" w:name="_Toc528047474"/>
-      <w:bookmarkStart w:id="153" w:name="_Toc530392087"/>
-      <w:bookmarkStart w:id="154" w:name="_Toc377364753"/>
-      <w:bookmarkStart w:id="155" w:name="_Toc536544576"/>
-      <w:bookmarkEnd w:id="152"/>
+      <w:bookmarkStart w:id="153" w:name="_Toc528047474"/>
+      <w:bookmarkStart w:id="154" w:name="_Toc530392087"/>
+      <w:bookmarkStart w:id="155" w:name="_Toc377364753"/>
+      <w:bookmarkStart w:id="156" w:name="_Toc536544576"/>
       <w:bookmarkEnd w:id="153"/>
+      <w:bookmarkEnd w:id="154"/>
       <w:r>
         <w:t xml:space="preserve">STANDARDS, </w:t>
       </w:r>
@@ -15914,8 +15913,8 @@
       <w:r>
         <w:t>, CONVENTIONS, AND METRICS</w:t>
       </w:r>
-      <w:bookmarkEnd w:id="154"/>
       <w:bookmarkEnd w:id="155"/>
+      <w:bookmarkEnd w:id="156"/>
     </w:p>
     <w:p>
       <w:pPr>
@@ -15925,11 +15924,11 @@
           <w:numId w:val="20"/>
         </w:numPr>
       </w:pPr>
-      <w:bookmarkStart w:id="156" w:name="_Toc536544577"/>
+      <w:bookmarkStart w:id="157" w:name="_Toc536544577"/>
       <w:r>
         <w:t>Content</w:t>
       </w:r>
-      <w:bookmarkEnd w:id="156"/>
+      <w:bookmarkEnd w:id="157"/>
     </w:p>
     <w:p>
       <w:pPr>
@@ -16101,11 +16100,11 @@
       <w:pPr>
         <w:pStyle w:val="Heading3"/>
       </w:pPr>
-      <w:bookmarkStart w:id="157" w:name="_Toc536544578"/>
+      <w:bookmarkStart w:id="158" w:name="_Toc536544578"/>
       <w:r>
         <w:t>Software Coding Standards</w:t>
       </w:r>
-      <w:bookmarkEnd w:id="157"/>
+      <w:bookmarkEnd w:id="158"/>
     </w:p>
     <w:p>
       <w:pPr>
@@ -16148,11 +16147,11 @@
       <w:pPr>
         <w:pStyle w:val="Heading3"/>
       </w:pPr>
-      <w:bookmarkStart w:id="158" w:name="_Toc536544579"/>
+      <w:bookmarkStart w:id="159" w:name="_Toc536544579"/>
       <w:r>
         <w:t>Commentary Standards</w:t>
       </w:r>
-      <w:bookmarkEnd w:id="158"/>
+      <w:bookmarkEnd w:id="159"/>
     </w:p>
     <w:p>
       <w:pPr>
@@ -16216,11 +16215,11 @@
       <w:pPr>
         <w:pStyle w:val="Heading3"/>
       </w:pPr>
-      <w:bookmarkStart w:id="159" w:name="_Toc536544580"/>
+      <w:bookmarkStart w:id="160" w:name="_Toc536544580"/>
       <w:r>
         <w:t>Testing Standards and Practices</w:t>
       </w:r>
-      <w:bookmarkEnd w:id="159"/>
+      <w:bookmarkEnd w:id="160"/>
       <w:r>
         <w:t xml:space="preserve"> </w:t>
       </w:r>
@@ -16297,56 +16296,55 @@
           <w:numId w:val="20"/>
         </w:numPr>
       </w:pPr>
-      <w:bookmarkStart w:id="160" w:name="_Toc524955521"/>
-      <w:bookmarkStart w:id="161" w:name="_Toc524959546"/>
-      <w:bookmarkStart w:id="162" w:name="_Toc524959654"/>
-      <w:bookmarkStart w:id="163" w:name="_Toc524959748"/>
-      <w:bookmarkStart w:id="164" w:name="_Toc528047481"/>
-      <w:bookmarkStart w:id="165" w:name="_Toc530392094"/>
-      <w:bookmarkStart w:id="166" w:name="_Toc524955522"/>
-      <w:bookmarkStart w:id="167" w:name="_Toc524959547"/>
-      <w:bookmarkStart w:id="168" w:name="_Toc524959655"/>
-      <w:bookmarkStart w:id="169" w:name="_Toc524959749"/>
-      <w:bookmarkStart w:id="170" w:name="_Toc528047482"/>
-      <w:bookmarkStart w:id="171" w:name="_Toc530392095"/>
-      <w:bookmarkStart w:id="172" w:name="_Toc524955523"/>
-      <w:bookmarkStart w:id="173" w:name="_Toc524959548"/>
-      <w:bookmarkStart w:id="174" w:name="_Toc524959656"/>
-      <w:bookmarkStart w:id="175" w:name="_Toc524959750"/>
-      <w:bookmarkStart w:id="176" w:name="_Toc528047483"/>
-      <w:bookmarkStart w:id="177" w:name="_Toc530392096"/>
-      <w:bookmarkStart w:id="178" w:name="_Toc524955524"/>
-      <w:bookmarkStart w:id="179" w:name="_Toc524959549"/>
-      <w:bookmarkStart w:id="180" w:name="_Toc524959657"/>
-      <w:bookmarkStart w:id="181" w:name="_Toc524959751"/>
-      <w:bookmarkStart w:id="182" w:name="_Toc528047484"/>
-      <w:bookmarkStart w:id="183" w:name="_Toc530392097"/>
-      <w:bookmarkStart w:id="184" w:name="_Toc524955525"/>
-      <w:bookmarkStart w:id="185" w:name="_Toc524959550"/>
-      <w:bookmarkStart w:id="186" w:name="_Toc524959658"/>
-      <w:bookmarkStart w:id="187" w:name="_Toc524959752"/>
-      <w:bookmarkStart w:id="188" w:name="_Toc528047485"/>
-      <w:bookmarkStart w:id="189" w:name="_Toc530392098"/>
-      <w:bookmarkStart w:id="190" w:name="_Toc524955526"/>
-      <w:bookmarkStart w:id="191" w:name="_Toc524959551"/>
-      <w:bookmarkStart w:id="192" w:name="_Toc524959659"/>
-      <w:bookmarkStart w:id="193" w:name="_Toc524959753"/>
-      <w:bookmarkStart w:id="194" w:name="_Toc528047486"/>
-      <w:bookmarkStart w:id="195" w:name="_Toc530392099"/>
-      <w:bookmarkStart w:id="196" w:name="_Toc524955527"/>
-      <w:bookmarkStart w:id="197" w:name="_Toc524959552"/>
-      <w:bookmarkStart w:id="198" w:name="_Toc524959660"/>
-      <w:bookmarkStart w:id="199" w:name="_Toc524959754"/>
-      <w:bookmarkStart w:id="200" w:name="_Toc528047487"/>
-      <w:bookmarkStart w:id="201" w:name="_Toc530392100"/>
-      <w:bookmarkStart w:id="202" w:name="_Toc524955528"/>
-      <w:bookmarkStart w:id="203" w:name="_Toc524959553"/>
-      <w:bookmarkStart w:id="204" w:name="_Toc524959661"/>
-      <w:bookmarkStart w:id="205" w:name="_Toc524959755"/>
-      <w:bookmarkStart w:id="206" w:name="_Toc528047488"/>
-      <w:bookmarkStart w:id="207" w:name="_Toc530392101"/>
-      <w:bookmarkStart w:id="208" w:name="_Toc536544581"/>
-      <w:bookmarkEnd w:id="160"/>
+      <w:bookmarkStart w:id="161" w:name="_Toc524955521"/>
+      <w:bookmarkStart w:id="162" w:name="_Toc524959546"/>
+      <w:bookmarkStart w:id="163" w:name="_Toc524959654"/>
+      <w:bookmarkStart w:id="164" w:name="_Toc524959748"/>
+      <w:bookmarkStart w:id="165" w:name="_Toc528047481"/>
+      <w:bookmarkStart w:id="166" w:name="_Toc530392094"/>
+      <w:bookmarkStart w:id="167" w:name="_Toc524955522"/>
+      <w:bookmarkStart w:id="168" w:name="_Toc524959547"/>
+      <w:bookmarkStart w:id="169" w:name="_Toc524959655"/>
+      <w:bookmarkStart w:id="170" w:name="_Toc524959749"/>
+      <w:bookmarkStart w:id="171" w:name="_Toc528047482"/>
+      <w:bookmarkStart w:id="172" w:name="_Toc530392095"/>
+      <w:bookmarkStart w:id="173" w:name="_Toc524955523"/>
+      <w:bookmarkStart w:id="174" w:name="_Toc524959548"/>
+      <w:bookmarkStart w:id="175" w:name="_Toc524959656"/>
+      <w:bookmarkStart w:id="176" w:name="_Toc524959750"/>
+      <w:bookmarkStart w:id="177" w:name="_Toc528047483"/>
+      <w:bookmarkStart w:id="178" w:name="_Toc530392096"/>
+      <w:bookmarkStart w:id="179" w:name="_Toc524955524"/>
+      <w:bookmarkStart w:id="180" w:name="_Toc524959549"/>
+      <w:bookmarkStart w:id="181" w:name="_Toc524959657"/>
+      <w:bookmarkStart w:id="182" w:name="_Toc524959751"/>
+      <w:bookmarkStart w:id="183" w:name="_Toc528047484"/>
+      <w:bookmarkStart w:id="184" w:name="_Toc530392097"/>
+      <w:bookmarkStart w:id="185" w:name="_Toc524955525"/>
+      <w:bookmarkStart w:id="186" w:name="_Toc524959550"/>
+      <w:bookmarkStart w:id="187" w:name="_Toc524959658"/>
+      <w:bookmarkStart w:id="188" w:name="_Toc524959752"/>
+      <w:bookmarkStart w:id="189" w:name="_Toc528047485"/>
+      <w:bookmarkStart w:id="190" w:name="_Toc530392098"/>
+      <w:bookmarkStart w:id="191" w:name="_Toc524955526"/>
+      <w:bookmarkStart w:id="192" w:name="_Toc524959551"/>
+      <w:bookmarkStart w:id="193" w:name="_Toc524959659"/>
+      <w:bookmarkStart w:id="194" w:name="_Toc524959753"/>
+      <w:bookmarkStart w:id="195" w:name="_Toc528047486"/>
+      <w:bookmarkStart w:id="196" w:name="_Toc530392099"/>
+      <w:bookmarkStart w:id="197" w:name="_Toc524955527"/>
+      <w:bookmarkStart w:id="198" w:name="_Toc524959552"/>
+      <w:bookmarkStart w:id="199" w:name="_Toc524959660"/>
+      <w:bookmarkStart w:id="200" w:name="_Toc524959754"/>
+      <w:bookmarkStart w:id="201" w:name="_Toc528047487"/>
+      <w:bookmarkStart w:id="202" w:name="_Toc530392100"/>
+      <w:bookmarkStart w:id="203" w:name="_Toc524955528"/>
+      <w:bookmarkStart w:id="204" w:name="_Toc524959553"/>
+      <w:bookmarkStart w:id="205" w:name="_Toc524959661"/>
+      <w:bookmarkStart w:id="206" w:name="_Toc524959755"/>
+      <w:bookmarkStart w:id="207" w:name="_Toc528047488"/>
+      <w:bookmarkStart w:id="208" w:name="_Toc530392101"/>
+      <w:bookmarkStart w:id="209" w:name="_Toc536544581"/>
       <w:bookmarkEnd w:id="161"/>
       <w:bookmarkEnd w:id="162"/>
       <w:bookmarkEnd w:id="163"/>
@@ -16394,11 +16392,12 @@
       <w:bookmarkEnd w:id="205"/>
       <w:bookmarkEnd w:id="206"/>
       <w:bookmarkEnd w:id="207"/>
+      <w:bookmarkEnd w:id="208"/>
       <w:r>
         <w:t>SOFTWARE REVIEWS</w:t>
       </w:r>
-      <w:bookmarkEnd w:id="89"/>
-      <w:bookmarkEnd w:id="208"/>
+      <w:bookmarkEnd w:id="90"/>
+      <w:bookmarkEnd w:id="209"/>
     </w:p>
     <w:p>
       <w:pPr>
@@ -16437,15 +16436,15 @@
           <w:numId w:val="20"/>
         </w:numPr>
       </w:pPr>
-      <w:bookmarkStart w:id="209" w:name="_Toc365305491"/>
-      <w:bookmarkStart w:id="210" w:name="_Ref531690807"/>
-      <w:bookmarkStart w:id="211" w:name="_Toc536544582"/>
+      <w:bookmarkStart w:id="210" w:name="_Toc365305491"/>
+      <w:bookmarkStart w:id="211" w:name="_Ref531690807"/>
+      <w:bookmarkStart w:id="212" w:name="_Toc536544582"/>
       <w:r>
         <w:t>Minimum Requirements</w:t>
       </w:r>
-      <w:bookmarkEnd w:id="209"/>
       <w:bookmarkEnd w:id="210"/>
       <w:bookmarkEnd w:id="211"/>
+      <w:bookmarkEnd w:id="212"/>
     </w:p>
     <w:p>
       <w:pPr>
@@ -16525,13 +16524,13 @@
           <w:numId w:val="20"/>
         </w:numPr>
       </w:pPr>
-      <w:bookmarkStart w:id="212" w:name="_Toc365305492"/>
-      <w:bookmarkStart w:id="213" w:name="_Toc536544583"/>
+      <w:bookmarkStart w:id="213" w:name="_Toc365305492"/>
+      <w:bookmarkStart w:id="214" w:name="_Toc536544583"/>
       <w:r>
         <w:t>Requirements Reviews</w:t>
       </w:r>
-      <w:bookmarkEnd w:id="212"/>
       <w:bookmarkEnd w:id="213"/>
+      <w:bookmarkEnd w:id="214"/>
     </w:p>
     <w:p>
       <w:pPr>
@@ -16573,8 +16572,8 @@
           <w:numId w:val="20"/>
         </w:numPr>
       </w:pPr>
-      <w:bookmarkStart w:id="214" w:name="_Toc365305494"/>
-      <w:bookmarkStart w:id="215" w:name="_Toc536544584"/>
+      <w:bookmarkStart w:id="215" w:name="_Toc365305494"/>
+      <w:bookmarkStart w:id="216" w:name="_Toc536544584"/>
       <w:r>
         <w:lastRenderedPageBreak/>
         <w:t>Design</w:t>
@@ -16585,8 +16584,8 @@
       <w:r>
         <w:t>Reviews</w:t>
       </w:r>
-      <w:bookmarkEnd w:id="214"/>
       <w:bookmarkEnd w:id="215"/>
+      <w:bookmarkEnd w:id="216"/>
     </w:p>
     <w:p>
       <w:pPr>
@@ -16635,28 +16634,28 @@
           <w:numId w:val="20"/>
         </w:numPr>
       </w:pPr>
-      <w:bookmarkStart w:id="216" w:name="_Toc524955535"/>
-      <w:bookmarkStart w:id="217" w:name="_Toc524959560"/>
-      <w:bookmarkStart w:id="218" w:name="_Toc524959668"/>
-      <w:bookmarkStart w:id="219" w:name="_Toc524959761"/>
-      <w:bookmarkStart w:id="220" w:name="_Toc528047494"/>
-      <w:bookmarkStart w:id="221" w:name="_Toc530392107"/>
-      <w:bookmarkStart w:id="222" w:name="_Toc365305495"/>
-      <w:bookmarkStart w:id="223" w:name="_Toc536544585"/>
-      <w:bookmarkEnd w:id="216"/>
+      <w:bookmarkStart w:id="217" w:name="_Toc524955535"/>
+      <w:bookmarkStart w:id="218" w:name="_Toc524959560"/>
+      <w:bookmarkStart w:id="219" w:name="_Toc524959668"/>
+      <w:bookmarkStart w:id="220" w:name="_Toc524959761"/>
+      <w:bookmarkStart w:id="221" w:name="_Toc528047494"/>
+      <w:bookmarkStart w:id="222" w:name="_Toc530392107"/>
+      <w:bookmarkStart w:id="223" w:name="_Toc365305495"/>
+      <w:bookmarkStart w:id="224" w:name="_Toc536544585"/>
       <w:bookmarkEnd w:id="217"/>
       <w:bookmarkEnd w:id="218"/>
       <w:bookmarkEnd w:id="219"/>
       <w:bookmarkEnd w:id="220"/>
       <w:bookmarkEnd w:id="221"/>
+      <w:bookmarkEnd w:id="222"/>
       <w:r>
         <w:t>Acceptance</w:t>
       </w:r>
       <w:r>
         <w:t xml:space="preserve"> Review</w:t>
       </w:r>
-      <w:bookmarkEnd w:id="222"/>
       <w:bookmarkEnd w:id="223"/>
+      <w:bookmarkEnd w:id="224"/>
     </w:p>
     <w:p>
       <w:pPr>
@@ -16704,11 +16703,11 @@
           <w:numId w:val="20"/>
         </w:numPr>
       </w:pPr>
-      <w:bookmarkStart w:id="224" w:name="_Toc536544586"/>
+      <w:bookmarkStart w:id="225" w:name="_Toc536544586"/>
       <w:r>
         <w:t>Change Request Approval Check List</w:t>
       </w:r>
-      <w:bookmarkEnd w:id="224"/>
+      <w:bookmarkEnd w:id="225"/>
     </w:p>
     <w:p>
       <w:pPr>
@@ -16756,28 +16755,27 @@
       <w:r>
         <w:t xml:space="preserve"> </w:t>
       </w:r>
-      <w:bookmarkStart w:id="225" w:name="_Toc524955540"/>
-      <w:bookmarkStart w:id="226" w:name="_Toc524959565"/>
-      <w:bookmarkStart w:id="227" w:name="_Toc524959673"/>
-      <w:bookmarkStart w:id="228" w:name="_Toc524959764"/>
-      <w:bookmarkStart w:id="229" w:name="_Toc528047497"/>
-      <w:bookmarkStart w:id="230" w:name="_Toc530392110"/>
-      <w:bookmarkStart w:id="231" w:name="_Toc524955541"/>
-      <w:bookmarkStart w:id="232" w:name="_Toc524959566"/>
-      <w:bookmarkStart w:id="233" w:name="_Toc524959674"/>
-      <w:bookmarkStart w:id="234" w:name="_Toc524959765"/>
-      <w:bookmarkStart w:id="235" w:name="_Toc528047498"/>
-      <w:bookmarkStart w:id="236" w:name="_Toc530392111"/>
-      <w:bookmarkStart w:id="237" w:name="_Toc524955542"/>
-      <w:bookmarkStart w:id="238" w:name="_Toc524959567"/>
-      <w:bookmarkStart w:id="239" w:name="_Toc524959675"/>
-      <w:bookmarkStart w:id="240" w:name="_Toc524959766"/>
-      <w:bookmarkStart w:id="241" w:name="_Toc528047499"/>
-      <w:bookmarkStart w:id="242" w:name="_Toc530392112"/>
-      <w:bookmarkStart w:id="243" w:name="_Toc365305498"/>
-      <w:bookmarkStart w:id="244" w:name="_Toc377364765"/>
-      <w:bookmarkStart w:id="245" w:name="_Toc536544587"/>
-      <w:bookmarkEnd w:id="225"/>
+      <w:bookmarkStart w:id="226" w:name="_Toc524955540"/>
+      <w:bookmarkStart w:id="227" w:name="_Toc524959565"/>
+      <w:bookmarkStart w:id="228" w:name="_Toc524959673"/>
+      <w:bookmarkStart w:id="229" w:name="_Toc524959764"/>
+      <w:bookmarkStart w:id="230" w:name="_Toc528047497"/>
+      <w:bookmarkStart w:id="231" w:name="_Toc530392110"/>
+      <w:bookmarkStart w:id="232" w:name="_Toc524955541"/>
+      <w:bookmarkStart w:id="233" w:name="_Toc524959566"/>
+      <w:bookmarkStart w:id="234" w:name="_Toc524959674"/>
+      <w:bookmarkStart w:id="235" w:name="_Toc524959765"/>
+      <w:bookmarkStart w:id="236" w:name="_Toc528047498"/>
+      <w:bookmarkStart w:id="237" w:name="_Toc530392111"/>
+      <w:bookmarkStart w:id="238" w:name="_Toc524955542"/>
+      <w:bookmarkStart w:id="239" w:name="_Toc524959567"/>
+      <w:bookmarkStart w:id="240" w:name="_Toc524959675"/>
+      <w:bookmarkStart w:id="241" w:name="_Toc524959766"/>
+      <w:bookmarkStart w:id="242" w:name="_Toc528047499"/>
+      <w:bookmarkStart w:id="243" w:name="_Toc530392112"/>
+      <w:bookmarkStart w:id="244" w:name="_Toc365305498"/>
+      <w:bookmarkStart w:id="245" w:name="_Toc377364765"/>
+      <w:bookmarkStart w:id="246" w:name="_Toc536544587"/>
       <w:bookmarkEnd w:id="226"/>
       <w:bookmarkEnd w:id="227"/>
       <w:bookmarkEnd w:id="228"/>
@@ -16795,15 +16793,16 @@
       <w:bookmarkEnd w:id="240"/>
       <w:bookmarkEnd w:id="241"/>
       <w:bookmarkEnd w:id="242"/>
+      <w:bookmarkEnd w:id="243"/>
       <w:r>
         <w:t>TEST</w:t>
       </w:r>
-      <w:bookmarkEnd w:id="243"/>
       <w:bookmarkEnd w:id="244"/>
+      <w:bookmarkEnd w:id="245"/>
       <w:r>
         <w:t>ING</w:t>
       </w:r>
-      <w:bookmarkEnd w:id="245"/>
+      <w:bookmarkEnd w:id="246"/>
     </w:p>
     <w:p>
       <w:pPr>
@@ -16844,28 +16843,28 @@
         </w:rPr>
         <w:t xml:space="preserve"> (see def.) evaluates a system or component to confirm that specified conditions have been satisfied and provides formal proof of correctness.</w:t>
       </w:r>
-      <w:bookmarkStart w:id="246" w:name="_Toc527118887"/>
+      <w:bookmarkStart w:id="247" w:name="_Toc527118887"/>
     </w:p>
     <w:p>
       <w:pPr>
         <w:pStyle w:val="Heading2"/>
       </w:pPr>
-      <w:bookmarkStart w:id="247" w:name="_Toc536544588"/>
+      <w:bookmarkStart w:id="248" w:name="_Toc536544588"/>
       <w:r>
         <w:t>V&amp;V Overview</w:t>
       </w:r>
-      <w:bookmarkEnd w:id="246"/>
       <w:bookmarkEnd w:id="247"/>
+      <w:bookmarkEnd w:id="248"/>
     </w:p>
     <w:p>
       <w:pPr>
         <w:pStyle w:val="Heading3"/>
       </w:pPr>
-      <w:bookmarkStart w:id="248" w:name="_Toc536544589"/>
+      <w:bookmarkStart w:id="249" w:name="_Toc536544589"/>
       <w:r>
         <w:t>Test &amp; V&amp;V Objectives</w:t>
       </w:r>
-      <w:bookmarkEnd w:id="248"/>
+      <w:bookmarkEnd w:id="249"/>
     </w:p>
     <w:p>
       <w:pPr>
@@ -17406,13 +17405,13 @@
       <w:pPr>
         <w:pStyle w:val="Heading3"/>
       </w:pPr>
-      <w:bookmarkStart w:id="249" w:name="_Toc527118889"/>
-      <w:bookmarkStart w:id="250" w:name="_Toc536544590"/>
+      <w:bookmarkStart w:id="250" w:name="_Toc527118889"/>
+      <w:bookmarkStart w:id="251" w:name="_Toc536544590"/>
       <w:r>
         <w:t>Master Schedule</w:t>
       </w:r>
-      <w:bookmarkEnd w:id="249"/>
       <w:bookmarkEnd w:id="250"/>
+      <w:bookmarkEnd w:id="251"/>
     </w:p>
     <w:p>
       <w:pPr>
@@ -17438,13 +17437,13 @@
       <w:pPr>
         <w:pStyle w:val="Heading3"/>
       </w:pPr>
-      <w:bookmarkStart w:id="251" w:name="_Toc527118890"/>
-      <w:bookmarkStart w:id="252" w:name="_Toc536544591"/>
+      <w:bookmarkStart w:id="252" w:name="_Toc527118890"/>
+      <w:bookmarkStart w:id="253" w:name="_Toc536544591"/>
       <w:r>
         <w:t>Specific meaning of V&amp;V activities for RAVEN software</w:t>
       </w:r>
-      <w:bookmarkEnd w:id="251"/>
       <w:bookmarkEnd w:id="252"/>
+      <w:bookmarkEnd w:id="253"/>
     </w:p>
     <w:p>
       <w:pPr>
@@ -17467,19 +17466,19 @@
       <w:pPr>
         <w:pStyle w:val="Heading2"/>
       </w:pPr>
-      <w:bookmarkStart w:id="253" w:name="_Toc536544592"/>
-      <w:bookmarkStart w:id="254" w:name="_Toc365305499"/>
-      <w:bookmarkStart w:id="255" w:name="_Toc377364766"/>
+      <w:bookmarkStart w:id="254" w:name="_Toc536544592"/>
+      <w:bookmarkStart w:id="255" w:name="_Toc365305499"/>
+      <w:bookmarkStart w:id="256" w:name="_Toc377364766"/>
       <w:r>
         <w:t>TYPES OF TESTS TO BE EXECUTED</w:t>
       </w:r>
-      <w:bookmarkEnd w:id="253"/>
+      <w:bookmarkEnd w:id="254"/>
     </w:p>
     <w:p>
       <w:pPr>
         <w:pStyle w:val="H1bodytext"/>
       </w:pPr>
-      <w:bookmarkStart w:id="256" w:name="_Toc139107467"/>
+      <w:bookmarkStart w:id="257" w:name="_Toc139107467"/>
       <w:r>
         <w:t>Tests are defined using an input file syntax, which specifies what the test should do, the inputs, and the post conditions for determining test success or failure; and assuring that the software produces correct results. The guidelines for the creation of a new test are reported in the RAVEN wiki page (</w:t>
       </w:r>
@@ -17772,11 +17771,11 @@
       <w:pPr>
         <w:pStyle w:val="Heading2"/>
       </w:pPr>
-      <w:bookmarkStart w:id="257" w:name="_Toc536544593"/>
+      <w:bookmarkStart w:id="258" w:name="_Toc536544593"/>
       <w:r>
         <w:t>Test Automation</w:t>
       </w:r>
-      <w:bookmarkEnd w:id="257"/>
+      <w:bookmarkEnd w:id="258"/>
     </w:p>
     <w:p>
       <w:pPr>
@@ -17913,16 +17912,16 @@
       <w:pPr>
         <w:pStyle w:val="Heading2"/>
       </w:pPr>
-      <w:bookmarkStart w:id="258" w:name="_Ref525721596"/>
-      <w:bookmarkStart w:id="259" w:name="_Toc527118895"/>
-      <w:bookmarkStart w:id="260" w:name="_Toc536544594"/>
+      <w:bookmarkStart w:id="259" w:name="_Ref525721596"/>
+      <w:bookmarkStart w:id="260" w:name="_Toc527118895"/>
+      <w:bookmarkStart w:id="261" w:name="_Toc536544594"/>
       <w:r>
         <w:t>APPROVAL REQUIREMENTS</w:t>
       </w:r>
-      <w:bookmarkEnd w:id="256"/>
-      <w:bookmarkEnd w:id="258"/>
+      <w:bookmarkEnd w:id="257"/>
       <w:bookmarkEnd w:id="259"/>
       <w:bookmarkEnd w:id="260"/>
+      <w:bookmarkEnd w:id="261"/>
     </w:p>
     <w:p>
       <w:pPr>
@@ -17959,14 +17958,14 @@
       <w:pPr>
         <w:pStyle w:val="Heading2"/>
       </w:pPr>
-      <w:bookmarkStart w:id="261" w:name="_Toc527118896"/>
-      <w:bookmarkStart w:id="262" w:name="_Toc536544595"/>
-      <w:bookmarkStart w:id="263" w:name="_Toc139107468"/>
+      <w:bookmarkStart w:id="262" w:name="_Toc527118896"/>
+      <w:bookmarkStart w:id="263" w:name="_Toc536544595"/>
+      <w:bookmarkStart w:id="264" w:name="_Toc139107468"/>
       <w:r>
         <w:t>Requirement tests</w:t>
       </w:r>
-      <w:bookmarkEnd w:id="261"/>
       <w:bookmarkEnd w:id="262"/>
+      <w:bookmarkEnd w:id="263"/>
     </w:p>
     <w:p>
       <w:pPr>
@@ -18571,19 +18570,19 @@
           <w:numId w:val="0"/>
         </w:numPr>
       </w:pPr>
-      <w:bookmarkStart w:id="264" w:name="_Toc527118897"/>
+      <w:bookmarkStart w:id="265" w:name="_Toc527118897"/>
     </w:p>
     <w:p>
       <w:pPr>
         <w:pStyle w:val="Heading2"/>
       </w:pPr>
-      <w:bookmarkStart w:id="265" w:name="_Toc536544596"/>
+      <w:bookmarkStart w:id="266" w:name="_Toc536544596"/>
       <w:r>
         <w:lastRenderedPageBreak/>
         <w:t>Other tests</w:t>
       </w:r>
-      <w:bookmarkEnd w:id="264"/>
       <w:bookmarkEnd w:id="265"/>
+      <w:bookmarkEnd w:id="266"/>
     </w:p>
     <w:p>
       <w:pPr>
@@ -19059,19 +19058,19 @@
       <w:pPr>
         <w:pStyle w:val="Heading2"/>
       </w:pPr>
-      <w:bookmarkStart w:id="266" w:name="_Toc527118903"/>
-      <w:bookmarkStart w:id="267" w:name="_Toc536544597"/>
-      <w:bookmarkStart w:id="268" w:name="_Toc139107470"/>
-      <w:bookmarkStart w:id="269" w:name="_Toc527118899"/>
-      <w:bookmarkEnd w:id="263"/>
+      <w:bookmarkStart w:id="267" w:name="_Toc527118903"/>
+      <w:bookmarkStart w:id="268" w:name="_Toc536544597"/>
+      <w:bookmarkStart w:id="269" w:name="_Toc139107470"/>
+      <w:bookmarkStart w:id="270" w:name="_Toc527118899"/>
+      <w:bookmarkEnd w:id="264"/>
       <w:r>
         <w:t xml:space="preserve">TEST DEFINITION </w:t>
       </w:r>
       <w:r>
         <w:t>TASKS AND RESPONSIBILITIES</w:t>
       </w:r>
-      <w:bookmarkEnd w:id="266"/>
       <w:bookmarkEnd w:id="267"/>
+      <w:bookmarkEnd w:id="268"/>
       <w:r>
         <w:t xml:space="preserve"> </w:t>
       </w:r>
@@ -19756,20 +19755,20 @@
       <w:pPr>
         <w:pStyle w:val="Heading1"/>
       </w:pPr>
-      <w:bookmarkStart w:id="270" w:name="_Toc373734106"/>
-      <w:bookmarkStart w:id="271" w:name="_Toc527118904"/>
-      <w:bookmarkStart w:id="272" w:name="_Ref531690556"/>
-      <w:bookmarkStart w:id="273" w:name="_Toc536544598"/>
-      <w:bookmarkEnd w:id="268"/>
+      <w:bookmarkStart w:id="271" w:name="_Toc373734106"/>
+      <w:bookmarkStart w:id="272" w:name="_Toc527118904"/>
+      <w:bookmarkStart w:id="273" w:name="_Ref531690556"/>
+      <w:bookmarkStart w:id="274" w:name="_Toc536544598"/>
       <w:bookmarkEnd w:id="269"/>
+      <w:bookmarkEnd w:id="270"/>
       <w:r>
         <w:lastRenderedPageBreak/>
         <w:t>V&amp;V PROCESSES</w:t>
       </w:r>
-      <w:bookmarkEnd w:id="270"/>
       <w:bookmarkEnd w:id="271"/>
       <w:bookmarkEnd w:id="272"/>
       <w:bookmarkEnd w:id="273"/>
+      <w:bookmarkEnd w:id="274"/>
     </w:p>
     <w:p>
       <w:pPr>
@@ -19902,11 +19901,11 @@
         <w:spacing w:after="0"/>
         <w:jc w:val="center"/>
       </w:pPr>
-      <w:bookmarkStart w:id="274" w:name="_Ref525807561"/>
+      <w:bookmarkStart w:id="275" w:name="_Ref525807561"/>
       <w:r>
         <w:t xml:space="preserve">Table </w:t>
       </w:r>
-      <w:bookmarkEnd w:id="274"/>
+      <w:bookmarkEnd w:id="275"/>
       <w:r>
         <w:rPr>
           <w:noProof/>
@@ -20695,15 +20694,15 @@
       <w:pPr>
         <w:pStyle w:val="Heading2"/>
       </w:pPr>
-      <w:bookmarkStart w:id="275" w:name="_Toc373734107"/>
-      <w:bookmarkStart w:id="276" w:name="_Toc527118905"/>
-      <w:bookmarkStart w:id="277" w:name="_Toc536544599"/>
+      <w:bookmarkStart w:id="276" w:name="_Toc373734107"/>
+      <w:bookmarkStart w:id="277" w:name="_Toc527118905"/>
+      <w:bookmarkStart w:id="278" w:name="_Toc536544599"/>
       <w:r>
         <w:t>V&amp;V Reporting Requirements</w:t>
       </w:r>
-      <w:bookmarkEnd w:id="275"/>
       <w:bookmarkEnd w:id="276"/>
       <w:bookmarkEnd w:id="277"/>
+      <w:bookmarkEnd w:id="278"/>
     </w:p>
     <w:p>
       <w:pPr>
@@ -21102,7 +21101,7 @@
           <w:color w:val="000000" w:themeColor="text1"/>
         </w:rPr>
       </w:pPr>
-      <w:bookmarkStart w:id="278" w:name="_Toc373734108"/>
+      <w:bookmarkStart w:id="279" w:name="_Toc373734108"/>
       <w:r>
         <w:rPr>
           <w:color w:val="000000" w:themeColor="text1"/>
@@ -21186,28 +21185,28 @@
       <w:pPr>
         <w:pStyle w:val="Heading2"/>
       </w:pPr>
-      <w:bookmarkStart w:id="279" w:name="_Toc527118906"/>
-      <w:bookmarkStart w:id="280" w:name="_Toc536544600"/>
+      <w:bookmarkStart w:id="280" w:name="_Toc527118906"/>
+      <w:bookmarkStart w:id="281" w:name="_Toc536544600"/>
       <w:r>
         <w:t>V&amp;V Administrative Requirements</w:t>
       </w:r>
-      <w:bookmarkEnd w:id="278"/>
       <w:bookmarkEnd w:id="279"/>
       <w:bookmarkEnd w:id="280"/>
+      <w:bookmarkEnd w:id="281"/>
     </w:p>
     <w:p>
       <w:pPr>
         <w:pStyle w:val="Heading3"/>
       </w:pPr>
-      <w:bookmarkStart w:id="281" w:name="_Toc373734109"/>
-      <w:bookmarkStart w:id="282" w:name="_Toc527118907"/>
-      <w:bookmarkStart w:id="283" w:name="_Toc536544601"/>
+      <w:bookmarkStart w:id="282" w:name="_Toc373734109"/>
+      <w:bookmarkStart w:id="283" w:name="_Toc527118907"/>
+      <w:bookmarkStart w:id="284" w:name="_Toc536544601"/>
       <w:r>
         <w:t>Anomaly Resolution and Reporting</w:t>
       </w:r>
-      <w:bookmarkEnd w:id="281"/>
       <w:bookmarkEnd w:id="282"/>
       <w:bookmarkEnd w:id="283"/>
+      <w:bookmarkEnd w:id="284"/>
     </w:p>
     <w:p>
       <w:pPr>
@@ -21617,15 +21616,15 @@
         <w:pStyle w:val="Heading2"/>
         <w:keepNext/>
       </w:pPr>
-      <w:bookmarkStart w:id="284" w:name="_Toc373734110"/>
-      <w:bookmarkStart w:id="285" w:name="_Toc527118908"/>
-      <w:bookmarkStart w:id="286" w:name="_Toc536544602"/>
+      <w:bookmarkStart w:id="285" w:name="_Toc373734110"/>
+      <w:bookmarkStart w:id="286" w:name="_Toc527118908"/>
+      <w:bookmarkStart w:id="287" w:name="_Toc536544602"/>
       <w:r>
         <w:t>Task Iteration Policy</w:t>
       </w:r>
-      <w:bookmarkEnd w:id="284"/>
       <w:bookmarkEnd w:id="285"/>
       <w:bookmarkEnd w:id="286"/>
+      <w:bookmarkEnd w:id="287"/>
     </w:p>
     <w:p>
       <w:pPr>
@@ -21664,17 +21663,17 @@
         <w:pStyle w:val="Heading2"/>
         <w:keepNext/>
       </w:pPr>
-      <w:bookmarkStart w:id="287" w:name="_Toc373734112"/>
-      <w:bookmarkStart w:id="288" w:name="_Ref525810254"/>
-      <w:bookmarkStart w:id="289" w:name="_Toc527118910"/>
-      <w:bookmarkStart w:id="290" w:name="_Toc536544603"/>
+      <w:bookmarkStart w:id="288" w:name="_Toc373734112"/>
+      <w:bookmarkStart w:id="289" w:name="_Ref525810254"/>
+      <w:bookmarkStart w:id="290" w:name="_Toc527118910"/>
+      <w:bookmarkStart w:id="291" w:name="_Toc536544603"/>
       <w:r>
         <w:t>Control Procedures</w:t>
       </w:r>
-      <w:bookmarkEnd w:id="287"/>
       <w:bookmarkEnd w:id="288"/>
       <w:bookmarkEnd w:id="289"/>
       <w:bookmarkEnd w:id="290"/>
+      <w:bookmarkEnd w:id="291"/>
     </w:p>
     <w:p>
       <w:pPr>
@@ -21805,13 +21804,13 @@
           <w:numId w:val="20"/>
         </w:numPr>
       </w:pPr>
-      <w:bookmarkStart w:id="291" w:name="_Toc536544604"/>
+      <w:bookmarkStart w:id="292" w:name="_Toc536544604"/>
       <w:r>
         <w:t>PROBLEM REPORTING AND CORRECTIVE ACTION</w:t>
       </w:r>
-      <w:bookmarkEnd w:id="254"/>
       <w:bookmarkEnd w:id="255"/>
-      <w:bookmarkEnd w:id="291"/>
+      <w:bookmarkEnd w:id="256"/>
+      <w:bookmarkEnd w:id="292"/>
     </w:p>
     <w:p>
       <w:pPr>
@@ -22133,34 +22132,33 @@
           <w:numId w:val="20"/>
         </w:numPr>
       </w:pPr>
-      <w:bookmarkStart w:id="292" w:name="_Toc524955545"/>
-      <w:bookmarkStart w:id="293" w:name="_Toc524959570"/>
-      <w:bookmarkStart w:id="294" w:name="_Toc524959678"/>
-      <w:bookmarkStart w:id="295" w:name="_Toc524959769"/>
-      <w:bookmarkStart w:id="296" w:name="_Toc528047502"/>
-      <w:bookmarkStart w:id="297" w:name="_Toc530392115"/>
-      <w:bookmarkStart w:id="298" w:name="_Toc524955546"/>
-      <w:bookmarkStart w:id="299" w:name="_Toc524959571"/>
-      <w:bookmarkStart w:id="300" w:name="_Toc524959679"/>
-      <w:bookmarkStart w:id="301" w:name="_Toc524959770"/>
-      <w:bookmarkStart w:id="302" w:name="_Toc528047503"/>
-      <w:bookmarkStart w:id="303" w:name="_Toc530392116"/>
-      <w:bookmarkStart w:id="304" w:name="_Toc524955569"/>
-      <w:bookmarkStart w:id="305" w:name="_Toc524959594"/>
-      <w:bookmarkStart w:id="306" w:name="_Toc524959702"/>
-      <w:bookmarkStart w:id="307" w:name="_Toc524959793"/>
-      <w:bookmarkStart w:id="308" w:name="_Toc528047526"/>
-      <w:bookmarkStart w:id="309" w:name="_Toc530392139"/>
-      <w:bookmarkStart w:id="310" w:name="_Toc524955570"/>
-      <w:bookmarkStart w:id="311" w:name="_Toc524959595"/>
-      <w:bookmarkStart w:id="312" w:name="_Toc524959703"/>
-      <w:bookmarkStart w:id="313" w:name="_Toc524959794"/>
-      <w:bookmarkStart w:id="314" w:name="_Toc528047527"/>
-      <w:bookmarkStart w:id="315" w:name="_Toc530392140"/>
-      <w:bookmarkStart w:id="316" w:name="_Toc365305500"/>
-      <w:bookmarkStart w:id="317" w:name="_Toc377364767"/>
-      <w:bookmarkStart w:id="318" w:name="_Toc536544605"/>
-      <w:bookmarkEnd w:id="292"/>
+      <w:bookmarkStart w:id="293" w:name="_Toc524955545"/>
+      <w:bookmarkStart w:id="294" w:name="_Toc524959570"/>
+      <w:bookmarkStart w:id="295" w:name="_Toc524959678"/>
+      <w:bookmarkStart w:id="296" w:name="_Toc524959769"/>
+      <w:bookmarkStart w:id="297" w:name="_Toc528047502"/>
+      <w:bookmarkStart w:id="298" w:name="_Toc530392115"/>
+      <w:bookmarkStart w:id="299" w:name="_Toc524955546"/>
+      <w:bookmarkStart w:id="300" w:name="_Toc524959571"/>
+      <w:bookmarkStart w:id="301" w:name="_Toc524959679"/>
+      <w:bookmarkStart w:id="302" w:name="_Toc524959770"/>
+      <w:bookmarkStart w:id="303" w:name="_Toc528047503"/>
+      <w:bookmarkStart w:id="304" w:name="_Toc530392116"/>
+      <w:bookmarkStart w:id="305" w:name="_Toc524955569"/>
+      <w:bookmarkStart w:id="306" w:name="_Toc524959594"/>
+      <w:bookmarkStart w:id="307" w:name="_Toc524959702"/>
+      <w:bookmarkStart w:id="308" w:name="_Toc524959793"/>
+      <w:bookmarkStart w:id="309" w:name="_Toc528047526"/>
+      <w:bookmarkStart w:id="310" w:name="_Toc530392139"/>
+      <w:bookmarkStart w:id="311" w:name="_Toc524955570"/>
+      <w:bookmarkStart w:id="312" w:name="_Toc524959595"/>
+      <w:bookmarkStart w:id="313" w:name="_Toc524959703"/>
+      <w:bookmarkStart w:id="314" w:name="_Toc524959794"/>
+      <w:bookmarkStart w:id="315" w:name="_Toc528047527"/>
+      <w:bookmarkStart w:id="316" w:name="_Toc530392140"/>
+      <w:bookmarkStart w:id="317" w:name="_Toc365305500"/>
+      <w:bookmarkStart w:id="318" w:name="_Toc377364767"/>
+      <w:bookmarkStart w:id="319" w:name="_Toc536544605"/>
       <w:bookmarkEnd w:id="293"/>
       <w:bookmarkEnd w:id="294"/>
       <w:bookmarkEnd w:id="295"/>
@@ -22184,13 +22182,14 @@
       <w:bookmarkEnd w:id="313"/>
       <w:bookmarkEnd w:id="314"/>
       <w:bookmarkEnd w:id="315"/>
+      <w:bookmarkEnd w:id="316"/>
       <w:r>
         <w:lastRenderedPageBreak/>
         <w:t>TOOLS, TECHNIQUES, AND METHODOLOGIES</w:t>
       </w:r>
-      <w:bookmarkEnd w:id="316"/>
       <w:bookmarkEnd w:id="317"/>
       <w:bookmarkEnd w:id="318"/>
+      <w:bookmarkEnd w:id="319"/>
     </w:p>
     <w:p>
       <w:pPr>
@@ -22592,15 +22591,15 @@
           <w:numId w:val="20"/>
         </w:numPr>
       </w:pPr>
-      <w:bookmarkStart w:id="319" w:name="_Toc365305501"/>
-      <w:bookmarkStart w:id="320" w:name="_Toc377364768"/>
-      <w:bookmarkStart w:id="321" w:name="_Toc536544606"/>
+      <w:bookmarkStart w:id="320" w:name="_Toc365305501"/>
+      <w:bookmarkStart w:id="321" w:name="_Toc377364768"/>
+      <w:bookmarkStart w:id="322" w:name="_Toc536544606"/>
       <w:r>
         <w:t>SUPPLIER CONTROL</w:t>
       </w:r>
-      <w:bookmarkEnd w:id="319"/>
       <w:bookmarkEnd w:id="320"/>
       <w:bookmarkEnd w:id="321"/>
+      <w:bookmarkEnd w:id="322"/>
     </w:p>
     <w:p>
       <w:pPr>
@@ -22619,26 +22618,26 @@
           <w:numId w:val="20"/>
         </w:numPr>
       </w:pPr>
-      <w:bookmarkStart w:id="322" w:name="_Toc365305502"/>
-      <w:bookmarkStart w:id="323" w:name="_Toc377364769"/>
-      <w:bookmarkStart w:id="324" w:name="_Ref524598446"/>
-      <w:bookmarkStart w:id="325" w:name="_Ref524598681"/>
-      <w:bookmarkStart w:id="326" w:name="_Ref524598713"/>
-      <w:bookmarkStart w:id="327" w:name="_Ref524598723"/>
-      <w:bookmarkStart w:id="328" w:name="_Toc536544607"/>
+      <w:bookmarkStart w:id="323" w:name="_Toc365305502"/>
+      <w:bookmarkStart w:id="324" w:name="_Toc377364769"/>
+      <w:bookmarkStart w:id="325" w:name="_Ref524598446"/>
+      <w:bookmarkStart w:id="326" w:name="_Ref524598681"/>
+      <w:bookmarkStart w:id="327" w:name="_Ref524598713"/>
+      <w:bookmarkStart w:id="328" w:name="_Ref524598723"/>
+      <w:bookmarkStart w:id="329" w:name="_Toc536544607"/>
       <w:r>
         <w:t xml:space="preserve">RECORDS COLLECTION, MAINTENANCE, AND </w:t>
       </w:r>
-      <w:bookmarkEnd w:id="322"/>
+      <w:bookmarkEnd w:id="323"/>
       <w:r>
         <w:t>RETENTION</w:t>
       </w:r>
-      <w:bookmarkEnd w:id="323"/>
       <w:bookmarkEnd w:id="324"/>
       <w:bookmarkEnd w:id="325"/>
       <w:bookmarkEnd w:id="326"/>
       <w:bookmarkEnd w:id="327"/>
       <w:bookmarkEnd w:id="328"/>
+      <w:bookmarkEnd w:id="329"/>
     </w:p>
     <w:p>
       <w:pPr>
@@ -22786,15 +22785,15 @@
           <w:numId w:val="20"/>
         </w:numPr>
       </w:pPr>
-      <w:bookmarkStart w:id="329" w:name="_Toc365305503"/>
-      <w:bookmarkStart w:id="330" w:name="_Toc377364770"/>
-      <w:bookmarkStart w:id="331" w:name="_Toc536544608"/>
+      <w:bookmarkStart w:id="330" w:name="_Toc365305503"/>
+      <w:bookmarkStart w:id="331" w:name="_Toc377364770"/>
+      <w:bookmarkStart w:id="332" w:name="_Toc536544608"/>
       <w:r>
         <w:t>TRAINING</w:t>
       </w:r>
-      <w:bookmarkEnd w:id="329"/>
       <w:bookmarkEnd w:id="330"/>
       <w:bookmarkEnd w:id="331"/>
+      <w:bookmarkEnd w:id="332"/>
     </w:p>
     <w:p>
       <w:pPr>
@@ -22925,17 +22924,17 @@
           <w:numId w:val="20"/>
         </w:numPr>
       </w:pPr>
-      <w:bookmarkStart w:id="332" w:name="_Toc365305504"/>
-      <w:bookmarkStart w:id="333" w:name="_Toc377364771"/>
-      <w:bookmarkStart w:id="334" w:name="_Ref531697066"/>
-      <w:bookmarkStart w:id="335" w:name="_Toc536544609"/>
+      <w:bookmarkStart w:id="333" w:name="_Toc365305504"/>
+      <w:bookmarkStart w:id="334" w:name="_Toc377364771"/>
+      <w:bookmarkStart w:id="335" w:name="_Ref531697066"/>
+      <w:bookmarkStart w:id="336" w:name="_Toc536544609"/>
       <w:r>
         <w:t>RISK MANAGEMENT</w:t>
       </w:r>
-      <w:bookmarkEnd w:id="332"/>
       <w:bookmarkEnd w:id="333"/>
       <w:bookmarkEnd w:id="334"/>
       <w:bookmarkEnd w:id="335"/>
+      <w:bookmarkEnd w:id="336"/>
     </w:p>
     <w:p>
       <w:pPr>
@@ -22964,11 +22963,11 @@
       <w:pPr>
         <w:pStyle w:val="Heading2"/>
       </w:pPr>
-      <w:bookmarkStart w:id="336" w:name="_Toc536544610"/>
+      <w:bookmarkStart w:id="337" w:name="_Toc536544610"/>
       <w:r>
         <w:t>Safety Software Determination</w:t>
       </w:r>
-      <w:bookmarkEnd w:id="336"/>
+      <w:bookmarkEnd w:id="337"/>
     </w:p>
     <w:p>
       <w:pPr>
@@ -22976,13 +22975,7 @@
         <w:ind w:left="1440"/>
       </w:pPr>
       <w:r>
-        <w:t xml:space="preserve">The SSD documents the decision basis as to why a software application is or is not safety software. The record copy is maintained within the company approved electronic document management system in accordance with </w:t>
-      </w:r>
-      <w:r>
-        <w:t>KB0016555</w:t>
-      </w:r>
-      <w:r>
-        <w:t>, “Determining Quality Levels.”</w:t>
+        <w:t>The SSD documents the decision basis as to why a software application is or is not safety software. The record copy is maintained within the company approved electronic document management system in accordance with LWP-13014, “Determining Quality Levels.”</w:t>
       </w:r>
     </w:p>
     <w:p>
@@ -23021,11 +23014,11 @@
         <w:keepNext/>
         <w:ind w:left="1354"/>
       </w:pPr>
-      <w:bookmarkStart w:id="337" w:name="_Toc536544611"/>
+      <w:bookmarkStart w:id="338" w:name="_Toc536544611"/>
       <w:r>
         <w:t>Quality Level Determination</w:t>
       </w:r>
-      <w:bookmarkEnd w:id="337"/>
+      <w:bookmarkEnd w:id="338"/>
     </w:p>
     <w:p>
       <w:pPr>
@@ -23085,18 +23078,18 @@
           <w:szCs w:val="28"/>
         </w:rPr>
       </w:pPr>
-      <w:bookmarkStart w:id="338" w:name="_Toc524959603"/>
-      <w:bookmarkStart w:id="339" w:name="_Toc524959711"/>
-      <w:bookmarkStart w:id="340" w:name="_Toc524959802"/>
-      <w:bookmarkStart w:id="341" w:name="_Toc528047535"/>
-      <w:bookmarkStart w:id="342" w:name="_Toc530392148"/>
-      <w:bookmarkStart w:id="343" w:name="_Toc377364772"/>
-      <w:bookmarkStart w:id="344" w:name="_Toc536544612"/>
-      <w:bookmarkEnd w:id="338"/>
+      <w:bookmarkStart w:id="339" w:name="_Toc524959603"/>
+      <w:bookmarkStart w:id="340" w:name="_Toc524959711"/>
+      <w:bookmarkStart w:id="341" w:name="_Toc524959802"/>
+      <w:bookmarkStart w:id="342" w:name="_Toc528047535"/>
+      <w:bookmarkStart w:id="343" w:name="_Toc530392148"/>
+      <w:bookmarkStart w:id="344" w:name="_Toc377364772"/>
+      <w:bookmarkStart w:id="345" w:name="_Toc536544612"/>
       <w:bookmarkEnd w:id="339"/>
       <w:bookmarkEnd w:id="340"/>
       <w:bookmarkEnd w:id="341"/>
       <w:bookmarkEnd w:id="342"/>
+      <w:bookmarkEnd w:id="343"/>
       <w:r>
         <w:rPr>
           <w:szCs w:val="28"/>
@@ -23109,8 +23102,8 @@
         </w:rPr>
         <w:t xml:space="preserve"> MAINTENANCE</w:t>
       </w:r>
-      <w:bookmarkEnd w:id="343"/>
       <w:bookmarkEnd w:id="344"/>
+      <w:bookmarkEnd w:id="345"/>
     </w:p>
     <w:p>
       <w:pPr>
@@ -23182,13 +23175,13 @@
         <w:pStyle w:val="Heading2"/>
         <w:keepNext/>
       </w:pPr>
-      <w:bookmarkStart w:id="345" w:name="_Toc527031361"/>
-      <w:bookmarkStart w:id="346" w:name="_Toc536544613"/>
+      <w:bookmarkStart w:id="346" w:name="_Toc527031361"/>
+      <w:bookmarkStart w:id="347" w:name="_Toc536544613"/>
       <w:r>
         <w:t>Business Requirements</w:t>
       </w:r>
-      <w:bookmarkEnd w:id="345"/>
       <w:bookmarkEnd w:id="346"/>
+      <w:bookmarkEnd w:id="347"/>
     </w:p>
     <w:p>
       <w:pPr>
@@ -23230,11 +23223,11 @@
       <w:pPr>
         <w:pStyle w:val="Heading2"/>
       </w:pPr>
-      <w:bookmarkStart w:id="347" w:name="_Toc536544614"/>
+      <w:bookmarkStart w:id="348" w:name="_Toc536544614"/>
       <w:r>
         <w:t>Schedule and Budget and Summary</w:t>
       </w:r>
-      <w:bookmarkEnd w:id="347"/>
+      <w:bookmarkEnd w:id="348"/>
     </w:p>
     <w:p>
       <w:pPr>
@@ -23243,7 +23236,7 @@
           <w:szCs w:val="24"/>
         </w:rPr>
       </w:pPr>
-      <w:bookmarkStart w:id="348" w:name="_Hlk531004312"/>
+      <w:bookmarkStart w:id="349" w:name="_Hlk531004312"/>
       <w:r>
         <w:rPr>
           <w:szCs w:val="24"/>
@@ -23272,16 +23265,16 @@
         </w:tabs>
         <w:ind w:left="1440"/>
       </w:pPr>
-      <w:bookmarkStart w:id="349" w:name="_Toc527031364"/>
-      <w:bookmarkStart w:id="350" w:name="_Ref531690530"/>
-      <w:bookmarkStart w:id="351" w:name="_Toc536544615"/>
-      <w:bookmarkEnd w:id="348"/>
+      <w:bookmarkStart w:id="350" w:name="_Toc527031364"/>
+      <w:bookmarkStart w:id="351" w:name="_Ref531690530"/>
+      <w:bookmarkStart w:id="352" w:name="_Toc536544615"/>
+      <w:bookmarkEnd w:id="349"/>
       <w:r>
         <w:t>Evolution of the Plan</w:t>
       </w:r>
-      <w:bookmarkEnd w:id="349"/>
       <w:bookmarkEnd w:id="350"/>
       <w:bookmarkEnd w:id="351"/>
+      <w:bookmarkEnd w:id="352"/>
       <w:r>
         <w:t xml:space="preserve"> </w:t>
       </w:r>
@@ -23290,7 +23283,7 @@
       <w:pPr>
         <w:pStyle w:val="H2bodytext"/>
       </w:pPr>
-      <w:bookmarkStart w:id="352" w:name="_Hlk531004358"/>
+      <w:bookmarkStart w:id="353" w:name="_Hlk531004358"/>
       <w:r>
         <w:t xml:space="preserve">The </w:t>
       </w:r>
@@ -23416,18 +23409,18 @@
       <w:pPr>
         <w:pStyle w:val="Heading2"/>
       </w:pPr>
-      <w:bookmarkStart w:id="353" w:name="_Toc527031372"/>
-      <w:bookmarkStart w:id="354" w:name="_Toc536544616"/>
-      <w:bookmarkStart w:id="355" w:name="_Hlk531006291"/>
-      <w:bookmarkStart w:id="356" w:name="_Toc264638630"/>
-      <w:bookmarkStart w:id="357" w:name="_Toc292864624"/>
-      <w:bookmarkStart w:id="358" w:name="_Toc316989146"/>
-      <w:bookmarkEnd w:id="352"/>
+      <w:bookmarkStart w:id="354" w:name="_Toc527031372"/>
+      <w:bookmarkStart w:id="355" w:name="_Toc536544616"/>
+      <w:bookmarkStart w:id="356" w:name="_Hlk531006291"/>
+      <w:bookmarkStart w:id="357" w:name="_Toc264638630"/>
+      <w:bookmarkStart w:id="358" w:name="_Toc292864624"/>
+      <w:bookmarkStart w:id="359" w:name="_Toc316989146"/>
+      <w:bookmarkEnd w:id="353"/>
       <w:r>
         <w:t>System Hardware and Operating Systems</w:t>
       </w:r>
-      <w:bookmarkEnd w:id="353"/>
       <w:bookmarkEnd w:id="354"/>
+      <w:bookmarkEnd w:id="355"/>
     </w:p>
     <w:p>
       <w:pPr>
@@ -23498,13 +23491,13 @@
       <w:pPr>
         <w:pStyle w:val="Heading2"/>
       </w:pPr>
-      <w:bookmarkStart w:id="359" w:name="_Toc527031373"/>
-      <w:bookmarkStart w:id="360" w:name="_Toc536544617"/>
+      <w:bookmarkStart w:id="360" w:name="_Toc527031373"/>
+      <w:bookmarkStart w:id="361" w:name="_Toc536544617"/>
       <w:r>
         <w:t>Backup and Recovery</w:t>
       </w:r>
-      <w:bookmarkEnd w:id="359"/>
       <w:bookmarkEnd w:id="360"/>
+      <w:bookmarkEnd w:id="361"/>
     </w:p>
     <w:p>
       <w:pPr>
@@ -23605,47 +23598,46 @@
       <w:pPr>
         <w:pStyle w:val="Heading1"/>
       </w:pPr>
-      <w:bookmarkStart w:id="361" w:name="_Toc527031374"/>
-      <w:bookmarkStart w:id="362" w:name="_Toc527031375"/>
-      <w:bookmarkStart w:id="363" w:name="_Toc527031376"/>
-      <w:bookmarkStart w:id="364" w:name="_Toc527031377"/>
-      <w:bookmarkStart w:id="365" w:name="_Toc527031378"/>
-      <w:bookmarkStart w:id="366" w:name="_Toc527031379"/>
-      <w:bookmarkStart w:id="367" w:name="_Toc527031380"/>
-      <w:bookmarkStart w:id="368" w:name="_Toc527031381"/>
-      <w:bookmarkStart w:id="369" w:name="_Toc527031382"/>
-      <w:bookmarkStart w:id="370" w:name="_Toc527031383"/>
-      <w:bookmarkStart w:id="371" w:name="_Toc527031384"/>
-      <w:bookmarkStart w:id="372" w:name="_Toc527031385"/>
-      <w:bookmarkStart w:id="373" w:name="_Toc527031386"/>
-      <w:bookmarkStart w:id="374" w:name="_Toc527031387"/>
-      <w:bookmarkStart w:id="375" w:name="_Toc527031388"/>
-      <w:bookmarkStart w:id="376" w:name="_Toc527031389"/>
-      <w:bookmarkStart w:id="377" w:name="_Toc527031390"/>
-      <w:bookmarkStart w:id="378" w:name="_Toc527031391"/>
-      <w:bookmarkStart w:id="379" w:name="_Toc527031392"/>
-      <w:bookmarkStart w:id="380" w:name="_Toc527031393"/>
-      <w:bookmarkStart w:id="381" w:name="_Toc527031394"/>
-      <w:bookmarkStart w:id="382" w:name="_Toc527031395"/>
-      <w:bookmarkStart w:id="383" w:name="_Toc527031396"/>
-      <w:bookmarkStart w:id="384" w:name="_Toc527031397"/>
-      <w:bookmarkStart w:id="385" w:name="_Toc527031398"/>
-      <w:bookmarkStart w:id="386" w:name="_Toc527031399"/>
-      <w:bookmarkStart w:id="387" w:name="_Toc527031400"/>
-      <w:bookmarkStart w:id="388" w:name="_Toc527031401"/>
-      <w:bookmarkStart w:id="389" w:name="_Toc527031402"/>
-      <w:bookmarkStart w:id="390" w:name="_Toc527031403"/>
-      <w:bookmarkStart w:id="391" w:name="_Toc527031404"/>
-      <w:bookmarkStart w:id="392" w:name="_Toc527031405"/>
-      <w:bookmarkStart w:id="393" w:name="_Toc527031406"/>
-      <w:bookmarkStart w:id="394" w:name="_Toc527031414"/>
-      <w:bookmarkStart w:id="395" w:name="_Toc536544618"/>
-      <w:bookmarkStart w:id="396" w:name="_Hlk531006833"/>
-      <w:bookmarkEnd w:id="355"/>
+      <w:bookmarkStart w:id="362" w:name="_Toc527031374"/>
+      <w:bookmarkStart w:id="363" w:name="_Toc527031375"/>
+      <w:bookmarkStart w:id="364" w:name="_Toc527031376"/>
+      <w:bookmarkStart w:id="365" w:name="_Toc527031377"/>
+      <w:bookmarkStart w:id="366" w:name="_Toc527031378"/>
+      <w:bookmarkStart w:id="367" w:name="_Toc527031379"/>
+      <w:bookmarkStart w:id="368" w:name="_Toc527031380"/>
+      <w:bookmarkStart w:id="369" w:name="_Toc527031381"/>
+      <w:bookmarkStart w:id="370" w:name="_Toc527031382"/>
+      <w:bookmarkStart w:id="371" w:name="_Toc527031383"/>
+      <w:bookmarkStart w:id="372" w:name="_Toc527031384"/>
+      <w:bookmarkStart w:id="373" w:name="_Toc527031385"/>
+      <w:bookmarkStart w:id="374" w:name="_Toc527031386"/>
+      <w:bookmarkStart w:id="375" w:name="_Toc527031387"/>
+      <w:bookmarkStart w:id="376" w:name="_Toc527031388"/>
+      <w:bookmarkStart w:id="377" w:name="_Toc527031389"/>
+      <w:bookmarkStart w:id="378" w:name="_Toc527031390"/>
+      <w:bookmarkStart w:id="379" w:name="_Toc527031391"/>
+      <w:bookmarkStart w:id="380" w:name="_Toc527031392"/>
+      <w:bookmarkStart w:id="381" w:name="_Toc527031393"/>
+      <w:bookmarkStart w:id="382" w:name="_Toc527031394"/>
+      <w:bookmarkStart w:id="383" w:name="_Toc527031395"/>
+      <w:bookmarkStart w:id="384" w:name="_Toc527031396"/>
+      <w:bookmarkStart w:id="385" w:name="_Toc527031397"/>
+      <w:bookmarkStart w:id="386" w:name="_Toc527031398"/>
+      <w:bookmarkStart w:id="387" w:name="_Toc527031399"/>
+      <w:bookmarkStart w:id="388" w:name="_Toc527031400"/>
+      <w:bookmarkStart w:id="389" w:name="_Toc527031401"/>
+      <w:bookmarkStart w:id="390" w:name="_Toc527031402"/>
+      <w:bookmarkStart w:id="391" w:name="_Toc527031403"/>
+      <w:bookmarkStart w:id="392" w:name="_Toc527031404"/>
+      <w:bookmarkStart w:id="393" w:name="_Toc527031405"/>
+      <w:bookmarkStart w:id="394" w:name="_Toc527031406"/>
+      <w:bookmarkStart w:id="395" w:name="_Toc527031414"/>
+      <w:bookmarkStart w:id="396" w:name="_Toc536544618"/>
+      <w:bookmarkStart w:id="397" w:name="_Hlk531006833"/>
       <w:bookmarkEnd w:id="356"/>
       <w:bookmarkEnd w:id="357"/>
       <w:bookmarkEnd w:id="358"/>
-      <w:bookmarkEnd w:id="361"/>
+      <w:bookmarkEnd w:id="359"/>
       <w:bookmarkEnd w:id="362"/>
       <w:bookmarkEnd w:id="363"/>
       <w:bookmarkEnd w:id="364"/>
@@ -23678,6 +23670,7 @@
       <w:bookmarkEnd w:id="391"/>
       <w:bookmarkEnd w:id="392"/>
       <w:bookmarkEnd w:id="393"/>
+      <w:bookmarkEnd w:id="394"/>
       <w:r>
         <w:t xml:space="preserve">MAINTENANCE </w:t>
       </w:r>
@@ -23687,8 +23680,8 @@
       <w:r>
         <w:t xml:space="preserve"> OPERATIONS PLANNING</w:t>
       </w:r>
-      <w:bookmarkEnd w:id="394"/>
       <w:bookmarkEnd w:id="395"/>
+      <w:bookmarkEnd w:id="396"/>
       <w:r>
         <w:t xml:space="preserve"> </w:t>
       </w:r>
@@ -23703,15 +23696,15 @@
         </w:tabs>
         <w:ind w:left="1440"/>
       </w:pPr>
-      <w:bookmarkStart w:id="397" w:name="_Toc527031415"/>
-      <w:bookmarkStart w:id="398" w:name="_Toc536544619"/>
-      <w:bookmarkStart w:id="399" w:name="_Toc264638635"/>
-      <w:bookmarkStart w:id="400" w:name="_Toc292864629"/>
+      <w:bookmarkStart w:id="398" w:name="_Toc527031415"/>
+      <w:bookmarkStart w:id="399" w:name="_Toc536544619"/>
+      <w:bookmarkStart w:id="400" w:name="_Toc264638635"/>
+      <w:bookmarkStart w:id="401" w:name="_Toc292864629"/>
       <w:r>
         <w:t>M&amp;O Initiation</w:t>
       </w:r>
-      <w:bookmarkEnd w:id="397"/>
       <w:bookmarkEnd w:id="398"/>
+      <w:bookmarkEnd w:id="399"/>
     </w:p>
     <w:p>
       <w:pPr>
@@ -23787,15 +23780,15 @@
         <w:pStyle w:val="Heading3"/>
         <w:keepNext/>
       </w:pPr>
-      <w:bookmarkStart w:id="401" w:name="_Toc527031416"/>
-      <w:bookmarkStart w:id="402" w:name="_Toc536544620"/>
+      <w:bookmarkStart w:id="402" w:name="_Toc527031416"/>
+      <w:bookmarkStart w:id="403" w:name="_Toc536544620"/>
       <w:r>
         <w:t>Estimation Plan</w:t>
       </w:r>
-      <w:bookmarkEnd w:id="399"/>
       <w:bookmarkEnd w:id="400"/>
       <w:bookmarkEnd w:id="401"/>
       <w:bookmarkEnd w:id="402"/>
+      <w:bookmarkEnd w:id="403"/>
     </w:p>
     <w:p>
       <w:pPr>
@@ -23805,8 +23798,8 @@
           <w:szCs w:val="24"/>
         </w:rPr>
       </w:pPr>
-      <w:bookmarkStart w:id="403" w:name="_Toc264638636"/>
-      <w:bookmarkStart w:id="404" w:name="_Toc292864630"/>
+      <w:bookmarkStart w:id="404" w:name="_Toc264638636"/>
+      <w:bookmarkStart w:id="405" w:name="_Toc292864630"/>
       <w:r>
         <w:rPr>
           <w:szCs w:val="24"/>
@@ -23825,18 +23818,18 @@
         <w:pStyle w:val="Heading3"/>
         <w:keepNext/>
       </w:pPr>
-      <w:bookmarkStart w:id="405" w:name="_Toc527031417"/>
-      <w:bookmarkStart w:id="406" w:name="_Toc536544621"/>
+      <w:bookmarkStart w:id="406" w:name="_Toc527031417"/>
+      <w:bookmarkStart w:id="407" w:name="_Toc536544621"/>
       <w:r>
         <w:t>Staffing</w:t>
       </w:r>
       <w:r>
         <w:t xml:space="preserve"> Plan</w:t>
       </w:r>
-      <w:bookmarkEnd w:id="403"/>
       <w:bookmarkEnd w:id="404"/>
       <w:bookmarkEnd w:id="405"/>
       <w:bookmarkEnd w:id="406"/>
+      <w:bookmarkEnd w:id="407"/>
       <w:r>
         <w:t xml:space="preserve"> </w:t>
       </w:r>
@@ -23846,8 +23839,8 @@
         <w:pStyle w:val="H2bodytext"/>
         <w:ind w:left="2304"/>
       </w:pPr>
-      <w:bookmarkStart w:id="407" w:name="_Toc264638638"/>
-      <w:bookmarkStart w:id="408" w:name="_Toc292864632"/>
+      <w:bookmarkStart w:id="408" w:name="_Toc264638638"/>
+      <w:bookmarkStart w:id="409" w:name="_Toc292864632"/>
       <w:r>
         <w:t>The number of RAVEN core team members is fluid and changing based on year to year needs and customer expectations. The staffing is performed by the RAVEN project manager in accordance with the Technical Leader</w:t>
       </w:r>
@@ -23860,23 +23853,23 @@
         <w:pStyle w:val="Heading3"/>
         <w:keepNext/>
       </w:pPr>
-      <w:bookmarkStart w:id="409" w:name="_Toc527031418"/>
-      <w:bookmarkStart w:id="410" w:name="_Toc536544622"/>
+      <w:bookmarkStart w:id="410" w:name="_Toc527031418"/>
+      <w:bookmarkStart w:id="411" w:name="_Toc536544622"/>
       <w:r>
         <w:t>Training Plan</w:t>
       </w:r>
-      <w:bookmarkEnd w:id="407"/>
       <w:bookmarkEnd w:id="408"/>
       <w:bookmarkEnd w:id="409"/>
       <w:bookmarkEnd w:id="410"/>
+      <w:bookmarkEnd w:id="411"/>
     </w:p>
     <w:p>
       <w:pPr>
         <w:pStyle w:val="H3bodytext"/>
       </w:pPr>
-      <w:bookmarkStart w:id="411" w:name="_Toc264638639"/>
-      <w:bookmarkStart w:id="412" w:name="_Toc292864633"/>
-      <w:bookmarkStart w:id="413" w:name="_Toc316989151"/>
+      <w:bookmarkStart w:id="412" w:name="_Toc264638639"/>
+      <w:bookmarkStart w:id="413" w:name="_Toc292864633"/>
+      <w:bookmarkStart w:id="414" w:name="_Toc316989151"/>
       <w:r>
         <w:t>Project manager is responsible for ensuring implementation of the required SQA and training</w:t>
       </w:r>
@@ -23968,42 +23961,42 @@
       <w:pPr>
         <w:pStyle w:val="Heading1"/>
       </w:pPr>
-      <w:bookmarkStart w:id="414" w:name="_Toc527031419"/>
-      <w:bookmarkStart w:id="415" w:name="_Toc536544623"/>
+      <w:bookmarkStart w:id="415" w:name="_Toc527031419"/>
+      <w:bookmarkStart w:id="416" w:name="_Toc536544623"/>
       <w:r>
         <w:t>M&amp;O Work Plan</w:t>
       </w:r>
-      <w:bookmarkEnd w:id="411"/>
       <w:bookmarkEnd w:id="412"/>
       <w:bookmarkEnd w:id="413"/>
+      <w:bookmarkEnd w:id="414"/>
       <w:r>
         <w:t>s</w:t>
       </w:r>
-      <w:bookmarkEnd w:id="414"/>
       <w:bookmarkEnd w:id="415"/>
+      <w:bookmarkEnd w:id="416"/>
     </w:p>
     <w:p>
       <w:pPr>
         <w:pStyle w:val="Heading2"/>
       </w:pPr>
-      <w:bookmarkStart w:id="416" w:name="_Toc264638640"/>
-      <w:bookmarkStart w:id="417" w:name="_Toc292864634"/>
-      <w:bookmarkStart w:id="418" w:name="_Toc527031420"/>
-      <w:bookmarkStart w:id="419" w:name="_Toc536544624"/>
+      <w:bookmarkStart w:id="417" w:name="_Toc264638640"/>
+      <w:bookmarkStart w:id="418" w:name="_Toc292864634"/>
+      <w:bookmarkStart w:id="419" w:name="_Toc527031420"/>
+      <w:bookmarkStart w:id="420" w:name="_Toc536544624"/>
       <w:r>
         <w:t>Work Activities</w:t>
       </w:r>
-      <w:bookmarkEnd w:id="416"/>
       <w:bookmarkEnd w:id="417"/>
       <w:bookmarkEnd w:id="418"/>
       <w:bookmarkEnd w:id="419"/>
+      <w:bookmarkEnd w:id="420"/>
     </w:p>
     <w:p>
       <w:pPr>
         <w:pStyle w:val="H2bodytext"/>
       </w:pPr>
-      <w:bookmarkStart w:id="420" w:name="_Toc264638642"/>
-      <w:bookmarkStart w:id="421" w:name="_Toc188493307"/>
+      <w:bookmarkStart w:id="421" w:name="_Toc264638642"/>
+      <w:bookmarkStart w:id="422" w:name="_Toc188493307"/>
       <w:r>
         <w:t xml:space="preserve">The following M&amp;O work activities are performed by the </w:t>
       </w:r>
@@ -24174,22 +24167,22 @@
       <w:pPr>
         <w:pStyle w:val="Heading2"/>
       </w:pPr>
-      <w:bookmarkStart w:id="422" w:name="_Toc527031421"/>
-      <w:bookmarkStart w:id="423" w:name="_Toc536544625"/>
+      <w:bookmarkStart w:id="423" w:name="_Toc527031421"/>
+      <w:bookmarkStart w:id="424" w:name="_Toc536544625"/>
       <w:r>
         <w:t>Resource Allocation</w:t>
       </w:r>
-      <w:bookmarkEnd w:id="420"/>
       <w:bookmarkEnd w:id="421"/>
       <w:bookmarkEnd w:id="422"/>
       <w:bookmarkEnd w:id="423"/>
+      <w:bookmarkEnd w:id="424"/>
     </w:p>
     <w:p>
       <w:pPr>
         <w:pStyle w:val="H2bodytext"/>
       </w:pPr>
-      <w:bookmarkStart w:id="424" w:name="_Toc264638643"/>
-      <w:bookmarkStart w:id="425" w:name="_Toc188493308"/>
+      <w:bookmarkStart w:id="425" w:name="_Toc264638643"/>
+      <w:bookmarkStart w:id="426" w:name="_Toc188493308"/>
       <w:r>
         <w:lastRenderedPageBreak/>
         <w:t xml:space="preserve">Under the guidance of the </w:t>
@@ -24315,25 +24308,25 @@
       <w:pPr>
         <w:pStyle w:val="Heading2"/>
       </w:pPr>
-      <w:bookmarkStart w:id="426" w:name="_Toc527031422"/>
-      <w:bookmarkStart w:id="427" w:name="_Toc536544626"/>
+      <w:bookmarkStart w:id="427" w:name="_Toc527031422"/>
+      <w:bookmarkStart w:id="428" w:name="_Toc536544626"/>
       <w:r>
         <w:t>Budget</w:t>
       </w:r>
       <w:r>
         <w:t xml:space="preserve"> Allocation</w:t>
       </w:r>
-      <w:bookmarkEnd w:id="424"/>
       <w:bookmarkEnd w:id="425"/>
       <w:bookmarkEnd w:id="426"/>
       <w:bookmarkEnd w:id="427"/>
+      <w:bookmarkEnd w:id="428"/>
     </w:p>
     <w:p>
       <w:pPr>
         <w:pStyle w:val="H2bodytext"/>
       </w:pPr>
-      <w:bookmarkStart w:id="428" w:name="_Toc264638637"/>
-      <w:bookmarkStart w:id="429" w:name="_Toc292864631"/>
+      <w:bookmarkStart w:id="429" w:name="_Toc264638637"/>
+      <w:bookmarkStart w:id="430" w:name="_Toc292864631"/>
       <w:r>
         <w:t xml:space="preserve">The RAVEN software maintenance is supported by the different programs/projects that use the software. The budget allocation is performed on yearly basis. For the current budget allocation, refer to the Asset owner. </w:t>
       </w:r>
@@ -24362,15 +24355,15 @@
       <w:pPr>
         <w:pStyle w:val="Heading2"/>
       </w:pPr>
-      <w:bookmarkStart w:id="430" w:name="_Toc527031423"/>
-      <w:bookmarkStart w:id="431" w:name="_Toc536544627"/>
+      <w:bookmarkStart w:id="431" w:name="_Toc527031423"/>
+      <w:bookmarkStart w:id="432" w:name="_Toc536544627"/>
       <w:r>
         <w:t>Acquisition Plan</w:t>
       </w:r>
-      <w:bookmarkEnd w:id="428"/>
       <w:bookmarkEnd w:id="429"/>
       <w:bookmarkEnd w:id="430"/>
       <w:bookmarkEnd w:id="431"/>
+      <w:bookmarkEnd w:id="432"/>
     </w:p>
     <w:p>
       <w:pPr>
@@ -24379,9 +24372,9 @@
           <w:sz w:val="22"/>
         </w:rPr>
       </w:pPr>
-      <w:bookmarkStart w:id="432" w:name="_Toc264638644"/>
-      <w:bookmarkStart w:id="433" w:name="_Toc292864635"/>
-      <w:bookmarkStart w:id="434" w:name="_Toc316989152"/>
+      <w:bookmarkStart w:id="433" w:name="_Toc264638644"/>
+      <w:bookmarkStart w:id="434" w:name="_Toc292864635"/>
+      <w:bookmarkStart w:id="435" w:name="_Toc316989152"/>
       <w:r>
         <w:rPr>
           <w:sz w:val="22"/>
@@ -24504,17 +24497,17 @@
       <w:pPr>
         <w:pStyle w:val="Heading1"/>
       </w:pPr>
-      <w:bookmarkStart w:id="435" w:name="_Toc527031424"/>
-      <w:bookmarkStart w:id="436" w:name="_Toc536544628"/>
+      <w:bookmarkStart w:id="436" w:name="_Toc527031424"/>
+      <w:bookmarkStart w:id="437" w:name="_Toc536544628"/>
       <w:r>
         <w:lastRenderedPageBreak/>
         <w:t>M&amp;O ASSESSMENT AND CONTROL</w:t>
       </w:r>
-      <w:bookmarkEnd w:id="432"/>
       <w:bookmarkEnd w:id="433"/>
       <w:bookmarkEnd w:id="434"/>
       <w:bookmarkEnd w:id="435"/>
       <w:bookmarkEnd w:id="436"/>
+      <w:bookmarkEnd w:id="437"/>
     </w:p>
     <w:p>
       <w:pPr>
@@ -24522,9 +24515,9 @@
         <w:keepNext/>
         <w:ind w:left="720"/>
       </w:pPr>
-      <w:bookmarkStart w:id="437" w:name="_Toc264638645"/>
-      <w:bookmarkStart w:id="438" w:name="_Toc289091478"/>
-      <w:bookmarkStart w:id="439" w:name="_Toc292864636"/>
+      <w:bookmarkStart w:id="438" w:name="_Toc264638645"/>
+      <w:bookmarkStart w:id="439" w:name="_Toc289091478"/>
+      <w:bookmarkStart w:id="440" w:name="_Toc292864636"/>
       <w:r>
         <w:t xml:space="preserve">This section specifies </w:t>
       </w:r>
@@ -24560,19 +24553,19 @@
         </w:tabs>
         <w:ind w:left="1440"/>
       </w:pPr>
-      <w:bookmarkStart w:id="440" w:name="_Toc527031425"/>
-      <w:bookmarkStart w:id="441" w:name="_Toc536544629"/>
+      <w:bookmarkStart w:id="441" w:name="_Toc527031425"/>
+      <w:bookmarkStart w:id="442" w:name="_Toc536544629"/>
       <w:r>
         <w:t>Requirements and Design Control</w:t>
       </w:r>
       <w:r>
         <w:t xml:space="preserve"> Plan</w:t>
       </w:r>
-      <w:bookmarkEnd w:id="437"/>
       <w:bookmarkEnd w:id="438"/>
       <w:bookmarkEnd w:id="439"/>
       <w:bookmarkEnd w:id="440"/>
       <w:bookmarkEnd w:id="441"/>
+      <w:bookmarkEnd w:id="442"/>
     </w:p>
     <w:p>
       <w:pPr>
@@ -24606,13 +24599,13 @@
         </w:tabs>
         <w:ind w:left="1440"/>
       </w:pPr>
-      <w:bookmarkStart w:id="442" w:name="_Toc527031426"/>
-      <w:bookmarkStart w:id="443" w:name="_Toc536544630"/>
+      <w:bookmarkStart w:id="443" w:name="_Toc527031426"/>
+      <w:bookmarkStart w:id="444" w:name="_Toc536544630"/>
       <w:r>
         <w:t>Subcontractor Management Plan</w:t>
       </w:r>
-      <w:bookmarkEnd w:id="442"/>
       <w:bookmarkEnd w:id="443"/>
+      <w:bookmarkEnd w:id="444"/>
     </w:p>
     <w:p>
       <w:pPr>
@@ -24669,13 +24662,13 @@
       <w:pPr>
         <w:pStyle w:val="Heading1"/>
       </w:pPr>
-      <w:bookmarkStart w:id="444" w:name="_Toc527031427"/>
-      <w:bookmarkStart w:id="445" w:name="_Toc536544631"/>
+      <w:bookmarkStart w:id="445" w:name="_Toc527031427"/>
+      <w:bookmarkStart w:id="446" w:name="_Toc536544631"/>
       <w:r>
         <w:t>SUPPORTING PROCESS PLANS</w:t>
       </w:r>
-      <w:bookmarkEnd w:id="444"/>
       <w:bookmarkEnd w:id="445"/>
+      <w:bookmarkEnd w:id="446"/>
     </w:p>
     <w:p>
       <w:pPr>
@@ -24698,20 +24691,20 @@
       <w:pPr>
         <w:pStyle w:val="Heading2"/>
       </w:pPr>
-      <w:bookmarkStart w:id="446" w:name="_Toc425804021"/>
-      <w:bookmarkStart w:id="447" w:name="_Toc435370803"/>
-      <w:bookmarkStart w:id="448" w:name="_Toc527031432"/>
-      <w:bookmarkStart w:id="449" w:name="_Toc536544632"/>
-      <w:bookmarkStart w:id="450" w:name="_Toc264638649"/>
-      <w:bookmarkStart w:id="451" w:name="_Toc289091482"/>
-      <w:bookmarkStart w:id="452" w:name="_Toc292864640"/>
+      <w:bookmarkStart w:id="447" w:name="_Toc425804021"/>
+      <w:bookmarkStart w:id="448" w:name="_Toc435370803"/>
+      <w:bookmarkStart w:id="449" w:name="_Toc527031432"/>
+      <w:bookmarkStart w:id="450" w:name="_Toc536544632"/>
+      <w:bookmarkStart w:id="451" w:name="_Toc264638649"/>
+      <w:bookmarkStart w:id="452" w:name="_Toc289091482"/>
+      <w:bookmarkStart w:id="453" w:name="_Toc292864640"/>
       <w:r>
         <w:t>Communication and Publicity</w:t>
       </w:r>
-      <w:bookmarkEnd w:id="446"/>
       <w:bookmarkEnd w:id="447"/>
       <w:bookmarkEnd w:id="448"/>
       <w:bookmarkEnd w:id="449"/>
+      <w:bookmarkEnd w:id="450"/>
     </w:p>
     <w:p>
       <w:pPr>
@@ -24745,8 +24738,8 @@
       <w:r>
         <w:t xml:space="preserve"> shall receive information </w:t>
       </w:r>
-      <w:bookmarkStart w:id="453" w:name="_Toc525809079"/>
-      <w:bookmarkEnd w:id="453"/>
+      <w:bookmarkStart w:id="454" w:name="_Toc525809079"/>
+      <w:bookmarkEnd w:id="454"/>
       <w:r>
         <w:t xml:space="preserve">about M&amp;O activities, in case of raised concerns or changes of this plan and subordinate plans. </w:t>
       </w:r>
@@ -24758,9 +24751,9 @@
       <w:r>
         <w:t>The information, status and deviations will be shared via the RAVEN user and development email lists.</w:t>
       </w:r>
-      <w:bookmarkEnd w:id="450"/>
       <w:bookmarkEnd w:id="451"/>
       <w:bookmarkEnd w:id="452"/>
+      <w:bookmarkEnd w:id="453"/>
     </w:p>
     <w:p>
       <w:pPr>
@@ -24772,11 +24765,11 @@
         </w:tabs>
         <w:ind w:left="1440"/>
       </w:pPr>
-      <w:bookmarkStart w:id="454" w:name="_Toc536544633"/>
+      <w:bookmarkStart w:id="455" w:name="_Toc536544633"/>
       <w:r>
         <w:t>Assessments</w:t>
       </w:r>
-      <w:bookmarkEnd w:id="454"/>
+      <w:bookmarkEnd w:id="455"/>
       <w:r>
         <w:t xml:space="preserve"> </w:t>
       </w:r>
@@ -24815,13 +24808,13 @@
         </w:tabs>
         <w:ind w:left="1440"/>
       </w:pPr>
-      <w:bookmarkStart w:id="455" w:name="_Toc527031436"/>
-      <w:bookmarkStart w:id="456" w:name="_Toc536544634"/>
+      <w:bookmarkStart w:id="456" w:name="_Toc527031436"/>
+      <w:bookmarkStart w:id="457" w:name="_Toc536544634"/>
       <w:r>
         <w:t>Retirement</w:t>
       </w:r>
-      <w:bookmarkEnd w:id="455"/>
       <w:bookmarkEnd w:id="456"/>
+      <w:bookmarkEnd w:id="457"/>
     </w:p>
     <w:p>
       <w:pPr>
@@ -24929,7 +24922,7 @@
         <w:t>The status for the EA repository record for identified asset will be changed to “retired.”</w:t>
       </w:r>
     </w:p>
-    <w:bookmarkEnd w:id="396"/>
+    <w:bookmarkEnd w:id="397"/>
     <w:p>
       <w:pPr>
         <w:pStyle w:val="H1bodytext"/>
@@ -24952,7 +24945,7 @@
 </file>
 
 <file path=word/endnotes.xml><?xml version="1.0" encoding="utf-8"?>
-<w:endnotes xmlns:wpc="http://schemas.microsoft.com/office/word/2010/wordprocessingCanvas" xmlns:cx="http://schemas.microsoft.com/office/drawing/2014/chartex" xmlns:cx1="http://schemas.microsoft.com/office/drawing/2015/9/8/chartex" xmlns:cx2="http://schemas.microsoft.com/office/drawing/2015/10/21/chartex" xmlns:cx3="http://schemas.microsoft.com/office/drawing/2016/5/9/chartex" xmlns:cx4="http://schemas.microsoft.com/office/drawing/2016/5/10/chartex" xmlns:cx5="http://schemas.microsoft.com/office/drawing/2016/5/11/chartex" xmlns:cx6="http://schemas.microsoft.com/office/drawing/2016/5/12/chartex" xmlns:cx7="http://schemas.microsoft.com/office/drawing/2016/5/13/chartex" xmlns:cx8="http://schemas.microsoft.com/office/drawing/2016/5/14/chartex" xmlns:mc="http://schemas.openxmlformats.org/markup-compatibility/2006" xmlns:aink="http://schemas.microsoft.com/office/drawing/2016/ink" xmlns:am3d="http://schemas.microsoft.com/office/drawing/2017/model3d" xmlns:o="urn:schemas-microsoft-com:office:office" xmlns:oel="http://schemas.microsoft.com/office/2019/extlst" xmlns:r="http://schemas.openxmlformats.org/officeDocument/2006/relationships" xmlns:m="http://schemas.openxmlformats.org/officeDocument/2006/math" xmlns:v="urn:schemas-microsoft-com:vml" xmlns:wp14="http://schemas.microsoft.com/office/word/2010/wordprocessingDrawing" xmlns:wp="http://schemas.openxmlformats.org/drawingml/2006/wordprocessingDrawing" xmlns:w10="urn:schemas-microsoft-com:office:word" xmlns:w="http://schemas.openxmlformats.org/wordprocessingml/2006/main" xmlns:w14="http://schemas.microsoft.com/office/word/2010/wordml" xmlns:w15="http://schemas.microsoft.com/office/word/2012/wordml" xmlns:w16cex="http://schemas.microsoft.com/office/word/2018/wordml/cex" xmlns:w16cid="http://schemas.microsoft.com/office/word/2016/wordml/cid" xmlns:w16="http://schemas.microsoft.com/office/word/2018/wordml" xmlns:w16sdtdh="http://schemas.microsoft.com/office/word/2020/wordml/sdtdatahash" xmlns:w16se="http://schemas.microsoft.com/office/word/2015/wordml/symex" xmlns:wpg="http://schemas.microsoft.com/office/word/2010/wordprocessingGroup" xmlns:wpi="http://schemas.microsoft.com/office/word/2010/wordprocessingInk" xmlns:wne="http://schemas.microsoft.com/office/word/2006/wordml" xmlns:wps="http://schemas.microsoft.com/office/word/2010/wordprocessingShape" mc:Ignorable="w14 w15 w16se w16cid w16 w16cex w16sdtdh wp14">
+<w:endnotes xmlns:wpc="http://schemas.microsoft.com/office/word/2010/wordprocessingCanvas" xmlns:cx="http://schemas.microsoft.com/office/drawing/2014/chartex" xmlns:cx1="http://schemas.microsoft.com/office/drawing/2015/9/8/chartex" xmlns:cx2="http://schemas.microsoft.com/office/drawing/2015/10/21/chartex" xmlns:cx3="http://schemas.microsoft.com/office/drawing/2016/5/9/chartex" xmlns:cx4="http://schemas.microsoft.com/office/drawing/2016/5/10/chartex" xmlns:cx5="http://schemas.microsoft.com/office/drawing/2016/5/11/chartex" xmlns:cx6="http://schemas.microsoft.com/office/drawing/2016/5/12/chartex" xmlns:cx7="http://schemas.microsoft.com/office/drawing/2016/5/13/chartex" xmlns:cx8="http://schemas.microsoft.com/office/drawing/2016/5/14/chartex" xmlns:mc="http://schemas.openxmlformats.org/markup-compatibility/2006" xmlns:aink="http://schemas.microsoft.com/office/drawing/2016/ink" xmlns:am3d="http://schemas.microsoft.com/office/drawing/2017/model3d" xmlns:o="urn:schemas-microsoft-com:office:office" xmlns:r="http://schemas.openxmlformats.org/officeDocument/2006/relationships" xmlns:m="http://schemas.openxmlformats.org/officeDocument/2006/math" xmlns:v="urn:schemas-microsoft-com:vml" xmlns:wp14="http://schemas.microsoft.com/office/word/2010/wordprocessingDrawing" xmlns:wp="http://schemas.openxmlformats.org/drawingml/2006/wordprocessingDrawing" xmlns:w10="urn:schemas-microsoft-com:office:word" xmlns:w="http://schemas.openxmlformats.org/wordprocessingml/2006/main" xmlns:w14="http://schemas.microsoft.com/office/word/2010/wordml" xmlns:w15="http://schemas.microsoft.com/office/word/2012/wordml" xmlns:w16cid="http://schemas.microsoft.com/office/word/2016/wordml/cid" xmlns:w16se="http://schemas.microsoft.com/office/word/2015/wordml/symex" xmlns:wpg="http://schemas.microsoft.com/office/word/2010/wordprocessingGroup" xmlns:wpi="http://schemas.microsoft.com/office/word/2010/wordprocessingInk" xmlns:wne="http://schemas.microsoft.com/office/word/2006/wordml" xmlns:wps="http://schemas.microsoft.com/office/word/2010/wordprocessingShape" mc:Ignorable="w14 w15 w16se w16cid wp14">
   <w:endnote w:type="separator" w:id="-1">
     <w:p>
       <w:r>
@@ -24971,7 +24964,7 @@
 </file>
 
 <file path=word/footer1.xml><?xml version="1.0" encoding="utf-8"?>
-<w:ftr xmlns:wpc="http://schemas.microsoft.com/office/word/2010/wordprocessingCanvas" xmlns:cx="http://schemas.microsoft.com/office/drawing/2014/chartex" xmlns:cx1="http://schemas.microsoft.com/office/drawing/2015/9/8/chartex" xmlns:cx2="http://schemas.microsoft.com/office/drawing/2015/10/21/chartex" xmlns:cx3="http://schemas.microsoft.com/office/drawing/2016/5/9/chartex" xmlns:cx4="http://schemas.microsoft.com/office/drawing/2016/5/10/chartex" xmlns:cx5="http://schemas.microsoft.com/office/drawing/2016/5/11/chartex" xmlns:cx6="http://schemas.microsoft.com/office/drawing/2016/5/12/chartex" xmlns:cx7="http://schemas.microsoft.com/office/drawing/2016/5/13/chartex" xmlns:cx8="http://schemas.microsoft.com/office/drawing/2016/5/14/chartex" xmlns:mc="http://schemas.openxmlformats.org/markup-compatibility/2006" xmlns:aink="http://schemas.microsoft.com/office/drawing/2016/ink" xmlns:am3d="http://schemas.microsoft.com/office/drawing/2017/model3d" xmlns:o="urn:schemas-microsoft-com:office:office" xmlns:oel="http://schemas.microsoft.com/office/2019/extlst" xmlns:r="http://schemas.openxmlformats.org/officeDocument/2006/relationships" xmlns:m="http://schemas.openxmlformats.org/officeDocument/2006/math" xmlns:v="urn:schemas-microsoft-com:vml" xmlns:wp14="http://schemas.microsoft.com/office/word/2010/wordprocessingDrawing" xmlns:wp="http://schemas.openxmlformats.org/drawingml/2006/wordprocessingDrawing" xmlns:w10="urn:schemas-microsoft-com:office:word" xmlns:w="http://schemas.openxmlformats.org/wordprocessingml/2006/main" xmlns:w14="http://schemas.microsoft.com/office/word/2010/wordml" xmlns:w15="http://schemas.microsoft.com/office/word/2012/wordml" xmlns:w16cex="http://schemas.microsoft.com/office/word/2018/wordml/cex" xmlns:w16cid="http://schemas.microsoft.com/office/word/2016/wordml/cid" xmlns:w16="http://schemas.microsoft.com/office/word/2018/wordml" xmlns:w16sdtdh="http://schemas.microsoft.com/office/word/2020/wordml/sdtdatahash" xmlns:w16se="http://schemas.microsoft.com/office/word/2015/wordml/symex" xmlns:wpg="http://schemas.microsoft.com/office/word/2010/wordprocessingGroup" xmlns:wpi="http://schemas.microsoft.com/office/word/2010/wordprocessingInk" xmlns:wne="http://schemas.microsoft.com/office/word/2006/wordml" xmlns:wps="http://schemas.microsoft.com/office/word/2010/wordprocessingShape" mc:Ignorable="w14 w15 w16se w16cid w16 w16cex w16sdtdh wp14">
+<w:ftr xmlns:wpc="http://schemas.microsoft.com/office/word/2010/wordprocessingCanvas" xmlns:cx="http://schemas.microsoft.com/office/drawing/2014/chartex" xmlns:cx1="http://schemas.microsoft.com/office/drawing/2015/9/8/chartex" xmlns:cx2="http://schemas.microsoft.com/office/drawing/2015/10/21/chartex" xmlns:cx3="http://schemas.microsoft.com/office/drawing/2016/5/9/chartex" xmlns:cx4="http://schemas.microsoft.com/office/drawing/2016/5/10/chartex" xmlns:cx5="http://schemas.microsoft.com/office/drawing/2016/5/11/chartex" xmlns:cx6="http://schemas.microsoft.com/office/drawing/2016/5/12/chartex" xmlns:cx7="http://schemas.microsoft.com/office/drawing/2016/5/13/chartex" xmlns:cx8="http://schemas.microsoft.com/office/drawing/2016/5/14/chartex" xmlns:mc="http://schemas.openxmlformats.org/markup-compatibility/2006" xmlns:aink="http://schemas.microsoft.com/office/drawing/2016/ink" xmlns:am3d="http://schemas.microsoft.com/office/drawing/2017/model3d" xmlns:o="urn:schemas-microsoft-com:office:office" xmlns:r="http://schemas.openxmlformats.org/officeDocument/2006/relationships" xmlns:m="http://schemas.openxmlformats.org/officeDocument/2006/math" xmlns:v="urn:schemas-microsoft-com:vml" xmlns:wp14="http://schemas.microsoft.com/office/word/2010/wordprocessingDrawing" xmlns:wp="http://schemas.openxmlformats.org/drawingml/2006/wordprocessingDrawing" xmlns:w10="urn:schemas-microsoft-com:office:word" xmlns:w="http://schemas.openxmlformats.org/wordprocessingml/2006/main" xmlns:w14="http://schemas.microsoft.com/office/word/2010/wordml" xmlns:w15="http://schemas.microsoft.com/office/word/2012/wordml" xmlns:w16cid="http://schemas.microsoft.com/office/word/2016/wordml/cid" xmlns:w16se="http://schemas.microsoft.com/office/word/2015/wordml/symex" xmlns:wpg="http://schemas.microsoft.com/office/word/2010/wordprocessingGroup" xmlns:wpi="http://schemas.microsoft.com/office/word/2010/wordprocessingInk" xmlns:wne="http://schemas.microsoft.com/office/word/2006/wordml" xmlns:wps="http://schemas.microsoft.com/office/word/2010/wordprocessingShape" mc:Ignorable="w14 w15 w16se w16cid wp14">
   <w:p>
     <w:pPr>
       <w:pStyle w:val="Footer"/>
@@ -24981,7 +24974,7 @@
 </file>
 
 <file path=word/footer2.xml><?xml version="1.0" encoding="utf-8"?>
-<w:ftr xmlns:wpc="http://schemas.microsoft.com/office/word/2010/wordprocessingCanvas" xmlns:cx="http://schemas.microsoft.com/office/drawing/2014/chartex" xmlns:cx1="http://schemas.microsoft.com/office/drawing/2015/9/8/chartex" xmlns:cx2="http://schemas.microsoft.com/office/drawing/2015/10/21/chartex" xmlns:cx3="http://schemas.microsoft.com/office/drawing/2016/5/9/chartex" xmlns:cx4="http://schemas.microsoft.com/office/drawing/2016/5/10/chartex" xmlns:cx5="http://schemas.microsoft.com/office/drawing/2016/5/11/chartex" xmlns:cx6="http://schemas.microsoft.com/office/drawing/2016/5/12/chartex" xmlns:cx7="http://schemas.microsoft.com/office/drawing/2016/5/13/chartex" xmlns:cx8="http://schemas.microsoft.com/office/drawing/2016/5/14/chartex" xmlns:mc="http://schemas.openxmlformats.org/markup-compatibility/2006" xmlns:aink="http://schemas.microsoft.com/office/drawing/2016/ink" xmlns:am3d="http://schemas.microsoft.com/office/drawing/2017/model3d" xmlns:o="urn:schemas-microsoft-com:office:office" xmlns:oel="http://schemas.microsoft.com/office/2019/extlst" xmlns:r="http://schemas.openxmlformats.org/officeDocument/2006/relationships" xmlns:m="http://schemas.openxmlformats.org/officeDocument/2006/math" xmlns:v="urn:schemas-microsoft-com:vml" xmlns:wp14="http://schemas.microsoft.com/office/word/2010/wordprocessingDrawing" xmlns:wp="http://schemas.openxmlformats.org/drawingml/2006/wordprocessingDrawing" xmlns:w10="urn:schemas-microsoft-com:office:word" xmlns:w="http://schemas.openxmlformats.org/wordprocessingml/2006/main" xmlns:w14="http://schemas.microsoft.com/office/word/2010/wordml" xmlns:w15="http://schemas.microsoft.com/office/word/2012/wordml" xmlns:w16cex="http://schemas.microsoft.com/office/word/2018/wordml/cex" xmlns:w16cid="http://schemas.microsoft.com/office/word/2016/wordml/cid" xmlns:w16="http://schemas.microsoft.com/office/word/2018/wordml" xmlns:w16sdtdh="http://schemas.microsoft.com/office/word/2020/wordml/sdtdatahash" xmlns:w16se="http://schemas.microsoft.com/office/word/2015/wordml/symex" xmlns:wpg="http://schemas.microsoft.com/office/word/2010/wordprocessingGroup" xmlns:wpi="http://schemas.microsoft.com/office/word/2010/wordprocessingInk" xmlns:wne="http://schemas.microsoft.com/office/word/2006/wordml" xmlns:wps="http://schemas.microsoft.com/office/word/2010/wordprocessingShape" mc:Ignorable="w14 w15 w16se w16cid w16 w16cex w16sdtdh wp14">
+<w:ftr xmlns:wpc="http://schemas.microsoft.com/office/word/2010/wordprocessingCanvas" xmlns:cx="http://schemas.microsoft.com/office/drawing/2014/chartex" xmlns:cx1="http://schemas.microsoft.com/office/drawing/2015/9/8/chartex" xmlns:cx2="http://schemas.microsoft.com/office/drawing/2015/10/21/chartex" xmlns:cx3="http://schemas.microsoft.com/office/drawing/2016/5/9/chartex" xmlns:cx4="http://schemas.microsoft.com/office/drawing/2016/5/10/chartex" xmlns:cx5="http://schemas.microsoft.com/office/drawing/2016/5/11/chartex" xmlns:cx6="http://schemas.microsoft.com/office/drawing/2016/5/12/chartex" xmlns:cx7="http://schemas.microsoft.com/office/drawing/2016/5/13/chartex" xmlns:cx8="http://schemas.microsoft.com/office/drawing/2016/5/14/chartex" xmlns:mc="http://schemas.openxmlformats.org/markup-compatibility/2006" xmlns:aink="http://schemas.microsoft.com/office/drawing/2016/ink" xmlns:am3d="http://schemas.microsoft.com/office/drawing/2017/model3d" xmlns:o="urn:schemas-microsoft-com:office:office" xmlns:r="http://schemas.openxmlformats.org/officeDocument/2006/relationships" xmlns:m="http://schemas.openxmlformats.org/officeDocument/2006/math" xmlns:v="urn:schemas-microsoft-com:vml" xmlns:wp14="http://schemas.microsoft.com/office/word/2010/wordprocessingDrawing" xmlns:wp="http://schemas.openxmlformats.org/drawingml/2006/wordprocessingDrawing" xmlns:w10="urn:schemas-microsoft-com:office:word" xmlns:w="http://schemas.openxmlformats.org/wordprocessingml/2006/main" xmlns:w14="http://schemas.microsoft.com/office/word/2010/wordml" xmlns:w15="http://schemas.microsoft.com/office/word/2012/wordml" xmlns:w16cid="http://schemas.microsoft.com/office/word/2016/wordml/cid" xmlns:w16se="http://schemas.microsoft.com/office/word/2015/wordml/symex" xmlns:wpg="http://schemas.microsoft.com/office/word/2010/wordprocessingGroup" xmlns:wpi="http://schemas.microsoft.com/office/word/2010/wordprocessingInk" xmlns:wne="http://schemas.microsoft.com/office/word/2006/wordml" xmlns:wps="http://schemas.microsoft.com/office/word/2010/wordprocessingShape" mc:Ignorable="w14 w15 w16se w16cid wp14">
   <w:p>
     <w:pPr>
       <w:pStyle w:val="Footer"/>
@@ -24991,7 +24984,7 @@
 </file>
 
 <file path=word/footnotes.xml><?xml version="1.0" encoding="utf-8"?>
-<w:footnotes xmlns:wpc="http://schemas.microsoft.com/office/word/2010/wordprocessingCanvas" xmlns:cx="http://schemas.microsoft.com/office/drawing/2014/chartex" xmlns:cx1="http://schemas.microsoft.com/office/drawing/2015/9/8/chartex" xmlns:cx2="http://schemas.microsoft.com/office/drawing/2015/10/21/chartex" xmlns:cx3="http://schemas.microsoft.com/office/drawing/2016/5/9/chartex" xmlns:cx4="http://schemas.microsoft.com/office/drawing/2016/5/10/chartex" xmlns:cx5="http://schemas.microsoft.com/office/drawing/2016/5/11/chartex" xmlns:cx6="http://schemas.microsoft.com/office/drawing/2016/5/12/chartex" xmlns:cx7="http://schemas.microsoft.com/office/drawing/2016/5/13/chartex" xmlns:cx8="http://schemas.microsoft.com/office/drawing/2016/5/14/chartex" xmlns:mc="http://schemas.openxmlformats.org/markup-compatibility/2006" xmlns:aink="http://schemas.microsoft.com/office/drawing/2016/ink" xmlns:am3d="http://schemas.microsoft.com/office/drawing/2017/model3d" xmlns:o="urn:schemas-microsoft-com:office:office" xmlns:oel="http://schemas.microsoft.com/office/2019/extlst" xmlns:r="http://schemas.openxmlformats.org/officeDocument/2006/relationships" xmlns:m="http://schemas.openxmlformats.org/officeDocument/2006/math" xmlns:v="urn:schemas-microsoft-com:vml" xmlns:wp14="http://schemas.microsoft.com/office/word/2010/wordprocessingDrawing" xmlns:wp="http://schemas.openxmlformats.org/drawingml/2006/wordprocessingDrawing" xmlns:w10="urn:schemas-microsoft-com:office:word" xmlns:w="http://schemas.openxmlformats.org/wordprocessingml/2006/main" xmlns:w14="http://schemas.microsoft.com/office/word/2010/wordml" xmlns:w15="http://schemas.microsoft.com/office/word/2012/wordml" xmlns:w16cex="http://schemas.microsoft.com/office/word/2018/wordml/cex" xmlns:w16cid="http://schemas.microsoft.com/office/word/2016/wordml/cid" xmlns:w16="http://schemas.microsoft.com/office/word/2018/wordml" xmlns:w16sdtdh="http://schemas.microsoft.com/office/word/2020/wordml/sdtdatahash" xmlns:w16se="http://schemas.microsoft.com/office/word/2015/wordml/symex" xmlns:wpg="http://schemas.microsoft.com/office/word/2010/wordprocessingGroup" xmlns:wpi="http://schemas.microsoft.com/office/word/2010/wordprocessingInk" xmlns:wne="http://schemas.microsoft.com/office/word/2006/wordml" xmlns:wps="http://schemas.microsoft.com/office/word/2010/wordprocessingShape" mc:Ignorable="w14 w15 w16se w16cid w16 w16cex w16sdtdh wp14">
+<w:footnotes xmlns:wpc="http://schemas.microsoft.com/office/word/2010/wordprocessingCanvas" xmlns:cx="http://schemas.microsoft.com/office/drawing/2014/chartex" xmlns:cx1="http://schemas.microsoft.com/office/drawing/2015/9/8/chartex" xmlns:cx2="http://schemas.microsoft.com/office/drawing/2015/10/21/chartex" xmlns:cx3="http://schemas.microsoft.com/office/drawing/2016/5/9/chartex" xmlns:cx4="http://schemas.microsoft.com/office/drawing/2016/5/10/chartex" xmlns:cx5="http://schemas.microsoft.com/office/drawing/2016/5/11/chartex" xmlns:cx6="http://schemas.microsoft.com/office/drawing/2016/5/12/chartex" xmlns:cx7="http://schemas.microsoft.com/office/drawing/2016/5/13/chartex" xmlns:cx8="http://schemas.microsoft.com/office/drawing/2016/5/14/chartex" xmlns:mc="http://schemas.openxmlformats.org/markup-compatibility/2006" xmlns:aink="http://schemas.microsoft.com/office/drawing/2016/ink" xmlns:am3d="http://schemas.microsoft.com/office/drawing/2017/model3d" xmlns:o="urn:schemas-microsoft-com:office:office" xmlns:r="http://schemas.openxmlformats.org/officeDocument/2006/relationships" xmlns:m="http://schemas.openxmlformats.org/officeDocument/2006/math" xmlns:v="urn:schemas-microsoft-com:vml" xmlns:wp14="http://schemas.microsoft.com/office/word/2010/wordprocessingDrawing" xmlns:wp="http://schemas.openxmlformats.org/drawingml/2006/wordprocessingDrawing" xmlns:w10="urn:schemas-microsoft-com:office:word" xmlns:w="http://schemas.openxmlformats.org/wordprocessingml/2006/main" xmlns:w14="http://schemas.microsoft.com/office/word/2010/wordml" xmlns:w15="http://schemas.microsoft.com/office/word/2012/wordml" xmlns:w16cid="http://schemas.microsoft.com/office/word/2016/wordml/cid" xmlns:w16se="http://schemas.microsoft.com/office/word/2015/wordml/symex" xmlns:wpg="http://schemas.microsoft.com/office/word/2010/wordprocessingGroup" xmlns:wpi="http://schemas.microsoft.com/office/word/2010/wordprocessingInk" xmlns:wne="http://schemas.microsoft.com/office/word/2006/wordml" xmlns:wps="http://schemas.microsoft.com/office/word/2010/wordprocessingShape" mc:Ignorable="w14 w15 w16se w16cid wp14">
   <w:footnote w:type="separator" w:id="-1">
     <w:p>
       <w:pPr>
@@ -25013,7 +25006,7 @@
 </file>
 
 <file path=word/header1.xml><?xml version="1.0" encoding="utf-8"?>
-<w:hdr xmlns:wpc="http://schemas.microsoft.com/office/word/2010/wordprocessingCanvas" xmlns:cx="http://schemas.microsoft.com/office/drawing/2014/chartex" xmlns:cx1="http://schemas.microsoft.com/office/drawing/2015/9/8/chartex" xmlns:cx2="http://schemas.microsoft.com/office/drawing/2015/10/21/chartex" xmlns:cx3="http://schemas.microsoft.com/office/drawing/2016/5/9/chartex" xmlns:cx4="http://schemas.microsoft.com/office/drawing/2016/5/10/chartex" xmlns:cx5="http://schemas.microsoft.com/office/drawing/2016/5/11/chartex" xmlns:cx6="http://schemas.microsoft.com/office/drawing/2016/5/12/chartex" xmlns:cx7="http://schemas.microsoft.com/office/drawing/2016/5/13/chartex" xmlns:cx8="http://schemas.microsoft.com/office/drawing/2016/5/14/chartex" xmlns:mc="http://schemas.openxmlformats.org/markup-compatibility/2006" xmlns:aink="http://schemas.microsoft.com/office/drawing/2016/ink" xmlns:am3d="http://schemas.microsoft.com/office/drawing/2017/model3d" xmlns:o="urn:schemas-microsoft-com:office:office" xmlns:oel="http://schemas.microsoft.com/office/2019/extlst" xmlns:r="http://schemas.openxmlformats.org/officeDocument/2006/relationships" xmlns:m="http://schemas.openxmlformats.org/officeDocument/2006/math" xmlns:v="urn:schemas-microsoft-com:vml" xmlns:wp14="http://schemas.microsoft.com/office/word/2010/wordprocessingDrawing" xmlns:wp="http://schemas.openxmlformats.org/drawingml/2006/wordprocessingDrawing" xmlns:w10="urn:schemas-microsoft-com:office:word" xmlns:w="http://schemas.openxmlformats.org/wordprocessingml/2006/main" xmlns:w14="http://schemas.microsoft.com/office/word/2010/wordml" xmlns:w15="http://schemas.microsoft.com/office/word/2012/wordml" xmlns:w16cex="http://schemas.microsoft.com/office/word/2018/wordml/cex" xmlns:w16cid="http://schemas.microsoft.com/office/word/2016/wordml/cid" xmlns:w16="http://schemas.microsoft.com/office/word/2018/wordml" xmlns:w16sdtdh="http://schemas.microsoft.com/office/word/2020/wordml/sdtdatahash" xmlns:w16se="http://schemas.microsoft.com/office/word/2015/wordml/symex" xmlns:wpg="http://schemas.microsoft.com/office/word/2010/wordprocessingGroup" xmlns:wpi="http://schemas.microsoft.com/office/word/2010/wordprocessingInk" xmlns:wne="http://schemas.microsoft.com/office/word/2006/wordml" xmlns:wps="http://schemas.microsoft.com/office/word/2010/wordprocessingShape" mc:Ignorable="w14 w15 w16se w16cid w16 w16cex w16sdtdh wp14">
+<w:hdr xmlns:wpc="http://schemas.microsoft.com/office/word/2010/wordprocessingCanvas" xmlns:cx="http://schemas.microsoft.com/office/drawing/2014/chartex" xmlns:cx1="http://schemas.microsoft.com/office/drawing/2015/9/8/chartex" xmlns:cx2="http://schemas.microsoft.com/office/drawing/2015/10/21/chartex" xmlns:cx3="http://schemas.microsoft.com/office/drawing/2016/5/9/chartex" xmlns:cx4="http://schemas.microsoft.com/office/drawing/2016/5/10/chartex" xmlns:cx5="http://schemas.microsoft.com/office/drawing/2016/5/11/chartex" xmlns:cx6="http://schemas.microsoft.com/office/drawing/2016/5/12/chartex" xmlns:cx7="http://schemas.microsoft.com/office/drawing/2016/5/13/chartex" xmlns:cx8="http://schemas.microsoft.com/office/drawing/2016/5/14/chartex" xmlns:mc="http://schemas.openxmlformats.org/markup-compatibility/2006" xmlns:aink="http://schemas.microsoft.com/office/drawing/2016/ink" xmlns:am3d="http://schemas.microsoft.com/office/drawing/2017/model3d" xmlns:o="urn:schemas-microsoft-com:office:office" xmlns:r="http://schemas.openxmlformats.org/officeDocument/2006/relationships" xmlns:m="http://schemas.openxmlformats.org/officeDocument/2006/math" xmlns:v="urn:schemas-microsoft-com:vml" xmlns:wp14="http://schemas.microsoft.com/office/word/2010/wordprocessingDrawing" xmlns:wp="http://schemas.openxmlformats.org/drawingml/2006/wordprocessingDrawing" xmlns:w10="urn:schemas-microsoft-com:office:word" xmlns:w="http://schemas.openxmlformats.org/wordprocessingml/2006/main" xmlns:w14="http://schemas.microsoft.com/office/word/2010/wordml" xmlns:w15="http://schemas.microsoft.com/office/word/2012/wordml" xmlns:w16cid="http://schemas.microsoft.com/office/word/2016/wordml/cid" xmlns:w16se="http://schemas.microsoft.com/office/word/2015/wordml/symex" xmlns:wpg="http://schemas.microsoft.com/office/word/2010/wordprocessingGroup" xmlns:wpi="http://schemas.microsoft.com/office/word/2010/wordprocessingInk" xmlns:wne="http://schemas.microsoft.com/office/word/2006/wordml" xmlns:wps="http://schemas.microsoft.com/office/word/2010/wordprocessingShape" mc:Ignorable="w14 w15 w16se w16cid wp14">
   <w:p>
     <w:pPr>
       <w:pStyle w:val="Header"/>
@@ -25192,7 +25185,7 @@
 </file>
 
 <file path=word/header2.xml><?xml version="1.0" encoding="utf-8"?>
-<w:hdr xmlns:wpc="http://schemas.microsoft.com/office/word/2010/wordprocessingCanvas" xmlns:cx="http://schemas.microsoft.com/office/drawing/2014/chartex" xmlns:cx1="http://schemas.microsoft.com/office/drawing/2015/9/8/chartex" xmlns:cx2="http://schemas.microsoft.com/office/drawing/2015/10/21/chartex" xmlns:cx3="http://schemas.microsoft.com/office/drawing/2016/5/9/chartex" xmlns:cx4="http://schemas.microsoft.com/office/drawing/2016/5/10/chartex" xmlns:cx5="http://schemas.microsoft.com/office/drawing/2016/5/11/chartex" xmlns:cx6="http://schemas.microsoft.com/office/drawing/2016/5/12/chartex" xmlns:cx7="http://schemas.microsoft.com/office/drawing/2016/5/13/chartex" xmlns:cx8="http://schemas.microsoft.com/office/drawing/2016/5/14/chartex" xmlns:mc="http://schemas.openxmlformats.org/markup-compatibility/2006" xmlns:aink="http://schemas.microsoft.com/office/drawing/2016/ink" xmlns:am3d="http://schemas.microsoft.com/office/drawing/2017/model3d" xmlns:o="urn:schemas-microsoft-com:office:office" xmlns:oel="http://schemas.microsoft.com/office/2019/extlst" xmlns:r="http://schemas.openxmlformats.org/officeDocument/2006/relationships" xmlns:m="http://schemas.openxmlformats.org/officeDocument/2006/math" xmlns:v="urn:schemas-microsoft-com:vml" xmlns:wp14="http://schemas.microsoft.com/office/word/2010/wordprocessingDrawing" xmlns:wp="http://schemas.openxmlformats.org/drawingml/2006/wordprocessingDrawing" xmlns:w10="urn:schemas-microsoft-com:office:word" xmlns:w="http://schemas.openxmlformats.org/wordprocessingml/2006/main" xmlns:w14="http://schemas.microsoft.com/office/word/2010/wordml" xmlns:w15="http://schemas.microsoft.com/office/word/2012/wordml" xmlns:w16cex="http://schemas.microsoft.com/office/word/2018/wordml/cex" xmlns:w16cid="http://schemas.microsoft.com/office/word/2016/wordml/cid" xmlns:w16="http://schemas.microsoft.com/office/word/2018/wordml" xmlns:w16sdtdh="http://schemas.microsoft.com/office/word/2020/wordml/sdtdatahash" xmlns:w16se="http://schemas.microsoft.com/office/word/2015/wordml/symex" xmlns:wpg="http://schemas.microsoft.com/office/word/2010/wordprocessingGroup" xmlns:wpi="http://schemas.microsoft.com/office/word/2010/wordprocessingInk" xmlns:wne="http://schemas.microsoft.com/office/word/2006/wordml" xmlns:wps="http://schemas.microsoft.com/office/word/2010/wordprocessingShape" mc:Ignorable="w14 w15 w16se w16cid w16 w16cex w16sdtdh wp14">
+<w:hdr xmlns:wpc="http://schemas.microsoft.com/office/word/2010/wordprocessingCanvas" xmlns:cx="http://schemas.microsoft.com/office/drawing/2014/chartex" xmlns:cx1="http://schemas.microsoft.com/office/drawing/2015/9/8/chartex" xmlns:cx2="http://schemas.microsoft.com/office/drawing/2015/10/21/chartex" xmlns:cx3="http://schemas.microsoft.com/office/drawing/2016/5/9/chartex" xmlns:cx4="http://schemas.microsoft.com/office/drawing/2016/5/10/chartex" xmlns:cx5="http://schemas.microsoft.com/office/drawing/2016/5/11/chartex" xmlns:cx6="http://schemas.microsoft.com/office/drawing/2016/5/12/chartex" xmlns:cx7="http://schemas.microsoft.com/office/drawing/2016/5/13/chartex" xmlns:cx8="http://schemas.microsoft.com/office/drawing/2016/5/14/chartex" xmlns:mc="http://schemas.openxmlformats.org/markup-compatibility/2006" xmlns:aink="http://schemas.microsoft.com/office/drawing/2016/ink" xmlns:am3d="http://schemas.microsoft.com/office/drawing/2017/model3d" xmlns:o="urn:schemas-microsoft-com:office:office" xmlns:r="http://schemas.openxmlformats.org/officeDocument/2006/relationships" xmlns:m="http://schemas.openxmlformats.org/officeDocument/2006/math" xmlns:v="urn:schemas-microsoft-com:vml" xmlns:wp14="http://schemas.microsoft.com/office/word/2010/wordprocessingDrawing" xmlns:wp="http://schemas.openxmlformats.org/drawingml/2006/wordprocessingDrawing" xmlns:w10="urn:schemas-microsoft-com:office:word" xmlns:w="http://schemas.openxmlformats.org/wordprocessingml/2006/main" xmlns:w14="http://schemas.microsoft.com/office/word/2010/wordml" xmlns:w15="http://schemas.microsoft.com/office/word/2012/wordml" xmlns:w16cid="http://schemas.microsoft.com/office/word/2016/wordml/cid" xmlns:w16se="http://schemas.microsoft.com/office/word/2015/wordml/symex" xmlns:wpg="http://schemas.microsoft.com/office/word/2010/wordprocessingGroup" xmlns:wpi="http://schemas.microsoft.com/office/word/2010/wordprocessingInk" xmlns:wne="http://schemas.microsoft.com/office/word/2006/wordml" xmlns:wps="http://schemas.microsoft.com/office/word/2010/wordprocessingShape" mc:Ignorable="w14 w15 w16se w16cid wp14">
   <w:p>
     <w:pPr>
       <w:pStyle w:val="Header"/>
@@ -25202,7 +25195,7 @@
 </file>
 
 <file path=word/header3.xml><?xml version="1.0" encoding="utf-8"?>
-<w:hdr xmlns:wpc="http://schemas.microsoft.com/office/word/2010/wordprocessingCanvas" xmlns:cx="http://schemas.microsoft.com/office/drawing/2014/chartex" xmlns:cx1="http://schemas.microsoft.com/office/drawing/2015/9/8/chartex" xmlns:cx2="http://schemas.microsoft.com/office/drawing/2015/10/21/chartex" xmlns:cx3="http://schemas.microsoft.com/office/drawing/2016/5/9/chartex" xmlns:cx4="http://schemas.microsoft.com/office/drawing/2016/5/10/chartex" xmlns:cx5="http://schemas.microsoft.com/office/drawing/2016/5/11/chartex" xmlns:cx6="http://schemas.microsoft.com/office/drawing/2016/5/12/chartex" xmlns:cx7="http://schemas.microsoft.com/office/drawing/2016/5/13/chartex" xmlns:cx8="http://schemas.microsoft.com/office/drawing/2016/5/14/chartex" xmlns:mc="http://schemas.openxmlformats.org/markup-compatibility/2006" xmlns:aink="http://schemas.microsoft.com/office/drawing/2016/ink" xmlns:am3d="http://schemas.microsoft.com/office/drawing/2017/model3d" xmlns:o="urn:schemas-microsoft-com:office:office" xmlns:oel="http://schemas.microsoft.com/office/2019/extlst" xmlns:r="http://schemas.openxmlformats.org/officeDocument/2006/relationships" xmlns:m="http://schemas.openxmlformats.org/officeDocument/2006/math" xmlns:v="urn:schemas-microsoft-com:vml" xmlns:wp14="http://schemas.microsoft.com/office/word/2010/wordprocessingDrawing" xmlns:wp="http://schemas.openxmlformats.org/drawingml/2006/wordprocessingDrawing" xmlns:w10="urn:schemas-microsoft-com:office:word" xmlns:w="http://schemas.openxmlformats.org/wordprocessingml/2006/main" xmlns:w14="http://schemas.microsoft.com/office/word/2010/wordml" xmlns:w15="http://schemas.microsoft.com/office/word/2012/wordml" xmlns:w16cex="http://schemas.microsoft.com/office/word/2018/wordml/cex" xmlns:w16cid="http://schemas.microsoft.com/office/word/2016/wordml/cid" xmlns:w16="http://schemas.microsoft.com/office/word/2018/wordml" xmlns:w16sdtdh="http://schemas.microsoft.com/office/word/2020/wordml/sdtdatahash" xmlns:w16se="http://schemas.microsoft.com/office/word/2015/wordml/symex" xmlns:wpg="http://schemas.microsoft.com/office/word/2010/wordprocessingGroup" xmlns:wpi="http://schemas.microsoft.com/office/word/2010/wordprocessingInk" xmlns:wne="http://schemas.microsoft.com/office/word/2006/wordml" xmlns:wps="http://schemas.microsoft.com/office/word/2010/wordprocessingShape" mc:Ignorable="w14 w15 w16se w16cid w16 w16cex w16sdtdh wp14">
+<w:hdr xmlns:wpc="http://schemas.microsoft.com/office/word/2010/wordprocessingCanvas" xmlns:cx="http://schemas.microsoft.com/office/drawing/2014/chartex" xmlns:cx1="http://schemas.microsoft.com/office/drawing/2015/9/8/chartex" xmlns:cx2="http://schemas.microsoft.com/office/drawing/2015/10/21/chartex" xmlns:cx3="http://schemas.microsoft.com/office/drawing/2016/5/9/chartex" xmlns:cx4="http://schemas.microsoft.com/office/drawing/2016/5/10/chartex" xmlns:cx5="http://schemas.microsoft.com/office/drawing/2016/5/11/chartex" xmlns:cx6="http://schemas.microsoft.com/office/drawing/2016/5/12/chartex" xmlns:cx7="http://schemas.microsoft.com/office/drawing/2016/5/13/chartex" xmlns:cx8="http://schemas.microsoft.com/office/drawing/2016/5/14/chartex" xmlns:mc="http://schemas.openxmlformats.org/markup-compatibility/2006" xmlns:aink="http://schemas.microsoft.com/office/drawing/2016/ink" xmlns:am3d="http://schemas.microsoft.com/office/drawing/2017/model3d" xmlns:o="urn:schemas-microsoft-com:office:office" xmlns:r="http://schemas.openxmlformats.org/officeDocument/2006/relationships" xmlns:m="http://schemas.openxmlformats.org/officeDocument/2006/math" xmlns:v="urn:schemas-microsoft-com:vml" xmlns:wp14="http://schemas.microsoft.com/office/word/2010/wordprocessingDrawing" xmlns:wp="http://schemas.openxmlformats.org/drawingml/2006/wordprocessingDrawing" xmlns:w10="urn:schemas-microsoft-com:office:word" xmlns:w="http://schemas.openxmlformats.org/wordprocessingml/2006/main" xmlns:w14="http://schemas.microsoft.com/office/word/2010/wordml" xmlns:w15="http://schemas.microsoft.com/office/word/2012/wordml" xmlns:w16cid="http://schemas.microsoft.com/office/word/2016/wordml/cid" xmlns:w16se="http://schemas.microsoft.com/office/word/2015/wordml/symex" xmlns:wpg="http://schemas.microsoft.com/office/word/2010/wordprocessingGroup" xmlns:wpi="http://schemas.microsoft.com/office/word/2010/wordprocessingInk" xmlns:wne="http://schemas.microsoft.com/office/word/2006/wordml" xmlns:wps="http://schemas.microsoft.com/office/word/2010/wordprocessingShape" mc:Ignorable="w14 w15 w16se w16cid wp14">
   <w:tbl>
     <w:tblPr>
       <w:tblpPr w:leftFromText="180" w:rightFromText="180" w:vertAnchor="text" w:tblpXSpec="center" w:tblpY="1"/>
@@ -25914,7 +25907,7 @@
 </file>
 
 <file path=word/numbering.xml><?xml version="1.0" encoding="utf-8"?>
-<w:numbering xmlns:wpc="http://schemas.microsoft.com/office/word/2010/wordprocessingCanvas" xmlns:cx="http://schemas.microsoft.com/office/drawing/2014/chartex" xmlns:cx1="http://schemas.microsoft.com/office/drawing/2015/9/8/chartex" xmlns:cx2="http://schemas.microsoft.com/office/drawing/2015/10/21/chartex" xmlns:cx3="http://schemas.microsoft.com/office/drawing/2016/5/9/chartex" xmlns:cx4="http://schemas.microsoft.com/office/drawing/2016/5/10/chartex" xmlns:cx5="http://schemas.microsoft.com/office/drawing/2016/5/11/chartex" xmlns:cx6="http://schemas.microsoft.com/office/drawing/2016/5/12/chartex" xmlns:cx7="http://schemas.microsoft.com/office/drawing/2016/5/13/chartex" xmlns:cx8="http://schemas.microsoft.com/office/drawing/2016/5/14/chartex" xmlns:mc="http://schemas.openxmlformats.org/markup-compatibility/2006" xmlns:aink="http://schemas.microsoft.com/office/drawing/2016/ink" xmlns:am3d="http://schemas.microsoft.com/office/drawing/2017/model3d" xmlns:o="urn:schemas-microsoft-com:office:office" xmlns:oel="http://schemas.microsoft.com/office/2019/extlst" xmlns:r="http://schemas.openxmlformats.org/officeDocument/2006/relationships" xmlns:m="http://schemas.openxmlformats.org/officeDocument/2006/math" xmlns:v="urn:schemas-microsoft-com:vml" xmlns:wp14="http://schemas.microsoft.com/office/word/2010/wordprocessingDrawing" xmlns:wp="http://schemas.openxmlformats.org/drawingml/2006/wordprocessingDrawing" xmlns:w10="urn:schemas-microsoft-com:office:word" xmlns:w="http://schemas.openxmlformats.org/wordprocessingml/2006/main" xmlns:w14="http://schemas.microsoft.com/office/word/2010/wordml" xmlns:w15="http://schemas.microsoft.com/office/word/2012/wordml" xmlns:w16cex="http://schemas.microsoft.com/office/word/2018/wordml/cex" xmlns:w16cid="http://schemas.microsoft.com/office/word/2016/wordml/cid" xmlns:w16="http://schemas.microsoft.com/office/word/2018/wordml" xmlns:w16sdtdh="http://schemas.microsoft.com/office/word/2020/wordml/sdtdatahash" xmlns:w16se="http://schemas.microsoft.com/office/word/2015/wordml/symex" xmlns:wpg="http://schemas.microsoft.com/office/word/2010/wordprocessingGroup" xmlns:wpi="http://schemas.microsoft.com/office/word/2010/wordprocessingInk" xmlns:wne="http://schemas.microsoft.com/office/word/2006/wordml" xmlns:wps="http://schemas.microsoft.com/office/word/2010/wordprocessingShape" mc:Ignorable="w14 w15 w16se w16cid w16 w16cex w16sdtdh wp14">
+<w:numbering xmlns:wpc="http://schemas.microsoft.com/office/word/2010/wordprocessingCanvas" xmlns:cx="http://schemas.microsoft.com/office/drawing/2014/chartex" xmlns:cx1="http://schemas.microsoft.com/office/drawing/2015/9/8/chartex" xmlns:cx2="http://schemas.microsoft.com/office/drawing/2015/10/21/chartex" xmlns:cx3="http://schemas.microsoft.com/office/drawing/2016/5/9/chartex" xmlns:cx4="http://schemas.microsoft.com/office/drawing/2016/5/10/chartex" xmlns:cx5="http://schemas.microsoft.com/office/drawing/2016/5/11/chartex" xmlns:cx6="http://schemas.microsoft.com/office/drawing/2016/5/12/chartex" xmlns:cx7="http://schemas.microsoft.com/office/drawing/2016/5/13/chartex" xmlns:cx8="http://schemas.microsoft.com/office/drawing/2016/5/14/chartex" xmlns:mc="http://schemas.openxmlformats.org/markup-compatibility/2006" xmlns:aink="http://schemas.microsoft.com/office/drawing/2016/ink" xmlns:am3d="http://schemas.microsoft.com/office/drawing/2017/model3d" xmlns:o="urn:schemas-microsoft-com:office:office" xmlns:r="http://schemas.openxmlformats.org/officeDocument/2006/relationships" xmlns:m="http://schemas.openxmlformats.org/officeDocument/2006/math" xmlns:v="urn:schemas-microsoft-com:vml" xmlns:wp14="http://schemas.microsoft.com/office/word/2010/wordprocessingDrawing" xmlns:wp="http://schemas.openxmlformats.org/drawingml/2006/wordprocessingDrawing" xmlns:w10="urn:schemas-microsoft-com:office:word" xmlns:w="http://schemas.openxmlformats.org/wordprocessingml/2006/main" xmlns:w14="http://schemas.microsoft.com/office/word/2010/wordml" xmlns:w15="http://schemas.microsoft.com/office/word/2012/wordml" xmlns:w16cid="http://schemas.microsoft.com/office/word/2016/wordml/cid" xmlns:w16se="http://schemas.microsoft.com/office/word/2015/wordml/symex" xmlns:wpg="http://schemas.microsoft.com/office/word/2010/wordprocessingGroup" xmlns:wpi="http://schemas.microsoft.com/office/word/2010/wordprocessingInk" xmlns:wne="http://schemas.microsoft.com/office/word/2006/wordml" xmlns:wps="http://schemas.microsoft.com/office/word/2010/wordprocessingShape" mc:Ignorable="w14 w15 w16se w16cid wp14">
   <w:abstractNum w:abstractNumId="0" w15:restartNumberingAfterBreak="0">
     <w:nsid w:val="FFFFFF7C"/>
     <w:multiLevelType w:val="singleLevel"/>
@@ -29889,7 +29882,7 @@
       </w:pPr>
     </w:lvl>
   </w:abstractNum>
-  <w:num w:numId="1" w16cid:durableId="1775906550">
+  <w:num w:numId="1">
     <w:abstractNumId w:val="36"/>
     <w:lvlOverride w:ilvl="0">
       <w:startOverride w:val="1"/>
@@ -29919,64 +29912,64 @@
       <w:startOverride w:val="1"/>
     </w:lvlOverride>
   </w:num>
-  <w:num w:numId="2" w16cid:durableId="1366641884">
+  <w:num w:numId="2">
     <w:abstractNumId w:val="37"/>
   </w:num>
-  <w:num w:numId="3" w16cid:durableId="1616403051">
+  <w:num w:numId="3">
     <w:abstractNumId w:val="22"/>
   </w:num>
-  <w:num w:numId="4" w16cid:durableId="2032796451">
+  <w:num w:numId="4">
     <w:abstractNumId w:val="33"/>
   </w:num>
-  <w:num w:numId="5" w16cid:durableId="839925664">
+  <w:num w:numId="5">
     <w:abstractNumId w:val="10"/>
   </w:num>
-  <w:num w:numId="6" w16cid:durableId="206455273">
+  <w:num w:numId="6">
     <w:abstractNumId w:val="42"/>
   </w:num>
-  <w:num w:numId="7" w16cid:durableId="256717168">
+  <w:num w:numId="7">
     <w:abstractNumId w:val="32"/>
   </w:num>
-  <w:num w:numId="8" w16cid:durableId="287978763">
+  <w:num w:numId="8">
     <w:abstractNumId w:val="9"/>
   </w:num>
-  <w:num w:numId="9" w16cid:durableId="1026978895">
+  <w:num w:numId="9">
     <w:abstractNumId w:val="7"/>
   </w:num>
-  <w:num w:numId="10" w16cid:durableId="1218010421">
+  <w:num w:numId="10">
     <w:abstractNumId w:val="6"/>
   </w:num>
-  <w:num w:numId="11" w16cid:durableId="2027251081">
+  <w:num w:numId="11">
     <w:abstractNumId w:val="5"/>
   </w:num>
-  <w:num w:numId="12" w16cid:durableId="1742363259">
+  <w:num w:numId="12">
     <w:abstractNumId w:val="4"/>
   </w:num>
-  <w:num w:numId="13" w16cid:durableId="541132682">
+  <w:num w:numId="13">
     <w:abstractNumId w:val="13"/>
   </w:num>
-  <w:num w:numId="14" w16cid:durableId="166527911">
+  <w:num w:numId="14">
     <w:abstractNumId w:val="8"/>
   </w:num>
-  <w:num w:numId="15" w16cid:durableId="1169639373">
+  <w:num w:numId="15">
     <w:abstractNumId w:val="3"/>
   </w:num>
-  <w:num w:numId="16" w16cid:durableId="1731154022">
+  <w:num w:numId="16">
     <w:abstractNumId w:val="2"/>
   </w:num>
-  <w:num w:numId="17" w16cid:durableId="1796295399">
+  <w:num w:numId="17">
     <w:abstractNumId w:val="1"/>
   </w:num>
-  <w:num w:numId="18" w16cid:durableId="1250886067">
+  <w:num w:numId="18">
     <w:abstractNumId w:val="0"/>
   </w:num>
-  <w:num w:numId="19" w16cid:durableId="1795826574">
+  <w:num w:numId="19">
     <w:abstractNumId w:val="27"/>
   </w:num>
-  <w:num w:numId="20" w16cid:durableId="1360281171">
+  <w:num w:numId="20">
     <w:abstractNumId w:val="36"/>
   </w:num>
-  <w:num w:numId="21" w16cid:durableId="1698891335">
+  <w:num w:numId="21">
     <w:abstractNumId w:val="36"/>
     <w:lvlOverride w:ilvl="0">
       <w:startOverride w:val="1"/>
@@ -30006,76 +29999,76 @@
       <w:startOverride w:val="1"/>
     </w:lvlOverride>
   </w:num>
-  <w:num w:numId="22" w16cid:durableId="1631325518">
+  <w:num w:numId="22">
     <w:abstractNumId w:val="12"/>
   </w:num>
-  <w:num w:numId="23" w16cid:durableId="1630865526">
+  <w:num w:numId="23">
     <w:abstractNumId w:val="11"/>
   </w:num>
-  <w:num w:numId="24" w16cid:durableId="740064071">
+  <w:num w:numId="24">
     <w:abstractNumId w:val="25"/>
   </w:num>
-  <w:num w:numId="25" w16cid:durableId="1373578548">
+  <w:num w:numId="25">
     <w:abstractNumId w:val="28"/>
   </w:num>
-  <w:num w:numId="26" w16cid:durableId="1206915136">
+  <w:num w:numId="26">
     <w:abstractNumId w:val="20"/>
   </w:num>
-  <w:num w:numId="27" w16cid:durableId="1765882463">
+  <w:num w:numId="27">
     <w:abstractNumId w:val="35"/>
   </w:num>
-  <w:num w:numId="28" w16cid:durableId="667754568">
+  <w:num w:numId="28">
     <w:abstractNumId w:val="14"/>
   </w:num>
-  <w:num w:numId="29" w16cid:durableId="844520440">
+  <w:num w:numId="29">
     <w:abstractNumId w:val="23"/>
   </w:num>
-  <w:num w:numId="30" w16cid:durableId="1236545980">
+  <w:num w:numId="30">
     <w:abstractNumId w:val="17"/>
   </w:num>
-  <w:num w:numId="31" w16cid:durableId="341780603">
+  <w:num w:numId="31">
     <w:abstractNumId w:val="39"/>
   </w:num>
-  <w:num w:numId="32" w16cid:durableId="1467972934">
+  <w:num w:numId="32">
     <w:abstractNumId w:val="16"/>
   </w:num>
-  <w:num w:numId="33" w16cid:durableId="792405414">
+  <w:num w:numId="33">
     <w:abstractNumId w:val="26"/>
   </w:num>
-  <w:num w:numId="34" w16cid:durableId="2039310628">
+  <w:num w:numId="34">
     <w:abstractNumId w:val="21"/>
   </w:num>
-  <w:num w:numId="35" w16cid:durableId="403648949">
+  <w:num w:numId="35">
     <w:abstractNumId w:val="18"/>
   </w:num>
-  <w:num w:numId="36" w16cid:durableId="385644555">
+  <w:num w:numId="36">
     <w:abstractNumId w:val="31"/>
   </w:num>
-  <w:num w:numId="37" w16cid:durableId="266038887">
+  <w:num w:numId="37">
     <w:abstractNumId w:val="38"/>
   </w:num>
-  <w:num w:numId="38" w16cid:durableId="188958110">
+  <w:num w:numId="38">
     <w:abstractNumId w:val="19"/>
   </w:num>
-  <w:num w:numId="39" w16cid:durableId="1601644403">
+  <w:num w:numId="39">
     <w:abstractNumId w:val="15"/>
   </w:num>
-  <w:num w:numId="40" w16cid:durableId="1813256428">
+  <w:num w:numId="40">
     <w:abstractNumId w:val="34"/>
   </w:num>
-  <w:num w:numId="41" w16cid:durableId="141429235">
+  <w:num w:numId="41">
     <w:abstractNumId w:val="30"/>
   </w:num>
-  <w:num w:numId="42" w16cid:durableId="991980280">
+  <w:num w:numId="42">
     <w:abstractNumId w:val="29"/>
   </w:num>
-  <w:num w:numId="43" w16cid:durableId="280845793">
+  <w:num w:numId="43">
     <w:abstractNumId w:val="24"/>
   </w:num>
-  <w:num w:numId="44" w16cid:durableId="813907186">
+  <w:num w:numId="44">
     <w:abstractNumId w:val="40"/>
   </w:num>
-  <w:num w:numId="45" w16cid:durableId="1150560513">
+  <w:num w:numId="45">
     <w:abstractNumId w:val="41"/>
   </w:num>
   <w:numIdMacAtCleanup w:val="45"/>
@@ -30083,7 +30076,7 @@
 </file>
 
 <file path=word/styles.xml><?xml version="1.0" encoding="utf-8"?>
-<w:styles xmlns:mc="http://schemas.openxmlformats.org/markup-compatibility/2006" xmlns:r="http://schemas.openxmlformats.org/officeDocument/2006/relationships" xmlns:w="http://schemas.openxmlformats.org/wordprocessingml/2006/main" xmlns:w14="http://schemas.microsoft.com/office/word/2010/wordml" xmlns:w15="http://schemas.microsoft.com/office/word/2012/wordml" xmlns:w16cex="http://schemas.microsoft.com/office/word/2018/wordml/cex" xmlns:w16cid="http://schemas.microsoft.com/office/word/2016/wordml/cid" xmlns:w16="http://schemas.microsoft.com/office/word/2018/wordml" xmlns:w16sdtdh="http://schemas.microsoft.com/office/word/2020/wordml/sdtdatahash" xmlns:w16se="http://schemas.microsoft.com/office/word/2015/wordml/symex" mc:Ignorable="w14 w15 w16se w16cid w16 w16cex w16sdtdh">
+<w:styles xmlns:mc="http://schemas.openxmlformats.org/markup-compatibility/2006" xmlns:r="http://schemas.openxmlformats.org/officeDocument/2006/relationships" xmlns:w="http://schemas.openxmlformats.org/wordprocessingml/2006/main" xmlns:w14="http://schemas.microsoft.com/office/word/2010/wordml" xmlns:w15="http://schemas.microsoft.com/office/word/2012/wordml" xmlns:w16cid="http://schemas.microsoft.com/office/word/2016/wordml/cid" xmlns:w16se="http://schemas.microsoft.com/office/word/2015/wordml/symex" mc:Ignorable="w14 w15 w16se w16cid">
   <w:docDefaults>
     <w:rPrDefault>
       <w:rPr>
@@ -30093,7 +30086,7 @@
     </w:rPrDefault>
     <w:pPrDefault/>
   </w:docDefaults>
-  <w:latentStyles w:defLockedState="0" w:defUIPriority="0" w:defSemiHidden="0" w:defUnhideWhenUsed="0" w:defQFormat="0" w:count="376">
+  <w:latentStyles w:defLockedState="0" w:defUIPriority="0" w:defSemiHidden="0" w:defUnhideWhenUsed="0" w:defQFormat="0" w:count="377">
     <w:lsdException w:name="Normal" w:qFormat="1"/>
     <w:lsdException w:name="heading 1" w:qFormat="1"/>
     <w:lsdException w:name="heading 2" w:qFormat="1"/>
@@ -30193,7 +30186,6 @@
     <w:lsdException w:name="HTML Sample" w:semiHidden="1" w:unhideWhenUsed="1"/>
     <w:lsdException w:name="HTML Typewriter" w:semiHidden="1" w:unhideWhenUsed="1"/>
     <w:lsdException w:name="HTML Variable" w:semiHidden="1" w:unhideWhenUsed="1"/>
-    <w:lsdException w:name="Normal Table" w:semiHidden="1" w:unhideWhenUsed="1"/>
     <w:lsdException w:name="annotation subject" w:semiHidden="1" w:uiPriority="99" w:unhideWhenUsed="1"/>
     <w:lsdException w:name="No List" w:semiHidden="1" w:uiPriority="99" w:unhideWhenUsed="1"/>
     <w:lsdException w:name="Outline List 1" w:semiHidden="1" w:unhideWhenUsed="1"/>
@@ -30240,9 +30232,7 @@
     <w:lsdException w:name="Table Subtle 2" w:semiHidden="1" w:unhideWhenUsed="1"/>
     <w:lsdException w:name="Table Web 1" w:semiHidden="1" w:unhideWhenUsed="1"/>
     <w:lsdException w:name="Table Web 2" w:semiHidden="1" w:unhideWhenUsed="1"/>
-    <w:lsdException w:name="Table Web 3" w:semiHidden="1" w:unhideWhenUsed="1"/>
     <w:lsdException w:name="Balloon Text" w:semiHidden="1" w:uiPriority="99" w:unhideWhenUsed="1"/>
-    <w:lsdException w:name="Table Theme" w:semiHidden="1" w:unhideWhenUsed="1"/>
     <w:lsdException w:name="Placeholder Text" w:semiHidden="1" w:uiPriority="99"/>
     <w:lsdException w:name="No Spacing" w:uiPriority="1" w:qFormat="1"/>
     <w:lsdException w:name="Light Shading" w:uiPriority="60"/>
@@ -30463,6 +30453,7 @@
     <w:lsdException w:name="Hashtag" w:semiHidden="1" w:uiPriority="99" w:unhideWhenUsed="1"/>
     <w:lsdException w:name="Unresolved Mention" w:semiHidden="1" w:uiPriority="99" w:unhideWhenUsed="1"/>
     <w:lsdException w:name="Smart Link" w:semiHidden="1" w:uiPriority="99" w:unhideWhenUsed="1"/>
+    <w:lsdException w:name="Smart Link Error" w:semiHidden="1" w:uiPriority="99" w:unhideWhenUsed="1"/>
   </w:latentStyles>
   <w:style w:type="paragraph" w:default="1" w:styleId="Normal">
     <w:name w:val="Normal"/>

</xml_diff>